<commit_message>
Push data to git and change py path to pull from github
</commit_message>
<xml_diff>
--- a/Case Study 2/Case Study #2.docx
+++ b/Case Study 2/Case Study #2.docx
@@ -116,43 +116,25 @@
         </w:rPr>
         <w:t xml:space="preserve">. You may need to generalize the </w:t>
       </w:r>
-      <w:proofErr w:type="spellStart"/>
       <w:r>
         <w:rPr>
           <w:rFonts w:ascii="URWPalladioL" w:hAnsi="URWPalladioL"/>
           <w:color w:val="893FFF"/>
         </w:rPr>
-        <w:t>createDF</w:t>
-      </w:r>
-      <w:proofErr w:type="spellEnd"/>
+        <w:t xml:space="preserve">createDF() </w:t>
+      </w:r>
+      <w:r>
+        <w:rPr>
+          <w:rFonts w:ascii="LMRoman10" w:hAnsi="LMRoman10"/>
+        </w:rPr>
+        <w:t xml:space="preserve">and </w:t>
+      </w:r>
       <w:r>
         <w:rPr>
           <w:rFonts w:ascii="URWPalladioL" w:hAnsi="URWPalladioL"/>
           <w:color w:val="893FFF"/>
         </w:rPr>
-        <w:t xml:space="preserve">() </w:t>
-      </w:r>
-      <w:r>
-        <w:rPr>
-          <w:rFonts w:ascii="LMRoman10" w:hAnsi="LMRoman10"/>
-        </w:rPr>
-        <w:t xml:space="preserve">and </w:t>
-      </w:r>
-      <w:proofErr w:type="spellStart"/>
-      <w:r>
-        <w:rPr>
-          <w:rFonts w:ascii="URWPalladioL" w:hAnsi="URWPalladioL"/>
-          <w:color w:val="893FFF"/>
-        </w:rPr>
-        <w:t>extractVariables</w:t>
-      </w:r>
-      <w:proofErr w:type="spellEnd"/>
-      <w:r>
-        <w:rPr>
-          <w:rFonts w:ascii="URWPalladioL" w:hAnsi="URWPalladioL"/>
-          <w:color w:val="893FFF"/>
-        </w:rPr>
-        <w:t xml:space="preserve">() </w:t>
+        <w:t xml:space="preserve">extractVariables() </w:t>
       </w:r>
       <w:r>
         <w:rPr>
@@ -390,6 +372,38 @@
       </w:pPr>
       <w:r>
         <w:t>How many people are getting to the hundred mile club</w:t>
+      </w:r>
+    </w:p>
+    <w:p/>
+    <w:p/>
+    <w:p/>
+    <w:p>
+      <w:r>
+        <w:t>Assumptions:</w:t>
+      </w:r>
+    </w:p>
+    <w:p>
+      <w:pPr>
+        <w:pStyle w:val="ListParagraph"/>
+        <w:numPr>
+          <w:ilvl w:val="0"/>
+          <w:numId w:val="2"/>
+        </w:numPr>
+      </w:pPr>
+      <w:r>
+        <w:t xml:space="preserve">Runners with no time are dropped. </w:t>
+      </w:r>
+    </w:p>
+    <w:p>
+      <w:pPr>
+        <w:pStyle w:val="ListParagraph"/>
+        <w:numPr>
+          <w:ilvl w:val="0"/>
+          <w:numId w:val="2"/>
+        </w:numPr>
+      </w:pPr>
+      <w:r>
+        <w:t>Anybody not from the US will be lumped into non-US bucket</w:t>
       </w:r>
       <w:bookmarkStart w:id="4" w:name="_GoBack"/>
       <w:bookmarkEnd w:id="4"/>
@@ -543,6 +557,119 @@
 <file path=word/numbering.xml><?xml version="1.0" encoding="utf-8"?>
 <w:numbering xmlns:wpc="http://schemas.microsoft.com/office/word/2010/wordprocessingCanvas" xmlns:cx="http://schemas.microsoft.com/office/drawing/2014/chartex" xmlns:cx1="http://schemas.microsoft.com/office/drawing/2015/9/8/chartex" xmlns:cx2="http://schemas.microsoft.com/office/drawing/2015/10/21/chartex" xmlns:cx3="http://schemas.microsoft.com/office/drawing/2016/5/9/chartex" xmlns:cx4="http://schemas.microsoft.com/office/drawing/2016/5/10/chartex" xmlns:cx5="http://schemas.microsoft.com/office/drawing/2016/5/11/chartex" xmlns:cx6="http://schemas.microsoft.com/office/drawing/2016/5/12/chartex" xmlns:cx7="http://schemas.microsoft.com/office/drawing/2016/5/13/chartex" xmlns:cx8="http://schemas.microsoft.com/office/drawing/2016/5/14/chartex" xmlns:mc="http://schemas.openxmlformats.org/markup-compatibility/2006" xmlns:aink="http://schemas.microsoft.com/office/drawing/2016/ink" xmlns:am3d="http://schemas.microsoft.com/office/drawing/2017/model3d" xmlns:o="urn:schemas-microsoft-com:office:office" xmlns:r="http://schemas.openxmlformats.org/officeDocument/2006/relationships" xmlns:m="http://schemas.openxmlformats.org/officeDocument/2006/math" xmlns:v="urn:schemas-microsoft-com:vml" xmlns:wp14="http://schemas.microsoft.com/office/word/2010/wordprocessingDrawing" xmlns:wp="http://schemas.openxmlformats.org/drawingml/2006/wordprocessingDrawing" xmlns:w10="urn:schemas-microsoft-com:office:word" xmlns:w="http://schemas.openxmlformats.org/wordprocessingml/2006/main" xmlns:w14="http://schemas.microsoft.com/office/word/2010/wordml" xmlns:w15="http://schemas.microsoft.com/office/word/2012/wordml" xmlns:w16cid="http://schemas.microsoft.com/office/word/2016/wordml/cid" xmlns:w16se="http://schemas.microsoft.com/office/word/2015/wordml/symex" xmlns:wpg="http://schemas.microsoft.com/office/word/2010/wordprocessingGroup" xmlns:wpi="http://schemas.microsoft.com/office/word/2010/wordprocessingInk" xmlns:wne="http://schemas.microsoft.com/office/word/2006/wordml" xmlns:wps="http://schemas.microsoft.com/office/word/2010/wordprocessingShape" mc:Ignorable="w14 w15 w16se w16cid wp14">
   <w:abstractNum w:abstractNumId="0" w15:restartNumberingAfterBreak="0">
+    <w:nsid w:val="1E8D3814"/>
+    <w:multiLevelType w:val="hybridMultilevel"/>
+    <w:tmpl w:val="49443FAA"/>
+    <w:lvl w:ilvl="0" w:tplc="04090001">
+      <w:start w:val="1"/>
+      <w:numFmt w:val="bullet"/>
+      <w:lvlText w:val=""/>
+      <w:lvlJc w:val="left"/>
+      <w:pPr>
+        <w:ind w:left="720" w:hanging="360"/>
+      </w:pPr>
+      <w:rPr>
+        <w:rFonts w:ascii="Symbol" w:hAnsi="Symbol" w:hint="default"/>
+      </w:rPr>
+    </w:lvl>
+    <w:lvl w:ilvl="1" w:tplc="04090003" w:tentative="1">
+      <w:start w:val="1"/>
+      <w:numFmt w:val="bullet"/>
+      <w:lvlText w:val="o"/>
+      <w:lvlJc w:val="left"/>
+      <w:pPr>
+        <w:ind w:left="1440" w:hanging="360"/>
+      </w:pPr>
+      <w:rPr>
+        <w:rFonts w:ascii="Courier New" w:hAnsi="Courier New" w:cs="Courier New" w:hint="default"/>
+      </w:rPr>
+    </w:lvl>
+    <w:lvl w:ilvl="2" w:tplc="04090005" w:tentative="1">
+      <w:start w:val="1"/>
+      <w:numFmt w:val="bullet"/>
+      <w:lvlText w:val=""/>
+      <w:lvlJc w:val="left"/>
+      <w:pPr>
+        <w:ind w:left="2160" w:hanging="360"/>
+      </w:pPr>
+      <w:rPr>
+        <w:rFonts w:ascii="Wingdings" w:hAnsi="Wingdings" w:hint="default"/>
+      </w:rPr>
+    </w:lvl>
+    <w:lvl w:ilvl="3" w:tplc="04090001" w:tentative="1">
+      <w:start w:val="1"/>
+      <w:numFmt w:val="bullet"/>
+      <w:lvlText w:val=""/>
+      <w:lvlJc w:val="left"/>
+      <w:pPr>
+        <w:ind w:left="2880" w:hanging="360"/>
+      </w:pPr>
+      <w:rPr>
+        <w:rFonts w:ascii="Symbol" w:hAnsi="Symbol" w:hint="default"/>
+      </w:rPr>
+    </w:lvl>
+    <w:lvl w:ilvl="4" w:tplc="04090003" w:tentative="1">
+      <w:start w:val="1"/>
+      <w:numFmt w:val="bullet"/>
+      <w:lvlText w:val="o"/>
+      <w:lvlJc w:val="left"/>
+      <w:pPr>
+        <w:ind w:left="3600" w:hanging="360"/>
+      </w:pPr>
+      <w:rPr>
+        <w:rFonts w:ascii="Courier New" w:hAnsi="Courier New" w:cs="Courier New" w:hint="default"/>
+      </w:rPr>
+    </w:lvl>
+    <w:lvl w:ilvl="5" w:tplc="04090005" w:tentative="1">
+      <w:start w:val="1"/>
+      <w:numFmt w:val="bullet"/>
+      <w:lvlText w:val=""/>
+      <w:lvlJc w:val="left"/>
+      <w:pPr>
+        <w:ind w:left="4320" w:hanging="360"/>
+      </w:pPr>
+      <w:rPr>
+        <w:rFonts w:ascii="Wingdings" w:hAnsi="Wingdings" w:hint="default"/>
+      </w:rPr>
+    </w:lvl>
+    <w:lvl w:ilvl="6" w:tplc="04090001" w:tentative="1">
+      <w:start w:val="1"/>
+      <w:numFmt w:val="bullet"/>
+      <w:lvlText w:val=""/>
+      <w:lvlJc w:val="left"/>
+      <w:pPr>
+        <w:ind w:left="5040" w:hanging="360"/>
+      </w:pPr>
+      <w:rPr>
+        <w:rFonts w:ascii="Symbol" w:hAnsi="Symbol" w:hint="default"/>
+      </w:rPr>
+    </w:lvl>
+    <w:lvl w:ilvl="7" w:tplc="04090003" w:tentative="1">
+      <w:start w:val="1"/>
+      <w:numFmt w:val="bullet"/>
+      <w:lvlText w:val="o"/>
+      <w:lvlJc w:val="left"/>
+      <w:pPr>
+        <w:ind w:left="5760" w:hanging="360"/>
+      </w:pPr>
+      <w:rPr>
+        <w:rFonts w:ascii="Courier New" w:hAnsi="Courier New" w:cs="Courier New" w:hint="default"/>
+      </w:rPr>
+    </w:lvl>
+    <w:lvl w:ilvl="8" w:tplc="04090005" w:tentative="1">
+      <w:start w:val="1"/>
+      <w:numFmt w:val="bullet"/>
+      <w:lvlText w:val=""/>
+      <w:lvlJc w:val="left"/>
+      <w:pPr>
+        <w:ind w:left="6480" w:hanging="360"/>
+      </w:pPr>
+      <w:rPr>
+        <w:rFonts w:ascii="Wingdings" w:hAnsi="Wingdings" w:hint="default"/>
+      </w:rPr>
+    </w:lvl>
+  </w:abstractNum>
+  <w:abstractNum w:abstractNumId="1" w15:restartNumberingAfterBreak="0">
     <w:nsid w:val="7FC50225"/>
     <w:multiLevelType w:val="hybridMultilevel"/>
     <w:tmpl w:val="01963FAC"/>
@@ -656,6 +783,9 @@
     </w:lvl>
   </w:abstractNum>
   <w:num w:numId="1">
+    <w:abstractNumId w:val="1"/>
+  </w:num>
+  <w:num w:numId="2">
     <w:abstractNumId w:val="0"/>
   </w:num>
 </w:numbering>

</xml_diff>

<commit_message>
Update of Write Up, delete NW work csv
</commit_message>
<xml_diff>
--- a/Case Study 2/Case Study #2.docx
+++ b/Case Study 2/Case Study #2.docx
@@ -108,20 +108,59 @@
           <w:bCs/>
           <w:sz w:val="22"/>
           <w:szCs w:val="22"/>
-          <w:u w:val="single"/>
-        </w:rPr>
-      </w:pPr>
-      <w:r>
+        </w:rPr>
+      </w:pPr>
+      <w:r>
+        <w:rPr>
+          <w:noProof/>
+        </w:rPr>
+        <w:drawing>
+          <wp:inline distT="0" distB="0" distL="0" distR="0" wp14:anchorId="43F3072B" wp14:editId="77C1443E">
+            <wp:extent cx="2501900" cy="2240216"/>
+            <wp:effectExtent l="0" t="0" r="0" b="8255"/>
+            <wp:docPr id="1" name="Picture 1"/>
+            <wp:cNvGraphicFramePr>
+              <a:graphicFrameLocks xmlns:a="http://schemas.openxmlformats.org/drawingml/2006/main" noChangeAspect="1"/>
+            </wp:cNvGraphicFramePr>
+            <a:graphic xmlns:a="http://schemas.openxmlformats.org/drawingml/2006/main">
+              <a:graphicData uri="http://schemas.openxmlformats.org/drawingml/2006/picture">
+                <pic:pic xmlns:pic="http://schemas.openxmlformats.org/drawingml/2006/picture">
+                  <pic:nvPicPr>
+                    <pic:cNvPr id="1" name=""/>
+                    <pic:cNvPicPr/>
+                  </pic:nvPicPr>
+                  <pic:blipFill>
+                    <a:blip r:embed="rId7"/>
+                    <a:stretch>
+                      <a:fillRect/>
+                    </a:stretch>
+                  </pic:blipFill>
+                  <pic:spPr>
+                    <a:xfrm>
+                      <a:off x="0" y="0"/>
+                      <a:ext cx="2510379" cy="2247808"/>
+                    </a:xfrm>
+                    <a:prstGeom prst="rect">
+                      <a:avLst/>
+                    </a:prstGeom>
+                  </pic:spPr>
+                </pic:pic>
+              </a:graphicData>
+            </a:graphic>
+          </wp:inline>
+        </w:drawing>
+      </w:r>
+    </w:p>
+    <w:p>
+      <w:pPr>
         <w:rPr>
           <w:rFonts w:cstheme="minorHAnsi"/>
           <w:b/>
           <w:bCs/>
           <w:sz w:val="22"/>
           <w:szCs w:val="22"/>
-          <w:u w:val="single"/>
-        </w:rPr>
-        <w:t>Data Preparation (Q7)</w:t>
-      </w:r>
+        </w:rPr>
+      </w:pPr>
     </w:p>
     <w:p>
       <w:pPr>
@@ -131,6 +170,40 @@
           <w:bCs/>
           <w:sz w:val="22"/>
           <w:szCs w:val="22"/>
+        </w:rPr>
+      </w:pPr>
+    </w:p>
+    <w:p>
+      <w:pPr>
+        <w:rPr>
+          <w:rFonts w:cstheme="minorHAnsi"/>
+          <w:b/>
+          <w:bCs/>
+          <w:sz w:val="22"/>
+          <w:szCs w:val="22"/>
+          <w:u w:val="single"/>
+        </w:rPr>
+      </w:pPr>
+      <w:r>
+        <w:rPr>
+          <w:rFonts w:cstheme="minorHAnsi"/>
+          <w:b/>
+          <w:bCs/>
+          <w:sz w:val="22"/>
+          <w:szCs w:val="22"/>
+          <w:u w:val="single"/>
+        </w:rPr>
+        <w:t>Data Preparation (Q7)</w:t>
+      </w:r>
+    </w:p>
+    <w:p>
+      <w:pPr>
+        <w:rPr>
+          <w:rFonts w:cstheme="minorHAnsi"/>
+          <w:b/>
+          <w:bCs/>
+          <w:sz w:val="22"/>
+          <w:szCs w:val="22"/>
           <w:u w:val="single"/>
         </w:rPr>
       </w:pPr>
@@ -271,8 +344,6 @@
         </w:rPr>
         <w:t xml:space="preserve">. You may need to generalize the </w:t>
       </w:r>
-      <w:proofErr w:type="spellStart"/>
-      <w:proofErr w:type="gramStart"/>
       <w:r>
         <w:rPr>
           <w:rFonts w:asciiTheme="minorHAnsi" w:hAnsiTheme="minorHAnsi" w:cstheme="minorHAnsi"/>
@@ -280,9 +351,16 @@
           <w:sz w:val="22"/>
           <w:szCs w:val="22"/>
         </w:rPr>
-        <w:t>createDF</w:t>
-      </w:r>
-      <w:proofErr w:type="spellEnd"/>
+        <w:t xml:space="preserve">createDF() </w:t>
+      </w:r>
+      <w:r>
+        <w:rPr>
+          <w:rFonts w:asciiTheme="minorHAnsi" w:hAnsiTheme="minorHAnsi" w:cstheme="minorHAnsi"/>
+          <w:sz w:val="22"/>
+          <w:szCs w:val="22"/>
+        </w:rPr>
+        <w:t xml:space="preserve">and </w:t>
+      </w:r>
       <w:r>
         <w:rPr>
           <w:rFonts w:asciiTheme="minorHAnsi" w:hAnsiTheme="minorHAnsi" w:cstheme="minorHAnsi"/>
@@ -290,45 +368,7 @@
           <w:sz w:val="22"/>
           <w:szCs w:val="22"/>
         </w:rPr>
-        <w:t>(</w:t>
-      </w:r>
-      <w:proofErr w:type="gramEnd"/>
-      <w:r>
-        <w:rPr>
-          <w:rFonts w:asciiTheme="minorHAnsi" w:hAnsiTheme="minorHAnsi" w:cstheme="minorHAnsi"/>
-          <w:color w:val="893FFF"/>
-          <w:sz w:val="22"/>
-          <w:szCs w:val="22"/>
-        </w:rPr>
-        <w:t xml:space="preserve">) </w:t>
-      </w:r>
-      <w:r>
-        <w:rPr>
-          <w:rFonts w:asciiTheme="minorHAnsi" w:hAnsiTheme="minorHAnsi" w:cstheme="minorHAnsi"/>
-          <w:sz w:val="22"/>
-          <w:szCs w:val="22"/>
-        </w:rPr>
-        <w:t xml:space="preserve">and </w:t>
-      </w:r>
-      <w:proofErr w:type="spellStart"/>
-      <w:r>
-        <w:rPr>
-          <w:rFonts w:asciiTheme="minorHAnsi" w:hAnsiTheme="minorHAnsi" w:cstheme="minorHAnsi"/>
-          <w:color w:val="893FFF"/>
-          <w:sz w:val="22"/>
-          <w:szCs w:val="22"/>
-        </w:rPr>
-        <w:t>extractVariables</w:t>
-      </w:r>
-      <w:proofErr w:type="spellEnd"/>
-      <w:r>
-        <w:rPr>
-          <w:rFonts w:asciiTheme="minorHAnsi" w:hAnsiTheme="minorHAnsi" w:cstheme="minorHAnsi"/>
-          <w:color w:val="893FFF"/>
-          <w:sz w:val="22"/>
-          <w:szCs w:val="22"/>
-        </w:rPr>
-        <w:t xml:space="preserve">() </w:t>
+        <w:t xml:space="preserve">extractVariables() </w:t>
       </w:r>
       <w:r>
         <w:rPr>
@@ -424,7 +464,7 @@
         </w:rPr>
         <w:t xml:space="preserve"> 1999 to 2012 in the directory found at: </w:t>
       </w:r>
-      <w:hyperlink r:id="rId11" w:history="1">
+      <w:hyperlink r:id="rId12" w:history="1">
         <w:r>
           <w:rPr>
             <w:rStyle w:val="Hyperlink"/>
@@ -598,6 +638,42 @@
     </w:p>
     <w:p>
       <w:pPr>
+        <w:pStyle w:val="ListParagraph"/>
+        <w:numPr>
+          <w:ilvl w:val="0"/>
+          <w:numId w:val="25"/>
+        </w:numPr>
+        <w:rPr>
+          <w:rFonts w:cstheme="minorHAnsi"/>
+          <w:sz w:val="22"/>
+          <w:szCs w:val="22"/>
+        </w:rPr>
+      </w:pPr>
+      <w:r>
+        <w:rPr>
+          <w:rFonts w:cstheme="minorHAnsi"/>
+          <w:sz w:val="22"/>
+          <w:szCs w:val="22"/>
+        </w:rPr>
+        <w:t>Cross referenced missing ages with Searchable results on Cherry Blossom site to enter any ages found</w:t>
+      </w:r>
+    </w:p>
+    <w:p>
+      <w:pPr>
+        <w:pStyle w:val="ListParagraph"/>
+        <w:numPr>
+          <w:ilvl w:val="0"/>
+          <w:numId w:val="25"/>
+        </w:numPr>
+        <w:rPr>
+          <w:rFonts w:cstheme="minorHAnsi"/>
+          <w:sz w:val="22"/>
+          <w:szCs w:val="22"/>
+        </w:rPr>
+      </w:pPr>
+    </w:p>
+    <w:p>
+      <w:pPr>
         <w:rPr>
           <w:rFonts w:cstheme="minorHAnsi"/>
           <w:i/>
@@ -765,6 +841,7 @@
           <w:sz w:val="22"/>
           <w:szCs w:val="22"/>
         </w:rPr>
+        <w:lastRenderedPageBreak/>
         <w:t>To accommodate changes in age divisions over the years, team used age divisions from 2012, which corresponded to 5-year age brackets (with exception of under 19 and 80+)</w:t>
       </w:r>
     </w:p>
@@ -816,19 +893,32 @@
           <w:szCs w:val="22"/>
           <w:shd w:val="clear" w:color="auto" w:fill="FFFFFF"/>
         </w:rPr>
-        <w:t>net times</w:t>
-      </w:r>
-      <w:r>
-        <w:rPr>
-          <w:rStyle w:val="Emphasis"/>
+        <w:t xml:space="preserve">net times. </w:t>
+      </w:r>
+      <w:r>
+        <w:rPr>
           <w:rFonts w:ascii="Arial" w:hAnsi="Arial" w:cs="Arial"/>
           <w:color w:val="000000"/>
           <w:sz w:val="22"/>
           <w:szCs w:val="22"/>
           <w:shd w:val="clear" w:color="auto" w:fill="FFFFFF"/>
         </w:rPr>
-        <w:t xml:space="preserve">. </w:t>
-      </w:r>
+        <w:t>The top 25 men and women will be scored using gun times.”</w:t>
+      </w:r>
+    </w:p>
+    <w:p>
+      <w:pPr>
+        <w:pStyle w:val="ListParagraph"/>
+        <w:numPr>
+          <w:ilvl w:val="0"/>
+          <w:numId w:val="2"/>
+        </w:numPr>
+        <w:rPr>
+          <w:rFonts w:cstheme="minorHAnsi"/>
+          <w:sz w:val="22"/>
+          <w:szCs w:val="22"/>
+        </w:rPr>
+      </w:pPr>
       <w:r>
         <w:rPr>
           <w:rFonts w:ascii="Arial" w:hAnsi="Arial" w:cs="Arial"/>
@@ -837,17 +927,7 @@
           <w:szCs w:val="22"/>
           <w:shd w:val="clear" w:color="auto" w:fill="FFFFFF"/>
         </w:rPr>
-        <w:t>The top 25 men and women will be scored using gun times.</w:t>
-      </w:r>
-      <w:r>
-        <w:rPr>
-          <w:rFonts w:ascii="Arial" w:hAnsi="Arial" w:cs="Arial"/>
-          <w:color w:val="000000"/>
-          <w:sz w:val="22"/>
-          <w:szCs w:val="22"/>
-          <w:shd w:val="clear" w:color="auto" w:fill="FFFFFF"/>
-        </w:rPr>
-        <w:t>”</w:t>
+        <w:t>Ages 14 and under for 10 Miler may be questionable, but took data at face value; recognize that the younger ages might not make difference in race</w:t>
       </w:r>
     </w:p>
     <w:p>
@@ -1161,7 +1241,6 @@
           <w:sz w:val="22"/>
           <w:szCs w:val="22"/>
         </w:rPr>
-        <w:lastRenderedPageBreak/>
         <w:t>Density Curves</w:t>
       </w:r>
     </w:p>
@@ -2122,18 +2201,8 @@
           <w:sz w:val="22"/>
           <w:szCs w:val="22"/>
         </w:rPr>
-        <w:t xml:space="preserve">How many people are getting to the hundred mile </w:t>
-      </w:r>
-      <w:proofErr w:type="gramStart"/>
-      <w:r>
-        <w:rPr>
-          <w:rFonts w:cstheme="minorHAnsi"/>
-          <w:sz w:val="22"/>
-          <w:szCs w:val="22"/>
-        </w:rPr>
-        <w:t>club</w:t>
-      </w:r>
-      <w:proofErr w:type="gramEnd"/>
+        <w:t>How many people are getting to the hundred mile club</w:t>
+      </w:r>
     </w:p>
     <w:p>
       <w:pPr>
@@ -2244,43 +2313,7 @@
           <w:sz w:val="22"/>
           <w:szCs w:val="22"/>
         </w:rPr>
-        <w:t xml:space="preserve">NEED TO EVALUATE times that are </w:t>
-      </w:r>
-      <w:proofErr w:type="gramStart"/>
-      <w:r>
-        <w:rPr>
-          <w:rFonts w:cstheme="minorHAnsi"/>
-          <w:sz w:val="22"/>
-          <w:szCs w:val="22"/>
-        </w:rPr>
-        <w:t>Min :</w:t>
-      </w:r>
-      <w:proofErr w:type="gramEnd"/>
-      <w:r>
-        <w:rPr>
-          <w:rFonts w:cstheme="minorHAnsi"/>
-          <w:sz w:val="22"/>
-          <w:szCs w:val="22"/>
-        </w:rPr>
-        <w:t xml:space="preserve"> Sec : </w:t>
-      </w:r>
-      <w:proofErr w:type="spellStart"/>
-      <w:r>
-        <w:rPr>
-          <w:rFonts w:cstheme="minorHAnsi"/>
-          <w:sz w:val="22"/>
-          <w:szCs w:val="22"/>
-        </w:rPr>
-        <w:t>Milisecond</w:t>
-      </w:r>
-      <w:proofErr w:type="spellEnd"/>
-      <w:r>
-        <w:rPr>
-          <w:rFonts w:cstheme="minorHAnsi"/>
-          <w:sz w:val="22"/>
-          <w:szCs w:val="22"/>
-        </w:rPr>
-        <w:t xml:space="preserve"> vs Hour : Min : Sec, did those work correctly?</w:t>
+        <w:t>NEED TO EVALUATE times that are Min : Sec : Milisecond vs Hour : Min : Sec, did those work correctly?</w:t>
       </w:r>
     </w:p>
     <w:p>
@@ -2453,41 +2486,13 @@
           <w:szCs w:val="22"/>
         </w:rPr>
       </w:pPr>
-      <w:proofErr w:type="gramStart"/>
-      <w:r>
-        <w:rPr>
-          <w:rFonts w:cstheme="minorHAnsi"/>
-          <w:sz w:val="22"/>
-          <w:szCs w:val="22"/>
-        </w:rPr>
-        <w:t>Min :</w:t>
-      </w:r>
-      <w:proofErr w:type="gramEnd"/>
-      <w:r>
-        <w:rPr>
-          <w:rFonts w:cstheme="minorHAnsi"/>
-          <w:sz w:val="22"/>
-          <w:szCs w:val="22"/>
-        </w:rPr>
-        <w:t xml:space="preserve"> Sec : </w:t>
-      </w:r>
-      <w:proofErr w:type="spellStart"/>
-      <w:r>
-        <w:rPr>
-          <w:rFonts w:cstheme="minorHAnsi"/>
-          <w:sz w:val="22"/>
-          <w:szCs w:val="22"/>
-        </w:rPr>
-        <w:t>Milisecond</w:t>
-      </w:r>
-      <w:proofErr w:type="spellEnd"/>
-      <w:r>
-        <w:rPr>
-          <w:rFonts w:cstheme="minorHAnsi"/>
-          <w:sz w:val="22"/>
-          <w:szCs w:val="22"/>
-        </w:rPr>
-        <w:t xml:space="preserve"> vs Hour : Min : Sec … IS THIS CORRECT?</w:t>
+      <w:r>
+        <w:rPr>
+          <w:rFonts w:cstheme="minorHAnsi"/>
+          <w:sz w:val="22"/>
+          <w:szCs w:val="22"/>
+        </w:rPr>
+        <w:t>Min : Sec : Milisecond vs Hour : Min : Sec … IS THIS CORRECT?</w:t>
       </w:r>
     </w:p>
     <w:p>
@@ -2659,25 +2664,7 @@
           <w:sz w:val="22"/>
           <w:szCs w:val="22"/>
         </w:rPr>
-        <w:t xml:space="preserve">Gum time = </w:t>
-      </w:r>
-      <w:proofErr w:type="spellStart"/>
-      <w:r>
-        <w:rPr>
-          <w:rFonts w:cstheme="minorHAnsi"/>
-          <w:sz w:val="22"/>
-          <w:szCs w:val="22"/>
-        </w:rPr>
-        <w:t>combTime</w:t>
-      </w:r>
-      <w:proofErr w:type="spellEnd"/>
-      <w:r>
-        <w:rPr>
-          <w:rFonts w:cstheme="minorHAnsi"/>
-          <w:sz w:val="22"/>
-          <w:szCs w:val="22"/>
-        </w:rPr>
-        <w:t xml:space="preserve"> &gt; net time</w:t>
+        <w:t>Gum time = combTime &gt; net time</w:t>
       </w:r>
     </w:p>
     <w:p>
@@ -2721,43 +2708,7 @@
           <w:sz w:val="22"/>
           <w:szCs w:val="22"/>
         </w:rPr>
-        <w:t xml:space="preserve">CHECK </w:t>
-      </w:r>
-      <w:proofErr w:type="gramStart"/>
-      <w:r>
-        <w:rPr>
-          <w:rFonts w:cstheme="minorHAnsi"/>
-          <w:sz w:val="22"/>
-          <w:szCs w:val="22"/>
-        </w:rPr>
-        <w:t>Min :</w:t>
-      </w:r>
-      <w:proofErr w:type="gramEnd"/>
-      <w:r>
-        <w:rPr>
-          <w:rFonts w:cstheme="minorHAnsi"/>
-          <w:sz w:val="22"/>
-          <w:szCs w:val="22"/>
-        </w:rPr>
-        <w:t xml:space="preserve"> Sec : </w:t>
-      </w:r>
-      <w:proofErr w:type="spellStart"/>
-      <w:r>
-        <w:rPr>
-          <w:rFonts w:cstheme="minorHAnsi"/>
-          <w:sz w:val="22"/>
-          <w:szCs w:val="22"/>
-        </w:rPr>
-        <w:t>Milisec</w:t>
-      </w:r>
-      <w:proofErr w:type="spellEnd"/>
-      <w:r>
-        <w:rPr>
-          <w:rFonts w:cstheme="minorHAnsi"/>
-          <w:sz w:val="22"/>
-          <w:szCs w:val="22"/>
-        </w:rPr>
-        <w:t xml:space="preserve"> vs Hour : Min : Sec</w:t>
+        <w:t>CHECK Min : Sec : Milisec vs Hour : Min : Sec</w:t>
       </w:r>
     </w:p>
     <w:p>
@@ -2828,25 +2779,7 @@
           <w:sz w:val="22"/>
           <w:szCs w:val="22"/>
         </w:rPr>
-        <w:t xml:space="preserve">Gun time = </w:t>
-      </w:r>
-      <w:proofErr w:type="spellStart"/>
-      <w:r>
-        <w:rPr>
-          <w:rFonts w:cstheme="minorHAnsi"/>
-          <w:sz w:val="22"/>
-          <w:szCs w:val="22"/>
-        </w:rPr>
-        <w:t>combtime</w:t>
-      </w:r>
-      <w:proofErr w:type="spellEnd"/>
-      <w:r>
-        <w:rPr>
-          <w:rFonts w:cstheme="minorHAnsi"/>
-          <w:sz w:val="22"/>
-          <w:szCs w:val="22"/>
-        </w:rPr>
-        <w:t xml:space="preserve"> &gt; Net Time</w:t>
+        <w:t>Gun time = combtime &gt; Net Time</w:t>
       </w:r>
     </w:p>
     <w:p>
@@ -2947,25 +2880,7 @@
           <w:sz w:val="22"/>
           <w:szCs w:val="22"/>
         </w:rPr>
-        <w:t xml:space="preserve">Gun time = </w:t>
-      </w:r>
-      <w:proofErr w:type="spellStart"/>
-      <w:r>
-        <w:rPr>
-          <w:rFonts w:cstheme="minorHAnsi"/>
-          <w:sz w:val="22"/>
-          <w:szCs w:val="22"/>
-        </w:rPr>
-        <w:t>combin</w:t>
-      </w:r>
-      <w:proofErr w:type="spellEnd"/>
-      <w:r>
-        <w:rPr>
-          <w:rFonts w:cstheme="minorHAnsi"/>
-          <w:sz w:val="22"/>
-          <w:szCs w:val="22"/>
-        </w:rPr>
-        <w:t xml:space="preserve"> time &gt; net time</w:t>
+        <w:t>Gun time = combin time &gt; net time</w:t>
       </w:r>
     </w:p>
     <w:p>
@@ -3133,25 +3048,7 @@
           <w:sz w:val="22"/>
           <w:szCs w:val="22"/>
         </w:rPr>
-        <w:t xml:space="preserve">Gun time = </w:t>
-      </w:r>
-      <w:proofErr w:type="spellStart"/>
-      <w:r>
-        <w:rPr>
-          <w:rFonts w:cstheme="minorHAnsi"/>
-          <w:sz w:val="22"/>
-          <w:szCs w:val="22"/>
-        </w:rPr>
-        <w:t>combtime</w:t>
-      </w:r>
-      <w:proofErr w:type="spellEnd"/>
-      <w:r>
-        <w:rPr>
-          <w:rFonts w:cstheme="minorHAnsi"/>
-          <w:sz w:val="22"/>
-          <w:szCs w:val="22"/>
-        </w:rPr>
-        <w:t xml:space="preserve"> &gt; net time</w:t>
+        <w:t>Gun time = combtime &gt; net time</w:t>
       </w:r>
     </w:p>
     <w:p>
@@ -3265,25 +3162,7 @@
           <w:sz w:val="22"/>
           <w:szCs w:val="22"/>
         </w:rPr>
-        <w:t xml:space="preserve">Gun time = </w:t>
-      </w:r>
-      <w:proofErr w:type="spellStart"/>
-      <w:r>
-        <w:rPr>
-          <w:rFonts w:cstheme="minorHAnsi"/>
-          <w:sz w:val="22"/>
-          <w:szCs w:val="22"/>
-        </w:rPr>
-        <w:t>combtime</w:t>
-      </w:r>
-      <w:proofErr w:type="spellEnd"/>
-      <w:r>
-        <w:rPr>
-          <w:rFonts w:cstheme="minorHAnsi"/>
-          <w:sz w:val="22"/>
-          <w:szCs w:val="22"/>
-        </w:rPr>
-        <w:t>, no net time</w:t>
+        <w:t>Gun time = combtime, no net time</w:t>
       </w:r>
     </w:p>
     <w:p>
@@ -3329,41 +3208,13 @@
           <w:szCs w:val="22"/>
         </w:rPr>
       </w:pPr>
-      <w:proofErr w:type="gramStart"/>
-      <w:r>
-        <w:rPr>
-          <w:rFonts w:cstheme="minorHAnsi"/>
-          <w:sz w:val="22"/>
-          <w:szCs w:val="22"/>
-        </w:rPr>
-        <w:t>Min :</w:t>
-      </w:r>
-      <w:proofErr w:type="gramEnd"/>
-      <w:r>
-        <w:rPr>
-          <w:rFonts w:cstheme="minorHAnsi"/>
-          <w:sz w:val="22"/>
-          <w:szCs w:val="22"/>
-        </w:rPr>
-        <w:t xml:space="preserve"> Sec : </w:t>
-      </w:r>
-      <w:proofErr w:type="spellStart"/>
-      <w:r>
-        <w:rPr>
-          <w:rFonts w:cstheme="minorHAnsi"/>
-          <w:sz w:val="22"/>
-          <w:szCs w:val="22"/>
-        </w:rPr>
-        <w:t>Milisecond</w:t>
-      </w:r>
-      <w:proofErr w:type="spellEnd"/>
-      <w:r>
-        <w:rPr>
-          <w:rFonts w:cstheme="minorHAnsi"/>
-          <w:sz w:val="22"/>
-          <w:szCs w:val="22"/>
-        </w:rPr>
-        <w:t xml:space="preserve"> vs Hour : Min : Sec</w:t>
+      <w:r>
+        <w:rPr>
+          <w:rFonts w:cstheme="minorHAnsi"/>
+          <w:sz w:val="22"/>
+          <w:szCs w:val="22"/>
+        </w:rPr>
+        <w:t>Min : Sec : Milisecond vs Hour : Min : Sec</w:t>
       </w:r>
     </w:p>
     <w:p>
@@ -3433,25 +3284,7 @@
           <w:sz w:val="22"/>
           <w:szCs w:val="22"/>
         </w:rPr>
-        <w:t xml:space="preserve">Gun time = </w:t>
-      </w:r>
-      <w:proofErr w:type="spellStart"/>
-      <w:r>
-        <w:rPr>
-          <w:rFonts w:cstheme="minorHAnsi"/>
-          <w:sz w:val="22"/>
-          <w:szCs w:val="22"/>
-        </w:rPr>
-        <w:t>combtim</w:t>
-      </w:r>
-      <w:proofErr w:type="spellEnd"/>
-      <w:r>
-        <w:rPr>
-          <w:rFonts w:cstheme="minorHAnsi"/>
-          <w:sz w:val="22"/>
-          <w:szCs w:val="22"/>
-        </w:rPr>
-        <w:t>, no net time</w:t>
+        <w:t>Gun time = combtim, no net time</w:t>
       </w:r>
     </w:p>
     <w:p>
@@ -3489,41 +3322,13 @@
           <w:szCs w:val="22"/>
         </w:rPr>
       </w:pPr>
-      <w:proofErr w:type="gramStart"/>
-      <w:r>
-        <w:rPr>
-          <w:rFonts w:cstheme="minorHAnsi"/>
-          <w:sz w:val="22"/>
-          <w:szCs w:val="22"/>
-        </w:rPr>
-        <w:t>Min :</w:t>
-      </w:r>
-      <w:proofErr w:type="gramEnd"/>
-      <w:r>
-        <w:rPr>
-          <w:rFonts w:cstheme="minorHAnsi"/>
-          <w:sz w:val="22"/>
-          <w:szCs w:val="22"/>
-        </w:rPr>
-        <w:t xml:space="preserve"> Sec : </w:t>
-      </w:r>
-      <w:proofErr w:type="spellStart"/>
-      <w:r>
-        <w:rPr>
-          <w:rFonts w:cstheme="minorHAnsi"/>
-          <w:sz w:val="22"/>
-          <w:szCs w:val="22"/>
-        </w:rPr>
-        <w:t>Milisecond</w:t>
-      </w:r>
-      <w:proofErr w:type="spellEnd"/>
-      <w:r>
-        <w:rPr>
-          <w:rFonts w:cstheme="minorHAnsi"/>
-          <w:sz w:val="22"/>
-          <w:szCs w:val="22"/>
-        </w:rPr>
-        <w:t xml:space="preserve"> vs Hour : Min : Sec</w:t>
+      <w:r>
+        <w:rPr>
+          <w:rFonts w:cstheme="minorHAnsi"/>
+          <w:sz w:val="22"/>
+          <w:szCs w:val="22"/>
+        </w:rPr>
+        <w:t>Min : Sec : Milisecond vs Hour : Min : Sec</w:t>
       </w:r>
     </w:p>
     <w:p>
@@ -3645,36 +3450,8 @@
           <w:sz w:val="22"/>
           <w:szCs w:val="22"/>
         </w:rPr>
-        <w:t xml:space="preserve">Gun time = </w:t>
-      </w:r>
-      <w:proofErr w:type="spellStart"/>
-      <w:r>
-        <w:rPr>
-          <w:rFonts w:cstheme="minorHAnsi"/>
-          <w:sz w:val="22"/>
-          <w:szCs w:val="22"/>
-        </w:rPr>
-        <w:t>combtime</w:t>
-      </w:r>
-      <w:proofErr w:type="spellEnd"/>
-      <w:r>
-        <w:rPr>
-          <w:rFonts w:cstheme="minorHAnsi"/>
-          <w:sz w:val="22"/>
-          <w:szCs w:val="22"/>
-        </w:rPr>
-        <w:t xml:space="preserve"> &gt; </w:t>
-      </w:r>
-      <w:proofErr w:type="spellStart"/>
-      <w:r>
-        <w:rPr>
-          <w:rFonts w:cstheme="minorHAnsi"/>
-          <w:sz w:val="22"/>
-          <w:szCs w:val="22"/>
-        </w:rPr>
-        <w:t>netTime</w:t>
-      </w:r>
-      <w:proofErr w:type="spellEnd"/>
+        <w:t>Gun time = combtime &gt; netTime</w:t>
+      </w:r>
     </w:p>
     <w:p>
       <w:pPr>
@@ -3695,43 +3472,7 @@
           <w:sz w:val="22"/>
           <w:szCs w:val="22"/>
         </w:rPr>
-        <w:t xml:space="preserve">Check </w:t>
-      </w:r>
-      <w:proofErr w:type="gramStart"/>
-      <w:r>
-        <w:rPr>
-          <w:rFonts w:cstheme="minorHAnsi"/>
-          <w:sz w:val="22"/>
-          <w:szCs w:val="22"/>
-        </w:rPr>
-        <w:t>Min :</w:t>
-      </w:r>
-      <w:proofErr w:type="gramEnd"/>
-      <w:r>
-        <w:rPr>
-          <w:rFonts w:cstheme="minorHAnsi"/>
-          <w:sz w:val="22"/>
-          <w:szCs w:val="22"/>
-        </w:rPr>
-        <w:t xml:space="preserve"> Sec : </w:t>
-      </w:r>
-      <w:proofErr w:type="spellStart"/>
-      <w:r>
-        <w:rPr>
-          <w:rFonts w:cstheme="minorHAnsi"/>
-          <w:sz w:val="22"/>
-          <w:szCs w:val="22"/>
-        </w:rPr>
-        <w:t>Milisecond</w:t>
-      </w:r>
-      <w:proofErr w:type="spellEnd"/>
-      <w:r>
-        <w:rPr>
-          <w:rFonts w:cstheme="minorHAnsi"/>
-          <w:sz w:val="22"/>
-          <w:szCs w:val="22"/>
-        </w:rPr>
-        <w:t xml:space="preserve"> vs Hour : Min : Sec</w:t>
+        <w:t>Check Min : Sec : Milisecond vs Hour : Min : Sec</w:t>
       </w:r>
     </w:p>
     <w:p>
@@ -3779,25 +3520,7 @@
           <w:sz w:val="22"/>
           <w:szCs w:val="22"/>
         </w:rPr>
-        <w:t xml:space="preserve">Gun time = </w:t>
-      </w:r>
-      <w:proofErr w:type="spellStart"/>
-      <w:r>
-        <w:rPr>
-          <w:rFonts w:cstheme="minorHAnsi"/>
-          <w:sz w:val="22"/>
-          <w:szCs w:val="22"/>
-        </w:rPr>
-        <w:t>Combtime</w:t>
-      </w:r>
-      <w:proofErr w:type="spellEnd"/>
-      <w:r>
-        <w:rPr>
-          <w:rFonts w:cstheme="minorHAnsi"/>
-          <w:sz w:val="22"/>
-          <w:szCs w:val="22"/>
-        </w:rPr>
-        <w:t xml:space="preserve"> &gt; net Time</w:t>
+        <w:t>Gun time = Combtime &gt; net Time</w:t>
       </w:r>
     </w:p>
     <w:p>
@@ -3890,18 +3613,8 @@
           <w:szCs w:val="22"/>
         </w:rPr>
         <w:lastRenderedPageBreak/>
-        <w:t xml:space="preserve">One row off: Marie-Laure </w:t>
-      </w:r>
-      <w:proofErr w:type="spellStart"/>
-      <w:r>
-        <w:rPr>
-          <w:rFonts w:cstheme="minorHAnsi"/>
-          <w:sz w:val="22"/>
-          <w:szCs w:val="22"/>
-        </w:rPr>
-        <w:t>Poir</w:t>
-      </w:r>
-      <w:proofErr w:type="spellEnd"/>
+        <w:t>One row off: Marie-Laure Poir</w:t>
+      </w:r>
     </w:p>
     <w:p>
       <w:pPr>
@@ -3944,36 +3657,8 @@
           <w:sz w:val="22"/>
           <w:szCs w:val="22"/>
         </w:rPr>
-        <w:t xml:space="preserve">Gum time = </w:t>
-      </w:r>
-      <w:proofErr w:type="spellStart"/>
-      <w:r>
-        <w:rPr>
-          <w:rFonts w:cstheme="minorHAnsi"/>
-          <w:sz w:val="22"/>
-          <w:szCs w:val="22"/>
-        </w:rPr>
-        <w:t>CombTime</w:t>
-      </w:r>
-      <w:proofErr w:type="spellEnd"/>
-      <w:r>
-        <w:rPr>
-          <w:rFonts w:cstheme="minorHAnsi"/>
-          <w:sz w:val="22"/>
-          <w:szCs w:val="22"/>
-        </w:rPr>
-        <w:t xml:space="preserve"> &gt; </w:t>
-      </w:r>
-      <w:proofErr w:type="spellStart"/>
-      <w:r>
-        <w:rPr>
-          <w:rFonts w:cstheme="minorHAnsi"/>
-          <w:sz w:val="22"/>
-          <w:szCs w:val="22"/>
-        </w:rPr>
-        <w:t>netTime</w:t>
-      </w:r>
-      <w:proofErr w:type="spellEnd"/>
+        <w:t>Gum time = CombTime &gt; netTime</w:t>
+      </w:r>
     </w:p>
     <w:p>
       <w:pPr>
@@ -4116,7 +3801,7 @@
       </w:pPr>
     </w:p>
     <w:sectPr>
-      <w:headerReference w:type="default" r:id="rId12"/>
+      <w:headerReference w:type="default" r:id="rId13"/>
       <w:pgSz w:w="12240" w:h="15840"/>
       <w:pgMar w:top="1440" w:right="1440" w:bottom="1440" w:left="1440" w:header="720" w:footer="720" w:gutter="0"/>
       <w:cols w:space="720"/>
@@ -4270,15 +3955,7 @@
       <w:jc w:val="right"/>
     </w:pPr>
     <w:r>
-      <w:t xml:space="preserve">Steven Hayden, Kevin </w:t>
-    </w:r>
-    <w:proofErr w:type="spellStart"/>
-    <w:r>
-      <w:t>Mendonsa</w:t>
-    </w:r>
-    <w:proofErr w:type="spellEnd"/>
-    <w:r>
-      <w:t>,</w:t>
+      <w:t>Steven Hayden, Kevin Mendonsa,</w:t>
     </w:r>
   </w:p>
   <w:p>
@@ -4287,15 +3964,7 @@
       <w:jc w:val="right"/>
     </w:pPr>
     <w:r>
-      <w:t xml:space="preserve">Joe </w:t>
-    </w:r>
-    <w:proofErr w:type="spellStart"/>
-    <w:r>
-      <w:t>Schueder</w:t>
-    </w:r>
-    <w:proofErr w:type="spellEnd"/>
-    <w:r>
-      <w:t>, Nicole Wittlin</w:t>
+      <w:t>Joe Schueder, Nicole Wittlin</w:t>
     </w:r>
   </w:p>
   <w:p>
@@ -5556,6 +5225,119 @@
     </w:lvl>
   </w:abstractNum>
   <w:abstractNum w:abstractNumId="11" w15:restartNumberingAfterBreak="0">
+    <w:nsid w:val="45947DD7"/>
+    <w:multiLevelType w:val="hybridMultilevel"/>
+    <w:tmpl w:val="0524A130"/>
+    <w:lvl w:ilvl="0" w:tplc="04090001">
+      <w:start w:val="1"/>
+      <w:numFmt w:val="bullet"/>
+      <w:lvlText w:val=""/>
+      <w:lvlJc w:val="left"/>
+      <w:pPr>
+        <w:ind w:left="720" w:hanging="360"/>
+      </w:pPr>
+      <w:rPr>
+        <w:rFonts w:ascii="Symbol" w:hAnsi="Symbol" w:hint="default"/>
+      </w:rPr>
+    </w:lvl>
+    <w:lvl w:ilvl="1" w:tplc="04090003" w:tentative="1">
+      <w:start w:val="1"/>
+      <w:numFmt w:val="bullet"/>
+      <w:lvlText w:val="o"/>
+      <w:lvlJc w:val="left"/>
+      <w:pPr>
+        <w:ind w:left="1440" w:hanging="360"/>
+      </w:pPr>
+      <w:rPr>
+        <w:rFonts w:ascii="Courier New" w:hAnsi="Courier New" w:cs="Courier New" w:hint="default"/>
+      </w:rPr>
+    </w:lvl>
+    <w:lvl w:ilvl="2" w:tplc="04090005" w:tentative="1">
+      <w:start w:val="1"/>
+      <w:numFmt w:val="bullet"/>
+      <w:lvlText w:val=""/>
+      <w:lvlJc w:val="left"/>
+      <w:pPr>
+        <w:ind w:left="2160" w:hanging="360"/>
+      </w:pPr>
+      <w:rPr>
+        <w:rFonts w:ascii="Wingdings" w:hAnsi="Wingdings" w:hint="default"/>
+      </w:rPr>
+    </w:lvl>
+    <w:lvl w:ilvl="3" w:tplc="04090001" w:tentative="1">
+      <w:start w:val="1"/>
+      <w:numFmt w:val="bullet"/>
+      <w:lvlText w:val=""/>
+      <w:lvlJc w:val="left"/>
+      <w:pPr>
+        <w:ind w:left="2880" w:hanging="360"/>
+      </w:pPr>
+      <w:rPr>
+        <w:rFonts w:ascii="Symbol" w:hAnsi="Symbol" w:hint="default"/>
+      </w:rPr>
+    </w:lvl>
+    <w:lvl w:ilvl="4" w:tplc="04090003" w:tentative="1">
+      <w:start w:val="1"/>
+      <w:numFmt w:val="bullet"/>
+      <w:lvlText w:val="o"/>
+      <w:lvlJc w:val="left"/>
+      <w:pPr>
+        <w:ind w:left="3600" w:hanging="360"/>
+      </w:pPr>
+      <w:rPr>
+        <w:rFonts w:ascii="Courier New" w:hAnsi="Courier New" w:cs="Courier New" w:hint="default"/>
+      </w:rPr>
+    </w:lvl>
+    <w:lvl w:ilvl="5" w:tplc="04090005" w:tentative="1">
+      <w:start w:val="1"/>
+      <w:numFmt w:val="bullet"/>
+      <w:lvlText w:val=""/>
+      <w:lvlJc w:val="left"/>
+      <w:pPr>
+        <w:ind w:left="4320" w:hanging="360"/>
+      </w:pPr>
+      <w:rPr>
+        <w:rFonts w:ascii="Wingdings" w:hAnsi="Wingdings" w:hint="default"/>
+      </w:rPr>
+    </w:lvl>
+    <w:lvl w:ilvl="6" w:tplc="04090001" w:tentative="1">
+      <w:start w:val="1"/>
+      <w:numFmt w:val="bullet"/>
+      <w:lvlText w:val=""/>
+      <w:lvlJc w:val="left"/>
+      <w:pPr>
+        <w:ind w:left="5040" w:hanging="360"/>
+      </w:pPr>
+      <w:rPr>
+        <w:rFonts w:ascii="Symbol" w:hAnsi="Symbol" w:hint="default"/>
+      </w:rPr>
+    </w:lvl>
+    <w:lvl w:ilvl="7" w:tplc="04090003" w:tentative="1">
+      <w:start w:val="1"/>
+      <w:numFmt w:val="bullet"/>
+      <w:lvlText w:val="o"/>
+      <w:lvlJc w:val="left"/>
+      <w:pPr>
+        <w:ind w:left="5760" w:hanging="360"/>
+      </w:pPr>
+      <w:rPr>
+        <w:rFonts w:ascii="Courier New" w:hAnsi="Courier New" w:cs="Courier New" w:hint="default"/>
+      </w:rPr>
+    </w:lvl>
+    <w:lvl w:ilvl="8" w:tplc="04090005" w:tentative="1">
+      <w:start w:val="1"/>
+      <w:numFmt w:val="bullet"/>
+      <w:lvlText w:val=""/>
+      <w:lvlJc w:val="left"/>
+      <w:pPr>
+        <w:ind w:left="6480" w:hanging="360"/>
+      </w:pPr>
+      <w:rPr>
+        <w:rFonts w:ascii="Wingdings" w:hAnsi="Wingdings" w:hint="default"/>
+      </w:rPr>
+    </w:lvl>
+  </w:abstractNum>
+  <w:abstractNum w:abstractNumId="12" w15:restartNumberingAfterBreak="0">
     <w:nsid w:val="46D4763A"/>
     <w:multiLevelType w:val="hybridMultilevel"/>
     <w:tmpl w:val="2FCC047A"/>
@@ -5668,7 +5450,7 @@
       </w:rPr>
     </w:lvl>
   </w:abstractNum>
-  <w:abstractNum w:abstractNumId="12" w15:restartNumberingAfterBreak="0">
+  <w:abstractNum w:abstractNumId="13" w15:restartNumberingAfterBreak="0">
     <w:nsid w:val="46E222AD"/>
     <w:multiLevelType w:val="hybridMultilevel"/>
     <w:tmpl w:val="B87847BA"/>
@@ -5781,7 +5563,7 @@
       </w:rPr>
     </w:lvl>
   </w:abstractNum>
-  <w:abstractNum w:abstractNumId="13" w15:restartNumberingAfterBreak="0">
+  <w:abstractNum w:abstractNumId="14" w15:restartNumberingAfterBreak="0">
     <w:nsid w:val="49B907E1"/>
     <w:multiLevelType w:val="hybridMultilevel"/>
     <w:tmpl w:val="13D6441C"/>
@@ -5894,7 +5676,7 @@
       </w:rPr>
     </w:lvl>
   </w:abstractNum>
-  <w:abstractNum w:abstractNumId="14" w15:restartNumberingAfterBreak="0">
+  <w:abstractNum w:abstractNumId="15" w15:restartNumberingAfterBreak="0">
     <w:nsid w:val="4A3E6647"/>
     <w:multiLevelType w:val="hybridMultilevel"/>
     <w:tmpl w:val="0DC82EF4"/>
@@ -6007,7 +5789,7 @@
       </w:rPr>
     </w:lvl>
   </w:abstractNum>
-  <w:abstractNum w:abstractNumId="15" w15:restartNumberingAfterBreak="0">
+  <w:abstractNum w:abstractNumId="16" w15:restartNumberingAfterBreak="0">
     <w:nsid w:val="4A4E647D"/>
     <w:multiLevelType w:val="hybridMultilevel"/>
     <w:tmpl w:val="16ECDCA8"/>
@@ -6120,7 +5902,7 @@
       </w:rPr>
     </w:lvl>
   </w:abstractNum>
-  <w:abstractNum w:abstractNumId="16" w15:restartNumberingAfterBreak="0">
+  <w:abstractNum w:abstractNumId="17" w15:restartNumberingAfterBreak="0">
     <w:nsid w:val="4AEC7688"/>
     <w:multiLevelType w:val="hybridMultilevel"/>
     <w:tmpl w:val="3BCC50D2"/>
@@ -6233,7 +6015,7 @@
       </w:rPr>
     </w:lvl>
   </w:abstractNum>
-  <w:abstractNum w:abstractNumId="17" w15:restartNumberingAfterBreak="0">
+  <w:abstractNum w:abstractNumId="18" w15:restartNumberingAfterBreak="0">
     <w:nsid w:val="5D140406"/>
     <w:multiLevelType w:val="hybridMultilevel"/>
     <w:tmpl w:val="1B0E3234"/>
@@ -6346,7 +6128,7 @@
       </w:rPr>
     </w:lvl>
   </w:abstractNum>
-  <w:abstractNum w:abstractNumId="18" w15:restartNumberingAfterBreak="0">
+  <w:abstractNum w:abstractNumId="19" w15:restartNumberingAfterBreak="0">
     <w:nsid w:val="677D6691"/>
     <w:multiLevelType w:val="hybridMultilevel"/>
     <w:tmpl w:val="0DD4DE52"/>
@@ -6459,7 +6241,7 @@
       </w:rPr>
     </w:lvl>
   </w:abstractNum>
-  <w:abstractNum w:abstractNumId="19" w15:restartNumberingAfterBreak="0">
+  <w:abstractNum w:abstractNumId="20" w15:restartNumberingAfterBreak="0">
     <w:nsid w:val="6C594FC1"/>
     <w:multiLevelType w:val="hybridMultilevel"/>
     <w:tmpl w:val="70980F08"/>
@@ -6572,7 +6354,7 @@
       </w:rPr>
     </w:lvl>
   </w:abstractNum>
-  <w:abstractNum w:abstractNumId="20" w15:restartNumberingAfterBreak="0">
+  <w:abstractNum w:abstractNumId="21" w15:restartNumberingAfterBreak="0">
     <w:nsid w:val="6E1B5635"/>
     <w:multiLevelType w:val="hybridMultilevel"/>
     <w:tmpl w:val="D0B89FCE"/>
@@ -6685,7 +6467,7 @@
       </w:rPr>
     </w:lvl>
   </w:abstractNum>
-  <w:abstractNum w:abstractNumId="21" w15:restartNumberingAfterBreak="0">
+  <w:abstractNum w:abstractNumId="22" w15:restartNumberingAfterBreak="0">
     <w:nsid w:val="6F586157"/>
     <w:multiLevelType w:val="hybridMultilevel"/>
     <w:tmpl w:val="43E65E32"/>
@@ -6798,7 +6580,7 @@
       </w:rPr>
     </w:lvl>
   </w:abstractNum>
-  <w:abstractNum w:abstractNumId="22" w15:restartNumberingAfterBreak="0">
+  <w:abstractNum w:abstractNumId="23" w15:restartNumberingAfterBreak="0">
     <w:nsid w:val="747617D7"/>
     <w:multiLevelType w:val="hybridMultilevel"/>
     <w:tmpl w:val="9E0EEEE8"/>
@@ -6911,7 +6693,7 @@
       </w:rPr>
     </w:lvl>
   </w:abstractNum>
-  <w:abstractNum w:abstractNumId="23" w15:restartNumberingAfterBreak="0">
+  <w:abstractNum w:abstractNumId="24" w15:restartNumberingAfterBreak="0">
     <w:nsid w:val="7FC50225"/>
     <w:multiLevelType w:val="hybridMultilevel"/>
     <w:tmpl w:val="01963FAC"/>
@@ -7025,16 +6807,16 @@
     </w:lvl>
   </w:abstractNum>
   <w:num w:numId="1">
-    <w:abstractNumId w:val="23"/>
+    <w:abstractNumId w:val="24"/>
   </w:num>
   <w:num w:numId="2">
     <w:abstractNumId w:val="4"/>
   </w:num>
   <w:num w:numId="3">
-    <w:abstractNumId w:val="13"/>
+    <w:abstractNumId w:val="14"/>
   </w:num>
   <w:num w:numId="4">
-    <w:abstractNumId w:val="21"/>
+    <w:abstractNumId w:val="22"/>
   </w:num>
   <w:num w:numId="5">
     <w:abstractNumId w:val="2"/>
@@ -7046,7 +6828,7 @@
     <w:abstractNumId w:val="3"/>
   </w:num>
   <w:num w:numId="8">
-    <w:abstractNumId w:val="20"/>
+    <w:abstractNumId w:val="21"/>
   </w:num>
   <w:num w:numId="9">
     <w:abstractNumId w:val="1"/>
@@ -7055,10 +6837,10 @@
     <w:abstractNumId w:val="9"/>
   </w:num>
   <w:num w:numId="11">
-    <w:abstractNumId w:val="19"/>
+    <w:abstractNumId w:val="20"/>
   </w:num>
   <w:num w:numId="12">
-    <w:abstractNumId w:val="11"/>
+    <w:abstractNumId w:val="12"/>
   </w:num>
   <w:num w:numId="13">
     <w:abstractNumId w:val="8"/>
@@ -7067,13 +6849,13 @@
     <w:abstractNumId w:val="5"/>
   </w:num>
   <w:num w:numId="15">
-    <w:abstractNumId w:val="12"/>
+    <w:abstractNumId w:val="13"/>
   </w:num>
   <w:num w:numId="16">
-    <w:abstractNumId w:val="16"/>
+    <w:abstractNumId w:val="17"/>
   </w:num>
   <w:num w:numId="17">
-    <w:abstractNumId w:val="15"/>
+    <w:abstractNumId w:val="16"/>
   </w:num>
   <w:num w:numId="18">
     <w:abstractNumId w:val="0"/>
@@ -7082,19 +6864,22 @@
     <w:abstractNumId w:val="7"/>
   </w:num>
   <w:num w:numId="20">
-    <w:abstractNumId w:val="17"/>
+    <w:abstractNumId w:val="18"/>
   </w:num>
   <w:num w:numId="21">
     <w:abstractNumId w:val="6"/>
   </w:num>
   <w:num w:numId="22">
-    <w:abstractNumId w:val="14"/>
+    <w:abstractNumId w:val="15"/>
   </w:num>
   <w:num w:numId="23">
-    <w:abstractNumId w:val="22"/>
+    <w:abstractNumId w:val="23"/>
   </w:num>
   <w:num w:numId="24">
-    <w:abstractNumId w:val="18"/>
+    <w:abstractNumId w:val="19"/>
+  </w:num>
+  <w:num w:numId="25">
+    <w:abstractNumId w:val="11"/>
   </w:num>
 </w:numbering>
 </file>

</xml_diff>

<commit_message>
Updated Case Study framework
</commit_message>
<xml_diff>
--- a/Case Study 2/Case Study #2.docx
+++ b/Case Study 2/Case Study #2.docx
@@ -93,12 +93,120 @@
       <w:pPr>
         <w:rPr>
           <w:rFonts w:cstheme="minorHAnsi"/>
+          <w:sz w:val="22"/>
+          <w:szCs w:val="22"/>
+        </w:rPr>
+      </w:pPr>
+      <w:r>
+        <w:rPr>
+          <w:rFonts w:cstheme="minorHAnsi"/>
+          <w:sz w:val="22"/>
+          <w:szCs w:val="22"/>
+        </w:rPr>
+        <w:t>Cherry Blossom 10 Mile race in DC – one of most popular, part of</w:t>
+      </w:r>
+      <w:r>
+        <w:rPr>
+          <w:rFonts w:cstheme="minorHAnsi"/>
+          <w:sz w:val="22"/>
+          <w:szCs w:val="22"/>
+        </w:rPr>
+        <w:t xml:space="preserve"> Professional Road Running Organization circuit. In years from 1999 to 2012 the race has seen [WHAT SORT OF GROWTH] in participation, where women have [WHAT] and men have [WHAT]. The annual event has also grown in complexity, with seeding of elite runners, a fundraising opportunity that guarantees a lottery system to grant entry to runners, a team entry system, and a lottery that assigns additional entry. </w:t>
+      </w:r>
+    </w:p>
+    <w:p>
+      <w:pPr>
+        <w:rPr>
+          <w:rFonts w:cstheme="minorHAnsi"/>
+          <w:sz w:val="22"/>
+          <w:szCs w:val="22"/>
+        </w:rPr>
+      </w:pPr>
+    </w:p>
+    <w:p>
+      <w:pPr>
+        <w:rPr>
+          <w:rFonts w:cstheme="minorHAnsi"/>
+          <w:sz w:val="22"/>
+          <w:szCs w:val="22"/>
+        </w:rPr>
+      </w:pPr>
+      <w:r>
+        <w:rPr>
+          <w:rFonts w:cstheme="minorHAnsi"/>
+          <w:sz w:val="22"/>
+          <w:szCs w:val="22"/>
+        </w:rPr>
+        <w:t>The city of Washington DC has put pressure on Cherry Blossom race organizers to limit the time of the race. Given the other Cherry Blossom activity happening around the same time, it has become more difficult to keep the road closed for the many hours needed to set up and run the race.</w:t>
+      </w:r>
+      <w:r>
+        <w:rPr>
+          <w:rFonts w:cstheme="minorHAnsi"/>
+          <w:sz w:val="22"/>
+          <w:szCs w:val="22"/>
+        </w:rPr>
+        <w:t xml:space="preserve"> As a result, the race needs to be shorter in time with less participants. </w:t>
+      </w:r>
+    </w:p>
+    <w:p>
+      <w:pPr>
+        <w:rPr>
+          <w:rFonts w:cstheme="minorHAnsi"/>
+          <w:sz w:val="22"/>
+          <w:szCs w:val="22"/>
+        </w:rPr>
+      </w:pPr>
+    </w:p>
+    <w:p>
+      <w:pPr>
+        <w:rPr>
+          <w:rFonts w:cstheme="minorHAnsi"/>
           <w:b/>
           <w:bCs/>
           <w:sz w:val="22"/>
           <w:szCs w:val="22"/>
         </w:rPr>
       </w:pPr>
+      <w:r>
+        <w:rPr>
+          <w:rFonts w:cstheme="minorHAnsi"/>
+          <w:sz w:val="22"/>
+          <w:szCs w:val="22"/>
+        </w:rPr>
+        <w:t>The race committee has asked our team to assess the past 13 years of race results to understand how the race has grown, how the distribution of the age of runners has changed, how the pace of our runners has changed</w:t>
+      </w:r>
+      <w:r>
+        <w:rPr>
+          <w:rFonts w:cstheme="minorHAnsi"/>
+          <w:sz w:val="22"/>
+          <w:szCs w:val="22"/>
+        </w:rPr>
+        <w:t>, to ultimately to suggest an option for how to shrink the race.</w:t>
+      </w:r>
+      <w:r>
+        <w:rPr>
+          <w:rFonts w:cstheme="minorHAnsi"/>
+          <w:sz w:val="22"/>
+          <w:szCs w:val="22"/>
+        </w:rPr>
+        <w:t xml:space="preserve"> </w:t>
+      </w:r>
+      <w:r>
+        <w:rPr>
+          <w:rFonts w:cstheme="minorHAnsi"/>
+          <w:sz w:val="22"/>
+          <w:szCs w:val="22"/>
+        </w:rPr>
+        <w:t>The 2012 race had X participants, who had to finish within 2 hours and 20 minutes (2020 requirement)</w:t>
+      </w:r>
+      <w:r>
+        <w:rPr>
+          <w:rFonts w:cstheme="minorHAnsi"/>
+          <w:sz w:val="22"/>
+          <w:szCs w:val="22"/>
+        </w:rPr>
+        <w:t>, and we are looking to recommend a new set of qualifying times that reflects the age and pace of past participants while also reducing the overall number of runners.</w:t>
+      </w:r>
     </w:p>
     <w:p>
       <w:pPr>
@@ -110,46 +218,6 @@
           <w:szCs w:val="22"/>
         </w:rPr>
       </w:pPr>
-      <w:r>
-        <w:rPr>
-          <w:noProof/>
-        </w:rPr>
-        <w:drawing>
-          <wp:inline distT="0" distB="0" distL="0" distR="0" wp14:anchorId="43F3072B" wp14:editId="77C1443E">
-            <wp:extent cx="2501900" cy="2240216"/>
-            <wp:effectExtent l="0" t="0" r="0" b="8255"/>
-            <wp:docPr id="1" name="Picture 1"/>
-            <wp:cNvGraphicFramePr>
-              <a:graphicFrameLocks xmlns:a="http://schemas.openxmlformats.org/drawingml/2006/main" noChangeAspect="1"/>
-            </wp:cNvGraphicFramePr>
-            <a:graphic xmlns:a="http://schemas.openxmlformats.org/drawingml/2006/main">
-              <a:graphicData uri="http://schemas.openxmlformats.org/drawingml/2006/picture">
-                <pic:pic xmlns:pic="http://schemas.openxmlformats.org/drawingml/2006/picture">
-                  <pic:nvPicPr>
-                    <pic:cNvPr id="1" name=""/>
-                    <pic:cNvPicPr/>
-                  </pic:nvPicPr>
-                  <pic:blipFill>
-                    <a:blip r:embed="rId7"/>
-                    <a:stretch>
-                      <a:fillRect/>
-                    </a:stretch>
-                  </pic:blipFill>
-                  <pic:spPr>
-                    <a:xfrm>
-                      <a:off x="0" y="0"/>
-                      <a:ext cx="2510379" cy="2247808"/>
-                    </a:xfrm>
-                    <a:prstGeom prst="rect">
-                      <a:avLst/>
-                    </a:prstGeom>
-                  </pic:spPr>
-                </pic:pic>
-              </a:graphicData>
-            </a:graphic>
-          </wp:inline>
-        </w:drawing>
-      </w:r>
     </w:p>
     <w:p>
       <w:pPr>
@@ -170,11 +238,10 @@
           <w:bCs/>
           <w:sz w:val="22"/>
           <w:szCs w:val="22"/>
-        </w:rPr>
-      </w:pPr>
-    </w:p>
-    <w:p>
-      <w:pPr>
+          <w:u w:val="single"/>
+        </w:rPr>
+      </w:pPr>
+      <w:r>
         <w:rPr>
           <w:rFonts w:cstheme="minorHAnsi"/>
           <w:b/>
@@ -183,8 +250,11 @@
           <w:szCs w:val="22"/>
           <w:u w:val="single"/>
         </w:rPr>
-      </w:pPr>
-      <w:r>
+        <w:t>Data Preparation (Q7)</w:t>
+      </w:r>
+    </w:p>
+    <w:p>
+      <w:pPr>
         <w:rPr>
           <w:rFonts w:cstheme="minorHAnsi"/>
           <w:b/>
@@ -193,31 +263,72 @@
           <w:szCs w:val="22"/>
           <w:u w:val="single"/>
         </w:rPr>
-        <w:t>Data Preparation (Q7)</w:t>
-      </w:r>
-    </w:p>
-    <w:p>
-      <w:pPr>
-        <w:rPr>
-          <w:rFonts w:cstheme="minorHAnsi"/>
+      </w:pPr>
+    </w:p>
+    <w:p>
+      <w:pPr>
+        <w:pStyle w:val="NormalWeb"/>
+        <w:spacing w:before="0" w:beforeAutospacing="0" w:after="0" w:afterAutospacing="0"/>
+        <w:rPr>
+          <w:rFonts w:asciiTheme="minorHAnsi" w:hAnsiTheme="minorHAnsi" w:cstheme="minorHAnsi"/>
+          <w:sz w:val="22"/>
+          <w:szCs w:val="22"/>
+        </w:rPr>
+      </w:pPr>
+      <w:r>
+        <w:rPr>
+          <w:rFonts w:asciiTheme="minorHAnsi" w:hAnsiTheme="minorHAnsi" w:cstheme="minorHAnsi"/>
           <w:b/>
           <w:bCs/>
           <w:sz w:val="22"/>
           <w:szCs w:val="22"/>
-          <w:u w:val="single"/>
-        </w:rPr>
-      </w:pPr>
-    </w:p>
-    <w:p>
-      <w:pPr>
-        <w:pStyle w:val="NormalWeb"/>
-        <w:spacing w:before="0" w:beforeAutospacing="0" w:after="0" w:afterAutospacing="0"/>
-        <w:rPr>
-          <w:rFonts w:asciiTheme="minorHAnsi" w:hAnsiTheme="minorHAnsi" w:cstheme="minorHAnsi"/>
-          <w:sz w:val="22"/>
-          <w:szCs w:val="22"/>
-        </w:rPr>
-      </w:pPr>
+        </w:rPr>
+        <w:t xml:space="preserve">Q.7 </w:t>
+      </w:r>
+      <w:r>
+        <w:rPr>
+          <w:rFonts w:asciiTheme="minorHAnsi" w:hAnsiTheme="minorHAnsi" w:cstheme="minorHAnsi"/>
+          <w:sz w:val="22"/>
+          <w:szCs w:val="22"/>
+        </w:rPr>
+        <w:t xml:space="preserve">Follow the approach </w:t>
+      </w:r>
+      <w:commentRangeStart w:id="0"/>
+      <w:r>
+        <w:rPr>
+          <w:rFonts w:asciiTheme="minorHAnsi" w:hAnsiTheme="minorHAnsi" w:cstheme="minorHAnsi"/>
+          <w:sz w:val="22"/>
+          <w:szCs w:val="22"/>
+        </w:rPr>
+        <w:t xml:space="preserve">developed in Section 2.2 </w:t>
+      </w:r>
+      <w:commentRangeEnd w:id="0"/>
+      <w:r>
+        <w:rPr>
+          <w:rStyle w:val="CommentReference"/>
+          <w:rFonts w:asciiTheme="minorHAnsi" w:eastAsiaTheme="minorHAnsi" w:hAnsiTheme="minorHAnsi" w:cstheme="minorHAnsi"/>
+          <w:sz w:val="22"/>
+          <w:szCs w:val="22"/>
+        </w:rPr>
+        <w:commentReference w:id="0"/>
+      </w:r>
+      <w:r>
+        <w:rPr>
+          <w:rFonts w:asciiTheme="minorHAnsi" w:hAnsiTheme="minorHAnsi" w:cstheme="minorHAnsi"/>
+          <w:sz w:val="22"/>
+          <w:szCs w:val="22"/>
+        </w:rPr>
+        <w:t xml:space="preserve">to </w:t>
+      </w:r>
+      <w:r>
+        <w:rPr>
+          <w:rFonts w:asciiTheme="minorHAnsi" w:hAnsiTheme="minorHAnsi" w:cstheme="minorHAnsi"/>
+          <w:sz w:val="22"/>
+          <w:szCs w:val="22"/>
+          <w:highlight w:val="green"/>
+        </w:rPr>
+        <w:t xml:space="preserve">read the files for the </w:t>
+      </w:r>
       <w:r>
         <w:rPr>
           <w:rFonts w:asciiTheme="minorHAnsi" w:hAnsiTheme="minorHAnsi" w:cstheme="minorHAnsi"/>
@@ -225,27 +336,37 @@
           <w:bCs/>
           <w:sz w:val="22"/>
           <w:szCs w:val="22"/>
-        </w:rPr>
-        <w:t xml:space="preserve">Q.7 </w:t>
-      </w:r>
-      <w:r>
-        <w:rPr>
-          <w:rFonts w:asciiTheme="minorHAnsi" w:hAnsiTheme="minorHAnsi" w:cstheme="minorHAnsi"/>
-          <w:sz w:val="22"/>
-          <w:szCs w:val="22"/>
-        </w:rPr>
-        <w:t xml:space="preserve">Follow the approach </w:t>
-      </w:r>
-      <w:commentRangeStart w:id="0"/>
-      <w:r>
-        <w:rPr>
-          <w:rFonts w:asciiTheme="minorHAnsi" w:hAnsiTheme="minorHAnsi" w:cstheme="minorHAnsi"/>
-          <w:sz w:val="22"/>
-          <w:szCs w:val="22"/>
-        </w:rPr>
-        <w:t xml:space="preserve">developed in Section 2.2 </w:t>
-      </w:r>
-      <w:commentRangeEnd w:id="0"/>
+          <w:highlight w:val="green"/>
+        </w:rPr>
+        <w:t>female</w:t>
+      </w:r>
+      <w:r>
+        <w:rPr>
+          <w:rFonts w:asciiTheme="minorHAnsi" w:hAnsiTheme="minorHAnsi" w:cstheme="minorHAnsi"/>
+          <w:sz w:val="22"/>
+          <w:szCs w:val="22"/>
+          <w:highlight w:val="green"/>
+        </w:rPr>
+        <w:t xml:space="preserve"> runners</w:t>
+      </w:r>
+      <w:r>
+        <w:rPr>
+          <w:rFonts w:asciiTheme="minorHAnsi" w:hAnsiTheme="minorHAnsi" w:cstheme="minorHAnsi"/>
+          <w:sz w:val="22"/>
+          <w:szCs w:val="22"/>
+        </w:rPr>
+        <w:t xml:space="preserve"> and then process them </w:t>
+      </w:r>
+      <w:commentRangeStart w:id="1"/>
+      <w:r>
+        <w:rPr>
+          <w:rFonts w:asciiTheme="minorHAnsi" w:hAnsiTheme="minorHAnsi" w:cstheme="minorHAnsi"/>
+          <w:sz w:val="22"/>
+          <w:szCs w:val="22"/>
+        </w:rPr>
+        <w:t xml:space="preserve">using the functions in Section 2.3 </w:t>
+      </w:r>
+      <w:commentRangeEnd w:id="1"/>
       <w:r>
         <w:rPr>
           <w:rStyle w:val="CommentReference"/>
@@ -253,7 +374,7 @@
           <w:sz w:val="22"/>
           <w:szCs w:val="22"/>
         </w:rPr>
-        <w:commentReference w:id="0"/>
+        <w:commentReference w:id="1"/>
       </w:r>
       <w:r>
         <w:rPr>
@@ -268,70 +389,6 @@
           <w:rFonts w:asciiTheme="minorHAnsi" w:hAnsiTheme="minorHAnsi" w:cstheme="minorHAnsi"/>
           <w:sz w:val="22"/>
           <w:szCs w:val="22"/>
-          <w:highlight w:val="green"/>
-        </w:rPr>
-        <w:t xml:space="preserve">read the files for the </w:t>
-      </w:r>
-      <w:r>
-        <w:rPr>
-          <w:rFonts w:asciiTheme="minorHAnsi" w:hAnsiTheme="minorHAnsi" w:cstheme="minorHAnsi"/>
-          <w:b/>
-          <w:bCs/>
-          <w:sz w:val="22"/>
-          <w:szCs w:val="22"/>
-          <w:highlight w:val="green"/>
-        </w:rPr>
-        <w:t>female</w:t>
-      </w:r>
-      <w:r>
-        <w:rPr>
-          <w:rFonts w:asciiTheme="minorHAnsi" w:hAnsiTheme="minorHAnsi" w:cstheme="minorHAnsi"/>
-          <w:sz w:val="22"/>
-          <w:szCs w:val="22"/>
-          <w:highlight w:val="green"/>
-        </w:rPr>
-        <w:t xml:space="preserve"> runners</w:t>
-      </w:r>
-      <w:r>
-        <w:rPr>
-          <w:rFonts w:asciiTheme="minorHAnsi" w:hAnsiTheme="minorHAnsi" w:cstheme="minorHAnsi"/>
-          <w:sz w:val="22"/>
-          <w:szCs w:val="22"/>
-        </w:rPr>
-        <w:t xml:space="preserve"> and then process them </w:t>
-      </w:r>
-      <w:commentRangeStart w:id="1"/>
-      <w:r>
-        <w:rPr>
-          <w:rFonts w:asciiTheme="minorHAnsi" w:hAnsiTheme="minorHAnsi" w:cstheme="minorHAnsi"/>
-          <w:sz w:val="22"/>
-          <w:szCs w:val="22"/>
-        </w:rPr>
-        <w:t xml:space="preserve">using the functions in Section 2.3 </w:t>
-      </w:r>
-      <w:commentRangeEnd w:id="1"/>
-      <w:r>
-        <w:rPr>
-          <w:rStyle w:val="CommentReference"/>
-          <w:rFonts w:asciiTheme="minorHAnsi" w:eastAsiaTheme="minorHAnsi" w:hAnsiTheme="minorHAnsi" w:cstheme="minorHAnsi"/>
-          <w:sz w:val="22"/>
-          <w:szCs w:val="22"/>
-        </w:rPr>
-        <w:commentReference w:id="1"/>
-      </w:r>
-      <w:r>
-        <w:rPr>
-          <w:rFonts w:asciiTheme="minorHAnsi" w:hAnsiTheme="minorHAnsi" w:cstheme="minorHAnsi"/>
-          <w:sz w:val="22"/>
-          <w:szCs w:val="22"/>
-        </w:rPr>
-        <w:t xml:space="preserve">to </w:t>
-      </w:r>
-      <w:r>
-        <w:rPr>
-          <w:rFonts w:asciiTheme="minorHAnsi" w:hAnsiTheme="minorHAnsi" w:cstheme="minorHAnsi"/>
-          <w:sz w:val="22"/>
-          <w:szCs w:val="22"/>
           <w:highlight w:val="yellow"/>
         </w:rPr>
         <w:t>create a data frame for analysis</w:t>
@@ -464,7 +521,7 @@
         </w:rPr>
         <w:t xml:space="preserve"> 1999 to 2012 in the directory found at: </w:t>
       </w:r>
-      <w:hyperlink r:id="rId12" w:history="1">
+      <w:hyperlink r:id="rId11" w:history="1">
         <w:r>
           <w:rPr>
             <w:rStyle w:val="Hyperlink"/>
@@ -657,6 +714,22 @@
         </w:rPr>
         <w:t>Cross referenced missing ages with Searchable results on Cherry Blossom site to enter any ages found</w:t>
       </w:r>
+      <w:r>
+        <w:rPr>
+          <w:rFonts w:cstheme="minorHAnsi"/>
+          <w:sz w:val="22"/>
+          <w:szCs w:val="22"/>
+        </w:rPr>
+        <w:t xml:space="preserve"> (43 looked up, some found/some NA)   33 under age of 12 – reviewed those as well</w:t>
+      </w:r>
+      <w:r>
+        <w:rPr>
+          <w:rFonts w:cstheme="minorHAnsi"/>
+          <w:sz w:val="22"/>
+          <w:szCs w:val="22"/>
+        </w:rPr>
+        <w:t xml:space="preserve">, </w:t>
+      </w:r>
     </w:p>
     <w:p>
       <w:pPr>
@@ -733,7 +806,29 @@
           <w:sz w:val="22"/>
           <w:szCs w:val="22"/>
         </w:rPr>
-        <w:t xml:space="preserve">Gun time vs chip time vs comb time vs </w:t>
+        <w:t>Gun time vs chip time vs comb time vs</w:t>
+      </w:r>
+    </w:p>
+    <w:p>
+      <w:pPr>
+        <w:pStyle w:val="ListParagraph"/>
+        <w:numPr>
+          <w:ilvl w:val="0"/>
+          <w:numId w:val="12"/>
+        </w:numPr>
+        <w:rPr>
+          <w:rFonts w:cstheme="minorHAnsi"/>
+          <w:sz w:val="22"/>
+          <w:szCs w:val="22"/>
+        </w:rPr>
+      </w:pPr>
+      <w:r>
+        <w:rPr>
+          <w:rFonts w:cstheme="minorHAnsi"/>
+          <w:sz w:val="22"/>
+          <w:szCs w:val="22"/>
+        </w:rPr>
+        <w:t>Gender, Year, Name, Div_Total, Age, hometown, time, pace, numId, guntime, nettime, combtime</w:t>
       </w:r>
     </w:p>
     <w:p>
@@ -766,6 +861,7 @@
           <w:sz w:val="22"/>
           <w:szCs w:val="22"/>
         </w:rPr>
+        <w:lastRenderedPageBreak/>
         <w:t>Assumptions</w:t>
       </w:r>
     </w:p>
@@ -841,8 +937,15 @@
           <w:sz w:val="22"/>
           <w:szCs w:val="22"/>
         </w:rPr>
-        <w:lastRenderedPageBreak/>
         <w:t>To accommodate changes in age divisions over the years, team used age divisions from 2012, which corresponded to 5-year age brackets (with exception of under 19 and 80+)</w:t>
+      </w:r>
+      <w:r>
+        <w:rPr>
+          <w:rFonts w:cstheme="minorHAnsi"/>
+          <w:sz w:val="22"/>
+          <w:szCs w:val="22"/>
+        </w:rPr>
+        <w:t xml:space="preserve"> Also have age by 10 year increments as well.</w:t>
       </w:r>
     </w:p>
     <w:p>
@@ -952,6 +1055,66 @@
           <w:szCs w:val="22"/>
         </w:rPr>
       </w:pPr>
+      <w:r>
+        <w:rPr>
+          <w:rFonts w:asciiTheme="minorHAnsi" w:hAnsiTheme="minorHAnsi" w:cstheme="minorHAnsi"/>
+          <w:sz w:val="22"/>
+          <w:szCs w:val="22"/>
+        </w:rPr>
+        <w:t xml:space="preserve">We used what time – nettime, guntime, or combin time. </w:t>
+      </w:r>
+    </w:p>
+    <w:p>
+      <w:pPr>
+        <w:pStyle w:val="NormalWeb"/>
+        <w:spacing w:before="0" w:beforeAutospacing="0" w:after="0" w:afterAutospacing="0"/>
+        <w:rPr>
+          <w:rFonts w:asciiTheme="minorHAnsi" w:hAnsiTheme="minorHAnsi" w:cstheme="minorHAnsi"/>
+          <w:sz w:val="22"/>
+          <w:szCs w:val="22"/>
+        </w:rPr>
+      </w:pPr>
+    </w:p>
+    <w:p>
+      <w:pPr>
+        <w:pStyle w:val="NormalWeb"/>
+        <w:spacing w:before="0" w:beforeAutospacing="0" w:after="0" w:afterAutospacing="0"/>
+        <w:rPr>
+          <w:rFonts w:asciiTheme="minorHAnsi" w:hAnsiTheme="minorHAnsi" w:cstheme="minorHAnsi"/>
+          <w:sz w:val="22"/>
+          <w:szCs w:val="22"/>
+        </w:rPr>
+      </w:pPr>
+      <w:r>
+        <w:rPr>
+          <w:rFonts w:asciiTheme="minorHAnsi" w:hAnsiTheme="minorHAnsi" w:cstheme="minorHAnsi"/>
+          <w:sz w:val="22"/>
+          <w:szCs w:val="22"/>
+        </w:rPr>
+        <w:t xml:space="preserve">We calculated the pace of runners with their time and distance, did not use the Pace from Cherry Blossom site as there were too many error. </w:t>
+      </w:r>
+    </w:p>
+    <w:p>
+      <w:pPr>
+        <w:pStyle w:val="NormalWeb"/>
+        <w:spacing w:before="0" w:beforeAutospacing="0" w:after="0" w:afterAutospacing="0"/>
+        <w:rPr>
+          <w:rFonts w:asciiTheme="minorHAnsi" w:hAnsiTheme="minorHAnsi" w:cstheme="minorHAnsi"/>
+          <w:sz w:val="22"/>
+          <w:szCs w:val="22"/>
+        </w:rPr>
+      </w:pPr>
+    </w:p>
+    <w:p>
+      <w:pPr>
+        <w:pStyle w:val="NormalWeb"/>
+        <w:spacing w:before="0" w:beforeAutospacing="0" w:after="0" w:afterAutospacing="0"/>
+        <w:rPr>
+          <w:rFonts w:asciiTheme="minorHAnsi" w:hAnsiTheme="minorHAnsi" w:cstheme="minorHAnsi"/>
+          <w:sz w:val="22"/>
+          <w:szCs w:val="22"/>
+        </w:rPr>
+      </w:pPr>
     </w:p>
     <w:p>
       <w:pPr>
@@ -1164,16 +1327,1046 @@
           <w:rFonts w:asciiTheme="minorHAnsi" w:hAnsiTheme="minorHAnsi" w:cstheme="minorHAnsi"/>
           <w:sz w:val="22"/>
           <w:szCs w:val="22"/>
-        </w:rPr>
-      </w:pPr>
-      <w:r>
-        <w:rPr>
-          <w:rFonts w:asciiTheme="minorHAnsi" w:hAnsiTheme="minorHAnsi" w:cstheme="minorHAnsi"/>
-          <w:sz w:val="22"/>
-          <w:szCs w:val="22"/>
+          <w:u w:val="single"/>
+        </w:rPr>
+      </w:pPr>
+      <w:r>
+        <w:rPr>
+          <w:rFonts w:asciiTheme="minorHAnsi" w:hAnsiTheme="minorHAnsi" w:cstheme="minorHAnsi"/>
+          <w:sz w:val="22"/>
+          <w:szCs w:val="22"/>
+          <w:u w:val="single"/>
         </w:rPr>
         <w:t>Overall Age Distribution</w:t>
       </w:r>
+    </w:p>
+    <w:p>
+      <w:pPr>
+        <w:pStyle w:val="NormalWeb"/>
+        <w:spacing w:before="0" w:beforeAutospacing="0" w:after="0" w:afterAutospacing="0"/>
+        <w:rPr>
+          <w:rFonts w:asciiTheme="minorHAnsi" w:hAnsiTheme="minorHAnsi" w:cstheme="minorHAnsi"/>
+          <w:sz w:val="22"/>
+          <w:szCs w:val="22"/>
+          <w:u w:val="single"/>
+        </w:rPr>
+      </w:pPr>
+    </w:p>
+    <w:p>
+      <w:pPr>
+        <w:pStyle w:val="NormalWeb"/>
+        <w:spacing w:before="0" w:beforeAutospacing="0" w:after="0" w:afterAutospacing="0"/>
+        <w:rPr>
+          <w:rFonts w:asciiTheme="minorHAnsi" w:hAnsiTheme="minorHAnsi" w:cstheme="minorHAnsi"/>
+          <w:sz w:val="22"/>
+          <w:szCs w:val="22"/>
+        </w:rPr>
+      </w:pPr>
+      <w:r>
+        <w:rPr>
+          <w:rFonts w:asciiTheme="minorHAnsi" w:hAnsiTheme="minorHAnsi" w:cstheme="minorHAnsi"/>
+          <w:sz w:val="22"/>
+          <w:szCs w:val="22"/>
+        </w:rPr>
+        <w:t>First, conducted a basic visual analysis of box plot series showing age distribution. [WHAT DID WE FIND]</w:t>
+      </w:r>
+    </w:p>
+    <w:p>
+      <w:pPr>
+        <w:pStyle w:val="NormalWeb"/>
+        <w:spacing w:before="0" w:beforeAutospacing="0" w:after="0" w:afterAutospacing="0"/>
+        <w:rPr>
+          <w:rFonts w:asciiTheme="minorHAnsi" w:hAnsiTheme="minorHAnsi" w:cstheme="minorHAnsi"/>
+          <w:sz w:val="22"/>
+          <w:szCs w:val="22"/>
+        </w:rPr>
+      </w:pPr>
+    </w:p>
+    <w:p>
+      <w:pPr>
+        <w:pStyle w:val="NormalWeb"/>
+        <w:spacing w:before="0" w:beforeAutospacing="0" w:after="0" w:afterAutospacing="0"/>
+        <w:rPr>
+          <w:rFonts w:asciiTheme="minorHAnsi" w:hAnsiTheme="minorHAnsi" w:cstheme="minorHAnsi"/>
+          <w:sz w:val="22"/>
+          <w:szCs w:val="22"/>
+        </w:rPr>
+      </w:pPr>
+      <w:r>
+        <w:rPr>
+          <w:rFonts w:asciiTheme="minorHAnsi" w:hAnsiTheme="minorHAnsi" w:cstheme="minorHAnsi"/>
+          <w:sz w:val="22"/>
+          <w:szCs w:val="22"/>
+        </w:rPr>
+        <w:t>Then, dug into age distribution more, [WHAT DID WE FIND].</w:t>
+      </w:r>
+    </w:p>
+    <w:p>
+      <w:pPr>
+        <w:pStyle w:val="NormalWeb"/>
+        <w:numPr>
+          <w:ilvl w:val="0"/>
+          <w:numId w:val="26"/>
+        </w:numPr>
+        <w:spacing w:before="0" w:beforeAutospacing="0" w:after="0" w:afterAutospacing="0"/>
+        <w:rPr>
+          <w:rFonts w:asciiTheme="minorHAnsi" w:hAnsiTheme="minorHAnsi" w:cstheme="minorHAnsi"/>
+          <w:sz w:val="22"/>
+          <w:szCs w:val="22"/>
+        </w:rPr>
+      </w:pPr>
+      <w:r>
+        <w:rPr>
+          <w:rFonts w:asciiTheme="minorHAnsi" w:hAnsiTheme="minorHAnsi" w:cstheme="minorHAnsi"/>
+          <w:sz w:val="22"/>
+          <w:szCs w:val="22"/>
+        </w:rPr>
+        <w:t>QQ plot here?</w:t>
+      </w:r>
+    </w:p>
+    <w:p>
+      <w:pPr>
+        <w:pStyle w:val="NormalWeb"/>
+        <w:spacing w:before="0" w:beforeAutospacing="0" w:after="0" w:afterAutospacing="0"/>
+        <w:rPr>
+          <w:rFonts w:asciiTheme="minorHAnsi" w:hAnsiTheme="minorHAnsi" w:cstheme="minorHAnsi"/>
+          <w:sz w:val="22"/>
+          <w:szCs w:val="22"/>
+        </w:rPr>
+      </w:pPr>
+    </w:p>
+    <w:p>
+      <w:pPr>
+        <w:pStyle w:val="NormalWeb"/>
+        <w:spacing w:before="0" w:beforeAutospacing="0" w:after="0" w:afterAutospacing="0"/>
+        <w:rPr>
+          <w:rFonts w:asciiTheme="minorHAnsi" w:hAnsiTheme="minorHAnsi" w:cstheme="minorHAnsi"/>
+          <w:sz w:val="22"/>
+          <w:szCs w:val="22"/>
+        </w:rPr>
+      </w:pPr>
+      <w:r>
+        <w:rPr>
+          <w:rFonts w:asciiTheme="minorHAnsi" w:hAnsiTheme="minorHAnsi" w:cstheme="minorHAnsi"/>
+          <w:sz w:val="22"/>
+          <w:szCs w:val="22"/>
+        </w:rPr>
+        <w:t xml:space="preserve">Next, </w:t>
+      </w:r>
+    </w:p>
+    <w:p>
+      <w:pPr>
+        <w:pStyle w:val="NormalWeb"/>
+        <w:numPr>
+          <w:ilvl w:val="0"/>
+          <w:numId w:val="26"/>
+        </w:numPr>
+        <w:spacing w:before="0" w:beforeAutospacing="0" w:after="0" w:afterAutospacing="0"/>
+        <w:rPr>
+          <w:rFonts w:asciiTheme="minorHAnsi" w:hAnsiTheme="minorHAnsi" w:cstheme="minorHAnsi"/>
+          <w:sz w:val="22"/>
+          <w:szCs w:val="22"/>
+        </w:rPr>
+      </w:pPr>
+      <w:r>
+        <w:rPr>
+          <w:rFonts w:asciiTheme="minorHAnsi" w:hAnsiTheme="minorHAnsi" w:cstheme="minorHAnsi"/>
+          <w:sz w:val="22"/>
+          <w:szCs w:val="22"/>
+        </w:rPr>
+        <w:t>Density or violin curves</w:t>
+      </w:r>
+    </w:p>
+    <w:p>
+      <w:pPr>
+        <w:pStyle w:val="NormalWeb"/>
+        <w:spacing w:before="0" w:beforeAutospacing="0" w:after="0" w:afterAutospacing="0"/>
+        <w:rPr>
+          <w:rFonts w:asciiTheme="minorHAnsi" w:hAnsiTheme="minorHAnsi" w:cstheme="minorHAnsi"/>
+          <w:sz w:val="22"/>
+          <w:szCs w:val="22"/>
+        </w:rPr>
+      </w:pPr>
+    </w:p>
+    <w:p>
+      <w:pPr>
+        <w:pStyle w:val="NormalWeb"/>
+        <w:spacing w:before="0" w:beforeAutospacing="0" w:after="0" w:afterAutospacing="0"/>
+        <w:rPr>
+          <w:rFonts w:asciiTheme="minorHAnsi" w:hAnsiTheme="minorHAnsi" w:cstheme="minorHAnsi"/>
+          <w:sz w:val="22"/>
+          <w:szCs w:val="22"/>
+        </w:rPr>
+      </w:pPr>
+      <w:r>
+        <w:rPr>
+          <w:rFonts w:asciiTheme="minorHAnsi" w:hAnsiTheme="minorHAnsi" w:cstheme="minorHAnsi"/>
+          <w:sz w:val="22"/>
+          <w:szCs w:val="22"/>
+        </w:rPr>
+        <w:t>Lastly, conducted statistical assessment / change point analysis / what other method to use</w:t>
+      </w:r>
+    </w:p>
+    <w:p>
+      <w:pPr>
+        <w:pStyle w:val="NormalWeb"/>
+        <w:spacing w:before="0" w:beforeAutospacing="0" w:after="0" w:afterAutospacing="0"/>
+        <w:rPr>
+          <w:rFonts w:asciiTheme="minorHAnsi" w:hAnsiTheme="minorHAnsi" w:cstheme="minorHAnsi"/>
+          <w:sz w:val="22"/>
+          <w:szCs w:val="22"/>
+        </w:rPr>
+      </w:pPr>
+    </w:p>
+    <w:p>
+      <w:pPr>
+        <w:pStyle w:val="NormalWeb"/>
+        <w:spacing w:before="0" w:beforeAutospacing="0" w:after="0" w:afterAutospacing="0"/>
+        <w:rPr>
+          <w:rFonts w:asciiTheme="minorHAnsi" w:hAnsiTheme="minorHAnsi" w:cstheme="minorHAnsi"/>
+          <w:sz w:val="22"/>
+          <w:szCs w:val="22"/>
+        </w:rPr>
+      </w:pPr>
+      <w:r>
+        <w:rPr>
+          <w:rFonts w:asciiTheme="minorHAnsi" w:hAnsiTheme="minorHAnsi" w:cstheme="minorHAnsi"/>
+          <w:sz w:val="22"/>
+          <w:szCs w:val="22"/>
+        </w:rPr>
+        <w:t>CONCLUSION – the distributions [did/did not] change. The change was [gradual/sudden/non-existent].</w:t>
+      </w:r>
+    </w:p>
+    <w:p>
+      <w:pPr>
+        <w:pStyle w:val="NormalWeb"/>
+        <w:spacing w:before="0" w:beforeAutospacing="0" w:after="0" w:afterAutospacing="0"/>
+        <w:rPr>
+          <w:rFonts w:asciiTheme="minorHAnsi" w:hAnsiTheme="minorHAnsi" w:cstheme="minorHAnsi"/>
+          <w:sz w:val="22"/>
+          <w:szCs w:val="22"/>
+        </w:rPr>
+      </w:pPr>
+    </w:p>
+    <w:p>
+      <w:pPr>
+        <w:pStyle w:val="NormalWeb"/>
+        <w:spacing w:before="0" w:beforeAutospacing="0" w:after="0" w:afterAutospacing="0"/>
+        <w:rPr>
+          <w:rFonts w:asciiTheme="minorHAnsi" w:hAnsiTheme="minorHAnsi" w:cstheme="minorHAnsi"/>
+          <w:sz w:val="22"/>
+          <w:szCs w:val="22"/>
+          <w:u w:val="single"/>
+        </w:rPr>
+      </w:pPr>
+      <w:r>
+        <w:rPr>
+          <w:rFonts w:asciiTheme="minorHAnsi" w:hAnsiTheme="minorHAnsi" w:cstheme="minorHAnsi"/>
+          <w:sz w:val="22"/>
+          <w:szCs w:val="22"/>
+          <w:u w:val="single"/>
+        </w:rPr>
+        <w:t>Overall Time by Age Distribution</w:t>
+      </w:r>
+    </w:p>
+    <w:p>
+      <w:pPr>
+        <w:pStyle w:val="NormalWeb"/>
+        <w:spacing w:before="0" w:beforeAutospacing="0" w:after="0" w:afterAutospacing="0"/>
+        <w:rPr>
+          <w:rFonts w:asciiTheme="minorHAnsi" w:hAnsiTheme="minorHAnsi" w:cstheme="minorHAnsi"/>
+          <w:sz w:val="22"/>
+          <w:szCs w:val="22"/>
+        </w:rPr>
+      </w:pPr>
+    </w:p>
+    <w:p>
+      <w:pPr>
+        <w:pStyle w:val="NormalWeb"/>
+        <w:spacing w:before="0" w:beforeAutospacing="0" w:after="0" w:afterAutospacing="0"/>
+        <w:rPr>
+          <w:rFonts w:asciiTheme="minorHAnsi" w:hAnsiTheme="minorHAnsi" w:cstheme="minorHAnsi"/>
+          <w:sz w:val="22"/>
+          <w:szCs w:val="22"/>
+        </w:rPr>
+      </w:pPr>
+      <w:r>
+        <w:rPr>
+          <w:rFonts w:asciiTheme="minorHAnsi" w:hAnsiTheme="minorHAnsi" w:cstheme="minorHAnsi"/>
+          <w:sz w:val="22"/>
+          <w:szCs w:val="22"/>
+        </w:rPr>
+        <w:t>First, conducted a basic visual analysis of box plot series showing age distribution</w:t>
+      </w:r>
+      <w:r>
+        <w:rPr>
+          <w:rFonts w:asciiTheme="minorHAnsi" w:hAnsiTheme="minorHAnsi" w:cstheme="minorHAnsi"/>
+          <w:sz w:val="22"/>
+          <w:szCs w:val="22"/>
+        </w:rPr>
+        <w:t xml:space="preserve"> as related to overall race time</w:t>
+      </w:r>
+      <w:r>
+        <w:rPr>
+          <w:rFonts w:asciiTheme="minorHAnsi" w:hAnsiTheme="minorHAnsi" w:cstheme="minorHAnsi"/>
+          <w:sz w:val="22"/>
+          <w:szCs w:val="22"/>
+        </w:rPr>
+        <w:t>. [WHAT DID WE FIND]</w:t>
+      </w:r>
+    </w:p>
+    <w:p>
+      <w:pPr>
+        <w:pStyle w:val="NormalWeb"/>
+        <w:spacing w:before="0" w:beforeAutospacing="0" w:after="0" w:afterAutospacing="0"/>
+        <w:rPr>
+          <w:rFonts w:asciiTheme="minorHAnsi" w:hAnsiTheme="minorHAnsi" w:cstheme="minorHAnsi"/>
+          <w:sz w:val="22"/>
+          <w:szCs w:val="22"/>
+        </w:rPr>
+      </w:pPr>
+    </w:p>
+    <w:p>
+      <w:pPr>
+        <w:pStyle w:val="NormalWeb"/>
+        <w:spacing w:before="0" w:beforeAutospacing="0" w:after="0" w:afterAutospacing="0"/>
+        <w:rPr>
+          <w:rFonts w:asciiTheme="minorHAnsi" w:hAnsiTheme="minorHAnsi" w:cstheme="minorHAnsi"/>
+          <w:sz w:val="22"/>
+          <w:szCs w:val="22"/>
+        </w:rPr>
+      </w:pPr>
+      <w:r>
+        <w:rPr>
+          <w:rFonts w:asciiTheme="minorHAnsi" w:hAnsiTheme="minorHAnsi" w:cstheme="minorHAnsi"/>
+          <w:sz w:val="22"/>
+          <w:szCs w:val="22"/>
+        </w:rPr>
+        <w:t>Then, dug into</w:t>
+      </w:r>
+      <w:r>
+        <w:rPr>
+          <w:rFonts w:asciiTheme="minorHAnsi" w:hAnsiTheme="minorHAnsi" w:cstheme="minorHAnsi"/>
+          <w:sz w:val="22"/>
+          <w:szCs w:val="22"/>
+        </w:rPr>
+        <w:t xml:space="preserve"> /</w:t>
+      </w:r>
+      <w:r>
+        <w:rPr>
+          <w:rFonts w:asciiTheme="minorHAnsi" w:hAnsiTheme="minorHAnsi" w:cstheme="minorHAnsi"/>
+          <w:sz w:val="22"/>
+          <w:szCs w:val="22"/>
+        </w:rPr>
+        <w:t xml:space="preserve"> age</w:t>
+      </w:r>
+      <w:r>
+        <w:rPr>
+          <w:rFonts w:asciiTheme="minorHAnsi" w:hAnsiTheme="minorHAnsi" w:cstheme="minorHAnsi"/>
+          <w:sz w:val="22"/>
+          <w:szCs w:val="22"/>
+        </w:rPr>
+        <w:t xml:space="preserve"> time </w:t>
+      </w:r>
+      <w:r>
+        <w:rPr>
+          <w:rFonts w:asciiTheme="minorHAnsi" w:hAnsiTheme="minorHAnsi" w:cstheme="minorHAnsi"/>
+          <w:sz w:val="22"/>
+          <w:szCs w:val="22"/>
+        </w:rPr>
+        <w:t>distribution more, [WHAT DID WE FIND].</w:t>
+      </w:r>
+    </w:p>
+    <w:p>
+      <w:pPr>
+        <w:pStyle w:val="NormalWeb"/>
+        <w:numPr>
+          <w:ilvl w:val="0"/>
+          <w:numId w:val="26"/>
+        </w:numPr>
+        <w:spacing w:before="0" w:beforeAutospacing="0" w:after="0" w:afterAutospacing="0"/>
+        <w:rPr>
+          <w:rFonts w:asciiTheme="minorHAnsi" w:hAnsiTheme="minorHAnsi" w:cstheme="minorHAnsi"/>
+          <w:sz w:val="22"/>
+          <w:szCs w:val="22"/>
+        </w:rPr>
+      </w:pPr>
+      <w:r>
+        <w:rPr>
+          <w:rFonts w:asciiTheme="minorHAnsi" w:hAnsiTheme="minorHAnsi" w:cstheme="minorHAnsi"/>
+          <w:sz w:val="22"/>
+          <w:szCs w:val="22"/>
+        </w:rPr>
+        <w:lastRenderedPageBreak/>
+        <w:t>QQ plot here?</w:t>
+      </w:r>
+    </w:p>
+    <w:p>
+      <w:pPr>
+        <w:pStyle w:val="NormalWeb"/>
+        <w:spacing w:before="0" w:beforeAutospacing="0" w:after="0" w:afterAutospacing="0"/>
+        <w:rPr>
+          <w:rFonts w:asciiTheme="minorHAnsi" w:hAnsiTheme="minorHAnsi" w:cstheme="minorHAnsi"/>
+          <w:sz w:val="22"/>
+          <w:szCs w:val="22"/>
+        </w:rPr>
+      </w:pPr>
+    </w:p>
+    <w:p>
+      <w:pPr>
+        <w:pStyle w:val="NormalWeb"/>
+        <w:spacing w:before="0" w:beforeAutospacing="0" w:after="0" w:afterAutospacing="0"/>
+        <w:rPr>
+          <w:rFonts w:asciiTheme="minorHAnsi" w:hAnsiTheme="minorHAnsi" w:cstheme="minorHAnsi"/>
+          <w:sz w:val="22"/>
+          <w:szCs w:val="22"/>
+        </w:rPr>
+      </w:pPr>
+      <w:r>
+        <w:rPr>
+          <w:rFonts w:asciiTheme="minorHAnsi" w:hAnsiTheme="minorHAnsi" w:cstheme="minorHAnsi"/>
+          <w:sz w:val="22"/>
+          <w:szCs w:val="22"/>
+        </w:rPr>
+        <w:t xml:space="preserve">Next, </w:t>
+      </w:r>
+    </w:p>
+    <w:p>
+      <w:pPr>
+        <w:pStyle w:val="NormalWeb"/>
+        <w:numPr>
+          <w:ilvl w:val="0"/>
+          <w:numId w:val="26"/>
+        </w:numPr>
+        <w:spacing w:before="0" w:beforeAutospacing="0" w:after="0" w:afterAutospacing="0"/>
+        <w:rPr>
+          <w:rFonts w:asciiTheme="minorHAnsi" w:hAnsiTheme="minorHAnsi" w:cstheme="minorHAnsi"/>
+          <w:sz w:val="22"/>
+          <w:szCs w:val="22"/>
+        </w:rPr>
+      </w:pPr>
+      <w:r>
+        <w:rPr>
+          <w:rFonts w:asciiTheme="minorHAnsi" w:hAnsiTheme="minorHAnsi" w:cstheme="minorHAnsi"/>
+          <w:sz w:val="22"/>
+          <w:szCs w:val="22"/>
+        </w:rPr>
+        <w:t>Density or violin curves</w:t>
+      </w:r>
+    </w:p>
+    <w:p>
+      <w:pPr>
+        <w:pStyle w:val="NormalWeb"/>
+        <w:spacing w:before="0" w:beforeAutospacing="0" w:after="0" w:afterAutospacing="0"/>
+        <w:rPr>
+          <w:rFonts w:asciiTheme="minorHAnsi" w:hAnsiTheme="minorHAnsi" w:cstheme="minorHAnsi"/>
+          <w:sz w:val="22"/>
+          <w:szCs w:val="22"/>
+        </w:rPr>
+      </w:pPr>
+    </w:p>
+    <w:p>
+      <w:pPr>
+        <w:pStyle w:val="NormalWeb"/>
+        <w:spacing w:before="0" w:beforeAutospacing="0" w:after="0" w:afterAutospacing="0"/>
+        <w:rPr>
+          <w:rFonts w:asciiTheme="minorHAnsi" w:hAnsiTheme="minorHAnsi" w:cstheme="minorHAnsi"/>
+          <w:sz w:val="22"/>
+          <w:szCs w:val="22"/>
+        </w:rPr>
+      </w:pPr>
+      <w:r>
+        <w:rPr>
+          <w:rFonts w:asciiTheme="minorHAnsi" w:hAnsiTheme="minorHAnsi" w:cstheme="minorHAnsi"/>
+          <w:sz w:val="22"/>
+          <w:szCs w:val="22"/>
+        </w:rPr>
+        <w:t>Lastly, conducted statistical assessment / change point analysis / what other method to use</w:t>
+      </w:r>
+    </w:p>
+    <w:p>
+      <w:pPr>
+        <w:pStyle w:val="NormalWeb"/>
+        <w:spacing w:before="0" w:beforeAutospacing="0" w:after="0" w:afterAutospacing="0"/>
+        <w:rPr>
+          <w:rFonts w:asciiTheme="minorHAnsi" w:hAnsiTheme="minorHAnsi" w:cstheme="minorHAnsi"/>
+          <w:sz w:val="22"/>
+          <w:szCs w:val="22"/>
+        </w:rPr>
+      </w:pPr>
+    </w:p>
+    <w:p>
+      <w:pPr>
+        <w:pStyle w:val="NormalWeb"/>
+        <w:spacing w:before="0" w:beforeAutospacing="0" w:after="0" w:afterAutospacing="0"/>
+        <w:rPr>
+          <w:rFonts w:asciiTheme="minorHAnsi" w:hAnsiTheme="minorHAnsi" w:cstheme="minorHAnsi"/>
+          <w:sz w:val="22"/>
+          <w:szCs w:val="22"/>
+        </w:rPr>
+      </w:pPr>
+      <w:r>
+        <w:rPr>
+          <w:rFonts w:asciiTheme="minorHAnsi" w:hAnsiTheme="minorHAnsi" w:cstheme="minorHAnsi"/>
+          <w:sz w:val="22"/>
+          <w:szCs w:val="22"/>
+        </w:rPr>
+        <w:t>CONCLUSION – the distributions [did/did not] change. The change was [gradual/sudden/non-existent].</w:t>
+      </w:r>
+    </w:p>
+    <w:p>
+      <w:pPr>
+        <w:pStyle w:val="NormalWeb"/>
+        <w:spacing w:before="0" w:beforeAutospacing="0" w:after="0" w:afterAutospacing="0"/>
+        <w:rPr>
+          <w:rFonts w:asciiTheme="minorHAnsi" w:hAnsiTheme="minorHAnsi" w:cstheme="minorHAnsi"/>
+          <w:b/>
+          <w:bCs/>
+          <w:sz w:val="22"/>
+          <w:szCs w:val="22"/>
+          <w:u w:val="single"/>
+        </w:rPr>
+      </w:pPr>
+    </w:p>
+    <w:p>
+      <w:pPr>
+        <w:pStyle w:val="NormalWeb"/>
+        <w:spacing w:before="0" w:beforeAutospacing="0" w:after="0" w:afterAutospacing="0"/>
+        <w:rPr>
+          <w:rFonts w:asciiTheme="minorHAnsi" w:hAnsiTheme="minorHAnsi" w:cstheme="minorHAnsi"/>
+          <w:i/>
+          <w:iCs/>
+          <w:sz w:val="22"/>
+          <w:szCs w:val="22"/>
+        </w:rPr>
+      </w:pPr>
+      <w:r>
+        <w:rPr>
+          <w:rFonts w:asciiTheme="minorHAnsi" w:hAnsiTheme="minorHAnsi" w:cstheme="minorHAnsi"/>
+          <w:i/>
+          <w:iCs/>
+          <w:sz w:val="22"/>
+          <w:szCs w:val="22"/>
+        </w:rPr>
+        <w:t>MEN</w:t>
+      </w:r>
+    </w:p>
+    <w:p>
+      <w:pPr>
+        <w:pStyle w:val="NormalWeb"/>
+        <w:spacing w:before="0" w:beforeAutospacing="0" w:after="0" w:afterAutospacing="0"/>
+        <w:rPr>
+          <w:rFonts w:asciiTheme="minorHAnsi" w:hAnsiTheme="minorHAnsi" w:cstheme="minorHAnsi"/>
+          <w:b/>
+          <w:bCs/>
+          <w:sz w:val="22"/>
+          <w:szCs w:val="22"/>
+          <w:u w:val="single"/>
+        </w:rPr>
+      </w:pPr>
+    </w:p>
+    <w:p>
+      <w:pPr>
+        <w:pStyle w:val="NormalWeb"/>
+        <w:spacing w:before="0" w:beforeAutospacing="0" w:after="0" w:afterAutospacing="0"/>
+        <w:rPr>
+          <w:rFonts w:asciiTheme="minorHAnsi" w:hAnsiTheme="minorHAnsi" w:cstheme="minorHAnsi"/>
+          <w:sz w:val="22"/>
+          <w:szCs w:val="22"/>
+        </w:rPr>
+      </w:pPr>
+      <w:r>
+        <w:rPr>
+          <w:rFonts w:asciiTheme="minorHAnsi" w:hAnsiTheme="minorHAnsi" w:cstheme="minorHAnsi"/>
+          <w:sz w:val="22"/>
+          <w:szCs w:val="22"/>
+        </w:rPr>
+        <w:t>First, conducted a basic visual analysis of box plot series showing age distribution. [WHAT DID WE FIND]</w:t>
+      </w:r>
+    </w:p>
+    <w:p>
+      <w:pPr>
+        <w:pStyle w:val="NormalWeb"/>
+        <w:spacing w:before="0" w:beforeAutospacing="0" w:after="0" w:afterAutospacing="0"/>
+        <w:rPr>
+          <w:rFonts w:asciiTheme="minorHAnsi" w:hAnsiTheme="minorHAnsi" w:cstheme="minorHAnsi"/>
+          <w:sz w:val="22"/>
+          <w:szCs w:val="22"/>
+        </w:rPr>
+      </w:pPr>
+    </w:p>
+    <w:p>
+      <w:pPr>
+        <w:pStyle w:val="NormalWeb"/>
+        <w:spacing w:before="0" w:beforeAutospacing="0" w:after="0" w:afterAutospacing="0"/>
+        <w:rPr>
+          <w:rFonts w:asciiTheme="minorHAnsi" w:hAnsiTheme="minorHAnsi" w:cstheme="minorHAnsi"/>
+          <w:sz w:val="22"/>
+          <w:szCs w:val="22"/>
+        </w:rPr>
+      </w:pPr>
+      <w:r>
+        <w:rPr>
+          <w:rFonts w:asciiTheme="minorHAnsi" w:hAnsiTheme="minorHAnsi" w:cstheme="minorHAnsi"/>
+          <w:sz w:val="22"/>
+          <w:szCs w:val="22"/>
+        </w:rPr>
+        <w:t>Then, dug into age distribution more, [WHAT DID WE FIND].</w:t>
+      </w:r>
+    </w:p>
+    <w:p>
+      <w:pPr>
+        <w:pStyle w:val="NormalWeb"/>
+        <w:numPr>
+          <w:ilvl w:val="0"/>
+          <w:numId w:val="26"/>
+        </w:numPr>
+        <w:spacing w:before="0" w:beforeAutospacing="0" w:after="0" w:afterAutospacing="0"/>
+        <w:rPr>
+          <w:rFonts w:asciiTheme="minorHAnsi" w:hAnsiTheme="minorHAnsi" w:cstheme="minorHAnsi"/>
+          <w:sz w:val="22"/>
+          <w:szCs w:val="22"/>
+        </w:rPr>
+      </w:pPr>
+      <w:r>
+        <w:rPr>
+          <w:rFonts w:asciiTheme="minorHAnsi" w:hAnsiTheme="minorHAnsi" w:cstheme="minorHAnsi"/>
+          <w:sz w:val="22"/>
+          <w:szCs w:val="22"/>
+        </w:rPr>
+        <w:t>QQ plot here?</w:t>
+      </w:r>
+    </w:p>
+    <w:p>
+      <w:pPr>
+        <w:pStyle w:val="NormalWeb"/>
+        <w:spacing w:before="0" w:beforeAutospacing="0" w:after="0" w:afterAutospacing="0"/>
+        <w:rPr>
+          <w:rFonts w:asciiTheme="minorHAnsi" w:hAnsiTheme="minorHAnsi" w:cstheme="minorHAnsi"/>
+          <w:sz w:val="22"/>
+          <w:szCs w:val="22"/>
+        </w:rPr>
+      </w:pPr>
+    </w:p>
+    <w:p>
+      <w:pPr>
+        <w:pStyle w:val="NormalWeb"/>
+        <w:spacing w:before="0" w:beforeAutospacing="0" w:after="0" w:afterAutospacing="0"/>
+        <w:rPr>
+          <w:rFonts w:asciiTheme="minorHAnsi" w:hAnsiTheme="minorHAnsi" w:cstheme="minorHAnsi"/>
+          <w:sz w:val="22"/>
+          <w:szCs w:val="22"/>
+        </w:rPr>
+      </w:pPr>
+      <w:r>
+        <w:rPr>
+          <w:rFonts w:asciiTheme="minorHAnsi" w:hAnsiTheme="minorHAnsi" w:cstheme="minorHAnsi"/>
+          <w:sz w:val="22"/>
+          <w:szCs w:val="22"/>
+        </w:rPr>
+        <w:t xml:space="preserve">Next, </w:t>
+      </w:r>
+    </w:p>
+    <w:p>
+      <w:pPr>
+        <w:pStyle w:val="NormalWeb"/>
+        <w:numPr>
+          <w:ilvl w:val="0"/>
+          <w:numId w:val="26"/>
+        </w:numPr>
+        <w:spacing w:before="0" w:beforeAutospacing="0" w:after="0" w:afterAutospacing="0"/>
+        <w:rPr>
+          <w:rFonts w:asciiTheme="minorHAnsi" w:hAnsiTheme="minorHAnsi" w:cstheme="minorHAnsi"/>
+          <w:sz w:val="22"/>
+          <w:szCs w:val="22"/>
+        </w:rPr>
+      </w:pPr>
+      <w:r>
+        <w:rPr>
+          <w:rFonts w:asciiTheme="minorHAnsi" w:hAnsiTheme="minorHAnsi" w:cstheme="minorHAnsi"/>
+          <w:sz w:val="22"/>
+          <w:szCs w:val="22"/>
+        </w:rPr>
+        <w:t>Density or violin curves</w:t>
+      </w:r>
+    </w:p>
+    <w:p>
+      <w:pPr>
+        <w:pStyle w:val="NormalWeb"/>
+        <w:spacing w:before="0" w:beforeAutospacing="0" w:after="0" w:afterAutospacing="0"/>
+        <w:rPr>
+          <w:rFonts w:asciiTheme="minorHAnsi" w:hAnsiTheme="minorHAnsi" w:cstheme="minorHAnsi"/>
+          <w:sz w:val="22"/>
+          <w:szCs w:val="22"/>
+        </w:rPr>
+      </w:pPr>
+    </w:p>
+    <w:p>
+      <w:pPr>
+        <w:pStyle w:val="NormalWeb"/>
+        <w:spacing w:before="0" w:beforeAutospacing="0" w:after="0" w:afterAutospacing="0"/>
+        <w:rPr>
+          <w:rFonts w:asciiTheme="minorHAnsi" w:hAnsiTheme="minorHAnsi" w:cstheme="minorHAnsi"/>
+          <w:sz w:val="22"/>
+          <w:szCs w:val="22"/>
+        </w:rPr>
+      </w:pPr>
+      <w:r>
+        <w:rPr>
+          <w:rFonts w:asciiTheme="minorHAnsi" w:hAnsiTheme="minorHAnsi" w:cstheme="minorHAnsi"/>
+          <w:sz w:val="22"/>
+          <w:szCs w:val="22"/>
+        </w:rPr>
+        <w:t>Lastly, conducted statistical assessment / change point analysis / what other method to use</w:t>
+      </w:r>
+    </w:p>
+    <w:p>
+      <w:pPr>
+        <w:pStyle w:val="NormalWeb"/>
+        <w:spacing w:before="0" w:beforeAutospacing="0" w:after="0" w:afterAutospacing="0"/>
+        <w:rPr>
+          <w:rFonts w:asciiTheme="minorHAnsi" w:hAnsiTheme="minorHAnsi" w:cstheme="minorHAnsi"/>
+          <w:sz w:val="22"/>
+          <w:szCs w:val="22"/>
+        </w:rPr>
+      </w:pPr>
+    </w:p>
+    <w:p>
+      <w:pPr>
+        <w:pStyle w:val="NormalWeb"/>
+        <w:spacing w:before="0" w:beforeAutospacing="0" w:after="0" w:afterAutospacing="0"/>
+        <w:rPr>
+          <w:rFonts w:asciiTheme="minorHAnsi" w:hAnsiTheme="minorHAnsi" w:cstheme="minorHAnsi"/>
+          <w:sz w:val="22"/>
+          <w:szCs w:val="22"/>
+        </w:rPr>
+      </w:pPr>
+      <w:r>
+        <w:rPr>
+          <w:rFonts w:asciiTheme="minorHAnsi" w:hAnsiTheme="minorHAnsi" w:cstheme="minorHAnsi"/>
+          <w:sz w:val="22"/>
+          <w:szCs w:val="22"/>
+        </w:rPr>
+        <w:t>CONCLUSION – the distributions [did/did not] change. The change was [gradual/sudden/non-existent].</w:t>
+      </w:r>
+    </w:p>
+    <w:p>
+      <w:pPr>
+        <w:pStyle w:val="NormalWeb"/>
+        <w:spacing w:before="0" w:beforeAutospacing="0" w:after="0" w:afterAutospacing="0"/>
+        <w:rPr>
+          <w:rFonts w:asciiTheme="minorHAnsi" w:hAnsiTheme="minorHAnsi" w:cstheme="minorHAnsi"/>
+          <w:sz w:val="22"/>
+          <w:szCs w:val="22"/>
+        </w:rPr>
+      </w:pPr>
+    </w:p>
+    <w:p>
+      <w:pPr>
+        <w:pStyle w:val="NormalWeb"/>
+        <w:spacing w:before="0" w:beforeAutospacing="0" w:after="0" w:afterAutospacing="0"/>
+        <w:rPr>
+          <w:rFonts w:asciiTheme="minorHAnsi" w:hAnsiTheme="minorHAnsi" w:cstheme="minorHAnsi"/>
+          <w:sz w:val="22"/>
+          <w:szCs w:val="22"/>
+        </w:rPr>
+      </w:pPr>
+    </w:p>
+    <w:p>
+      <w:pPr>
+        <w:pStyle w:val="NormalWeb"/>
+        <w:spacing w:before="0" w:beforeAutospacing="0" w:after="0" w:afterAutospacing="0"/>
+        <w:rPr>
+          <w:rFonts w:asciiTheme="minorHAnsi" w:hAnsiTheme="minorHAnsi" w:cstheme="minorHAnsi"/>
+          <w:sz w:val="22"/>
+          <w:szCs w:val="22"/>
+        </w:rPr>
+      </w:pPr>
+      <w:r>
+        <w:rPr>
+          <w:rFonts w:asciiTheme="minorHAnsi" w:hAnsiTheme="minorHAnsi" w:cstheme="minorHAnsi"/>
+          <w:sz w:val="22"/>
+          <w:szCs w:val="22"/>
+        </w:rPr>
+        <w:t>Overall Time by Age Distribution</w:t>
+      </w:r>
+    </w:p>
+    <w:p>
+      <w:pPr>
+        <w:pStyle w:val="NormalWeb"/>
+        <w:spacing w:before="0" w:beforeAutospacing="0" w:after="0" w:afterAutospacing="0"/>
+        <w:rPr>
+          <w:rFonts w:asciiTheme="minorHAnsi" w:hAnsiTheme="minorHAnsi" w:cstheme="minorHAnsi"/>
+          <w:sz w:val="22"/>
+          <w:szCs w:val="22"/>
+          <w:u w:val="single"/>
+        </w:rPr>
+      </w:pPr>
+    </w:p>
+    <w:p>
+      <w:pPr>
+        <w:pStyle w:val="NormalWeb"/>
+        <w:spacing w:before="0" w:beforeAutospacing="0" w:after="0" w:afterAutospacing="0"/>
+        <w:rPr>
+          <w:rFonts w:asciiTheme="minorHAnsi" w:hAnsiTheme="minorHAnsi" w:cstheme="minorHAnsi"/>
+          <w:sz w:val="22"/>
+          <w:szCs w:val="22"/>
+        </w:rPr>
+      </w:pPr>
+      <w:r>
+        <w:rPr>
+          <w:rFonts w:asciiTheme="minorHAnsi" w:hAnsiTheme="minorHAnsi" w:cstheme="minorHAnsi"/>
+          <w:sz w:val="22"/>
+          <w:szCs w:val="22"/>
+        </w:rPr>
+        <w:t>First, conducted a basic visual analysis of box plot series showing age</w:t>
+      </w:r>
+      <w:r>
+        <w:rPr>
+          <w:rFonts w:asciiTheme="minorHAnsi" w:hAnsiTheme="minorHAnsi" w:cstheme="minorHAnsi"/>
+          <w:sz w:val="22"/>
+          <w:szCs w:val="22"/>
+        </w:rPr>
+        <w:t xml:space="preserve"> time</w:t>
+      </w:r>
+      <w:r>
+        <w:rPr>
+          <w:rFonts w:asciiTheme="minorHAnsi" w:hAnsiTheme="minorHAnsi" w:cstheme="minorHAnsi"/>
+          <w:sz w:val="22"/>
+          <w:szCs w:val="22"/>
+        </w:rPr>
+        <w:t xml:space="preserve"> distribution. [WHAT DID WE FIND]</w:t>
+      </w:r>
+    </w:p>
+    <w:p>
+      <w:pPr>
+        <w:pStyle w:val="NormalWeb"/>
+        <w:spacing w:before="0" w:beforeAutospacing="0" w:after="0" w:afterAutospacing="0"/>
+        <w:rPr>
+          <w:rFonts w:asciiTheme="minorHAnsi" w:hAnsiTheme="minorHAnsi" w:cstheme="minorHAnsi"/>
+          <w:sz w:val="22"/>
+          <w:szCs w:val="22"/>
+        </w:rPr>
+      </w:pPr>
+    </w:p>
+    <w:p>
+      <w:pPr>
+        <w:pStyle w:val="NormalWeb"/>
+        <w:spacing w:before="0" w:beforeAutospacing="0" w:after="0" w:afterAutospacing="0"/>
+        <w:rPr>
+          <w:rFonts w:asciiTheme="minorHAnsi" w:hAnsiTheme="minorHAnsi" w:cstheme="minorHAnsi"/>
+          <w:sz w:val="22"/>
+          <w:szCs w:val="22"/>
+        </w:rPr>
+      </w:pPr>
+      <w:r>
+        <w:rPr>
+          <w:rFonts w:asciiTheme="minorHAnsi" w:hAnsiTheme="minorHAnsi" w:cstheme="minorHAnsi"/>
+          <w:sz w:val="22"/>
+          <w:szCs w:val="22"/>
+        </w:rPr>
+        <w:t>Then, dug into age distribution more, [WHAT DID WE FIND].</w:t>
+      </w:r>
+    </w:p>
+    <w:p>
+      <w:pPr>
+        <w:pStyle w:val="NormalWeb"/>
+        <w:numPr>
+          <w:ilvl w:val="0"/>
+          <w:numId w:val="26"/>
+        </w:numPr>
+        <w:spacing w:before="0" w:beforeAutospacing="0" w:after="0" w:afterAutospacing="0"/>
+        <w:rPr>
+          <w:rFonts w:asciiTheme="minorHAnsi" w:hAnsiTheme="minorHAnsi" w:cstheme="minorHAnsi"/>
+          <w:sz w:val="22"/>
+          <w:szCs w:val="22"/>
+        </w:rPr>
+      </w:pPr>
+      <w:r>
+        <w:rPr>
+          <w:rFonts w:asciiTheme="minorHAnsi" w:hAnsiTheme="minorHAnsi" w:cstheme="minorHAnsi"/>
+          <w:sz w:val="22"/>
+          <w:szCs w:val="22"/>
+        </w:rPr>
+        <w:t>QQ plot here?</w:t>
+      </w:r>
+    </w:p>
+    <w:p>
+      <w:pPr>
+        <w:pStyle w:val="NormalWeb"/>
+        <w:spacing w:before="0" w:beforeAutospacing="0" w:after="0" w:afterAutospacing="0"/>
+        <w:rPr>
+          <w:rFonts w:asciiTheme="minorHAnsi" w:hAnsiTheme="minorHAnsi" w:cstheme="minorHAnsi"/>
+          <w:sz w:val="22"/>
+          <w:szCs w:val="22"/>
+        </w:rPr>
+      </w:pPr>
+    </w:p>
+    <w:p>
+      <w:pPr>
+        <w:pStyle w:val="NormalWeb"/>
+        <w:spacing w:before="0" w:beforeAutospacing="0" w:after="0" w:afterAutospacing="0"/>
+        <w:rPr>
+          <w:rFonts w:asciiTheme="minorHAnsi" w:hAnsiTheme="minorHAnsi" w:cstheme="minorHAnsi"/>
+          <w:sz w:val="22"/>
+          <w:szCs w:val="22"/>
+        </w:rPr>
+      </w:pPr>
+      <w:r>
+        <w:rPr>
+          <w:rFonts w:asciiTheme="minorHAnsi" w:hAnsiTheme="minorHAnsi" w:cstheme="minorHAnsi"/>
+          <w:sz w:val="22"/>
+          <w:szCs w:val="22"/>
+        </w:rPr>
+        <w:t xml:space="preserve">Next, </w:t>
+      </w:r>
+    </w:p>
+    <w:p>
+      <w:pPr>
+        <w:pStyle w:val="NormalWeb"/>
+        <w:numPr>
+          <w:ilvl w:val="0"/>
+          <w:numId w:val="26"/>
+        </w:numPr>
+        <w:spacing w:before="0" w:beforeAutospacing="0" w:after="0" w:afterAutospacing="0"/>
+        <w:rPr>
+          <w:rFonts w:asciiTheme="minorHAnsi" w:hAnsiTheme="minorHAnsi" w:cstheme="minorHAnsi"/>
+          <w:sz w:val="22"/>
+          <w:szCs w:val="22"/>
+        </w:rPr>
+      </w:pPr>
+      <w:r>
+        <w:rPr>
+          <w:rFonts w:asciiTheme="minorHAnsi" w:hAnsiTheme="minorHAnsi" w:cstheme="minorHAnsi"/>
+          <w:sz w:val="22"/>
+          <w:szCs w:val="22"/>
+        </w:rPr>
+        <w:t>Density or violin curves</w:t>
+      </w:r>
+    </w:p>
+    <w:p>
+      <w:pPr>
+        <w:pStyle w:val="NormalWeb"/>
+        <w:spacing w:before="0" w:beforeAutospacing="0" w:after="0" w:afterAutospacing="0"/>
+        <w:rPr>
+          <w:rFonts w:asciiTheme="minorHAnsi" w:hAnsiTheme="minorHAnsi" w:cstheme="minorHAnsi"/>
+          <w:sz w:val="22"/>
+          <w:szCs w:val="22"/>
+        </w:rPr>
+      </w:pPr>
+    </w:p>
+    <w:p>
+      <w:pPr>
+        <w:pStyle w:val="NormalWeb"/>
+        <w:spacing w:before="0" w:beforeAutospacing="0" w:after="0" w:afterAutospacing="0"/>
+        <w:rPr>
+          <w:rFonts w:asciiTheme="minorHAnsi" w:hAnsiTheme="minorHAnsi" w:cstheme="minorHAnsi"/>
+          <w:sz w:val="22"/>
+          <w:szCs w:val="22"/>
+        </w:rPr>
+      </w:pPr>
+      <w:r>
+        <w:rPr>
+          <w:rFonts w:asciiTheme="minorHAnsi" w:hAnsiTheme="minorHAnsi" w:cstheme="minorHAnsi"/>
+          <w:sz w:val="22"/>
+          <w:szCs w:val="22"/>
+        </w:rPr>
+        <w:t>Lastly, conducted statistical assessment / change point analysis / what other method to use</w:t>
+      </w:r>
+    </w:p>
+    <w:p>
+      <w:pPr>
+        <w:pStyle w:val="NormalWeb"/>
+        <w:spacing w:before="0" w:beforeAutospacing="0" w:after="0" w:afterAutospacing="0"/>
+        <w:rPr>
+          <w:rFonts w:asciiTheme="minorHAnsi" w:hAnsiTheme="minorHAnsi" w:cstheme="minorHAnsi"/>
+          <w:sz w:val="22"/>
+          <w:szCs w:val="22"/>
+        </w:rPr>
+      </w:pPr>
+    </w:p>
+    <w:p>
+      <w:pPr>
+        <w:pStyle w:val="NormalWeb"/>
+        <w:spacing w:before="0" w:beforeAutospacing="0" w:after="0" w:afterAutospacing="0"/>
+        <w:rPr>
+          <w:rFonts w:asciiTheme="minorHAnsi" w:hAnsiTheme="minorHAnsi" w:cstheme="minorHAnsi"/>
+          <w:sz w:val="22"/>
+          <w:szCs w:val="22"/>
+        </w:rPr>
+      </w:pPr>
+      <w:r>
+        <w:rPr>
+          <w:rFonts w:asciiTheme="minorHAnsi" w:hAnsiTheme="minorHAnsi" w:cstheme="minorHAnsi"/>
+          <w:sz w:val="22"/>
+          <w:szCs w:val="22"/>
+        </w:rPr>
+        <w:t>CONCLUSION – the distributions [did/did not] change. The change was [gradual/sudden/non-existent].</w:t>
+      </w:r>
+    </w:p>
+    <w:p>
+      <w:pPr>
+        <w:pStyle w:val="NormalWeb"/>
+        <w:spacing w:before="0" w:beforeAutospacing="0" w:after="0" w:afterAutospacing="0"/>
+        <w:rPr>
+          <w:rFonts w:asciiTheme="minorHAnsi" w:hAnsiTheme="minorHAnsi" w:cstheme="minorHAnsi"/>
+          <w:b/>
+          <w:bCs/>
+          <w:sz w:val="22"/>
+          <w:szCs w:val="22"/>
+          <w:u w:val="single"/>
+        </w:rPr>
+      </w:pPr>
+    </w:p>
+    <w:p>
+      <w:pPr>
+        <w:pStyle w:val="NormalWeb"/>
+        <w:spacing w:before="0" w:beforeAutospacing="0" w:after="0" w:afterAutospacing="0"/>
+        <w:rPr>
+          <w:rFonts w:asciiTheme="minorHAnsi" w:hAnsiTheme="minorHAnsi" w:cstheme="minorHAnsi"/>
+          <w:b/>
+          <w:bCs/>
+          <w:sz w:val="22"/>
+          <w:szCs w:val="22"/>
+          <w:u w:val="single"/>
+        </w:rPr>
+      </w:pPr>
+    </w:p>
+    <w:p>
+      <w:pPr>
+        <w:pStyle w:val="NormalWeb"/>
+        <w:spacing w:before="0" w:beforeAutospacing="0" w:after="0" w:afterAutospacing="0"/>
+        <w:rPr>
+          <w:rFonts w:asciiTheme="minorHAnsi" w:hAnsiTheme="minorHAnsi" w:cstheme="minorHAnsi"/>
+          <w:i/>
+          <w:iCs/>
+          <w:sz w:val="22"/>
+          <w:szCs w:val="22"/>
+        </w:rPr>
+      </w:pPr>
+      <w:r>
+        <w:rPr>
+          <w:rFonts w:asciiTheme="minorHAnsi" w:hAnsiTheme="minorHAnsi" w:cstheme="minorHAnsi"/>
+          <w:i/>
+          <w:iCs/>
+          <w:sz w:val="22"/>
+          <w:szCs w:val="22"/>
+        </w:rPr>
+        <w:t>COMPARISON OF MEN VS WOMEN</w:t>
+      </w:r>
+    </w:p>
+    <w:p>
+      <w:pPr>
+        <w:pStyle w:val="NormalWeb"/>
+        <w:spacing w:before="0" w:beforeAutospacing="0" w:after="0" w:afterAutospacing="0"/>
+        <w:rPr>
+          <w:rFonts w:asciiTheme="minorHAnsi" w:hAnsiTheme="minorHAnsi" w:cstheme="minorHAnsi"/>
+          <w:i/>
+          <w:iCs/>
+          <w:sz w:val="22"/>
+          <w:szCs w:val="22"/>
+        </w:rPr>
+      </w:pPr>
     </w:p>
     <w:p>
       <w:pPr>
@@ -1195,7 +2388,7 @@
           <w:sz w:val="22"/>
           <w:szCs w:val="22"/>
         </w:rPr>
-        <w:t>Visual analysis of box plot</w:t>
+        <w:t>Men vs Women Violin Plots</w:t>
       </w:r>
     </w:p>
     <w:p>
@@ -1218,185 +2411,8 @@
           <w:sz w:val="22"/>
           <w:szCs w:val="22"/>
         </w:rPr>
-        <w:t>QQ Plot</w:t>
-      </w:r>
-    </w:p>
-    <w:p>
-      <w:pPr>
-        <w:pStyle w:val="NormalWeb"/>
-        <w:numPr>
-          <w:ilvl w:val="0"/>
-          <w:numId w:val="5"/>
-        </w:numPr>
-        <w:spacing w:before="0" w:beforeAutospacing="0" w:after="0" w:afterAutospacing="0"/>
-        <w:rPr>
-          <w:rFonts w:asciiTheme="minorHAnsi" w:hAnsiTheme="minorHAnsi" w:cstheme="minorHAnsi"/>
-          <w:sz w:val="22"/>
-          <w:szCs w:val="22"/>
-        </w:rPr>
-      </w:pPr>
-      <w:r>
-        <w:rPr>
-          <w:rFonts w:asciiTheme="minorHAnsi" w:hAnsiTheme="minorHAnsi" w:cstheme="minorHAnsi"/>
-          <w:sz w:val="22"/>
-          <w:szCs w:val="22"/>
-        </w:rPr>
-        <w:t>Density Curves</w:t>
-      </w:r>
-    </w:p>
-    <w:p>
-      <w:pPr>
-        <w:pStyle w:val="NormalWeb"/>
-        <w:numPr>
-          <w:ilvl w:val="0"/>
-          <w:numId w:val="5"/>
-        </w:numPr>
-        <w:spacing w:before="0" w:beforeAutospacing="0" w:after="0" w:afterAutospacing="0"/>
-        <w:rPr>
-          <w:rFonts w:asciiTheme="minorHAnsi" w:hAnsiTheme="minorHAnsi" w:cstheme="minorHAnsi"/>
-          <w:sz w:val="22"/>
-          <w:szCs w:val="22"/>
-        </w:rPr>
-      </w:pPr>
-      <w:r>
-        <w:rPr>
-          <w:rFonts w:asciiTheme="minorHAnsi" w:hAnsiTheme="minorHAnsi" w:cstheme="minorHAnsi"/>
-          <w:sz w:val="22"/>
-          <w:szCs w:val="22"/>
-        </w:rPr>
-        <w:t>Violin Plots</w:t>
-      </w:r>
-    </w:p>
-    <w:p>
-      <w:pPr>
-        <w:pStyle w:val="NormalWeb"/>
-        <w:numPr>
-          <w:ilvl w:val="0"/>
-          <w:numId w:val="5"/>
-        </w:numPr>
-        <w:spacing w:before="0" w:beforeAutospacing="0" w:after="0" w:afterAutospacing="0"/>
-        <w:rPr>
-          <w:rFonts w:asciiTheme="minorHAnsi" w:hAnsiTheme="minorHAnsi" w:cstheme="minorHAnsi"/>
-          <w:sz w:val="22"/>
-          <w:szCs w:val="22"/>
-        </w:rPr>
-      </w:pPr>
-      <w:r>
-        <w:rPr>
-          <w:rFonts w:asciiTheme="minorHAnsi" w:hAnsiTheme="minorHAnsi" w:cstheme="minorHAnsi"/>
-          <w:sz w:val="22"/>
-          <w:szCs w:val="22"/>
-        </w:rPr>
-        <w:t>Change Point analysis</w:t>
-      </w:r>
-    </w:p>
-    <w:p>
-      <w:pPr>
-        <w:pStyle w:val="NormalWeb"/>
-        <w:spacing w:before="0" w:beforeAutospacing="0" w:after="0" w:afterAutospacing="0"/>
-        <w:rPr>
-          <w:rFonts w:asciiTheme="minorHAnsi" w:hAnsiTheme="minorHAnsi" w:cstheme="minorHAnsi"/>
-          <w:sz w:val="22"/>
-          <w:szCs w:val="22"/>
-        </w:rPr>
-      </w:pPr>
-    </w:p>
-    <w:p>
-      <w:pPr>
-        <w:pStyle w:val="NormalWeb"/>
-        <w:spacing w:before="0" w:beforeAutospacing="0" w:after="0" w:afterAutospacing="0"/>
-        <w:rPr>
-          <w:rFonts w:asciiTheme="minorHAnsi" w:hAnsiTheme="minorHAnsi" w:cstheme="minorHAnsi"/>
-          <w:sz w:val="22"/>
-          <w:szCs w:val="22"/>
-        </w:rPr>
-      </w:pPr>
-    </w:p>
-    <w:p>
-      <w:pPr>
-        <w:pStyle w:val="NormalWeb"/>
-        <w:spacing w:before="0" w:beforeAutospacing="0" w:after="0" w:afterAutospacing="0"/>
-        <w:rPr>
-          <w:rFonts w:asciiTheme="minorHAnsi" w:hAnsiTheme="minorHAnsi" w:cstheme="minorHAnsi"/>
-          <w:sz w:val="22"/>
-          <w:szCs w:val="22"/>
-        </w:rPr>
-      </w:pPr>
-      <w:r>
-        <w:rPr>
-          <w:rFonts w:asciiTheme="minorHAnsi" w:hAnsiTheme="minorHAnsi" w:cstheme="minorHAnsi"/>
-          <w:sz w:val="22"/>
-          <w:szCs w:val="22"/>
-        </w:rPr>
-        <w:t>Overall Time by Age Distribution</w:t>
-      </w:r>
-    </w:p>
-    <w:p>
-      <w:pPr>
-        <w:pStyle w:val="NormalWeb"/>
-        <w:spacing w:before="0" w:beforeAutospacing="0" w:after="0" w:afterAutospacing="0"/>
-        <w:rPr>
-          <w:rFonts w:asciiTheme="minorHAnsi" w:hAnsiTheme="minorHAnsi" w:cstheme="minorHAnsi"/>
-          <w:sz w:val="22"/>
-          <w:szCs w:val="22"/>
-        </w:rPr>
-      </w:pPr>
-    </w:p>
-    <w:p>
-      <w:pPr>
-        <w:pStyle w:val="NormalWeb"/>
-        <w:numPr>
-          <w:ilvl w:val="0"/>
-          <w:numId w:val="5"/>
-        </w:numPr>
-        <w:spacing w:before="0" w:beforeAutospacing="0" w:after="0" w:afterAutospacing="0"/>
-        <w:rPr>
-          <w:rFonts w:asciiTheme="minorHAnsi" w:hAnsiTheme="minorHAnsi" w:cstheme="minorHAnsi"/>
-          <w:sz w:val="22"/>
-          <w:szCs w:val="22"/>
-        </w:rPr>
-      </w:pPr>
-      <w:r>
-        <w:rPr>
-          <w:rFonts w:asciiTheme="minorHAnsi" w:hAnsiTheme="minorHAnsi" w:cstheme="minorHAnsi"/>
-          <w:sz w:val="22"/>
-          <w:szCs w:val="22"/>
-        </w:rPr>
-        <w:t>What is best way to do this? Series of box plots?</w:t>
-      </w:r>
-    </w:p>
-    <w:p>
-      <w:pPr>
-        <w:pStyle w:val="NormalWeb"/>
-        <w:spacing w:before="0" w:beforeAutospacing="0" w:after="0" w:afterAutospacing="0"/>
-        <w:rPr>
-          <w:rFonts w:asciiTheme="minorHAnsi" w:hAnsiTheme="minorHAnsi" w:cstheme="minorHAnsi"/>
-          <w:sz w:val="22"/>
-          <w:szCs w:val="22"/>
-        </w:rPr>
-      </w:pPr>
-    </w:p>
-    <w:p>
-      <w:pPr>
-        <w:pStyle w:val="NormalWeb"/>
-        <w:spacing w:before="0" w:beforeAutospacing="0" w:after="0" w:afterAutospacing="0"/>
-        <w:rPr>
-          <w:rFonts w:asciiTheme="minorHAnsi" w:hAnsiTheme="minorHAnsi" w:cstheme="minorHAnsi"/>
-          <w:sz w:val="22"/>
-          <w:szCs w:val="22"/>
-        </w:rPr>
-      </w:pPr>
-    </w:p>
-    <w:p>
-      <w:pPr>
-        <w:pStyle w:val="NormalWeb"/>
-        <w:spacing w:before="0" w:beforeAutospacing="0" w:after="0" w:afterAutospacing="0"/>
-        <w:rPr>
-          <w:rFonts w:asciiTheme="minorHAnsi" w:hAnsiTheme="minorHAnsi" w:cstheme="minorHAnsi"/>
-          <w:sz w:val="22"/>
-          <w:szCs w:val="22"/>
-        </w:rPr>
-      </w:pPr>
+        <w:t>Men vs Women Density Plots</w:t>
+      </w:r>
     </w:p>
     <w:p>
       <w:pPr>
@@ -1425,11 +2441,7 @@
           <w:u w:val="single"/>
         </w:rPr>
       </w:pPr>
-    </w:p>
-    <w:p>
-      <w:pPr>
-        <w:pStyle w:val="NormalWeb"/>
-        <w:spacing w:before="0" w:beforeAutospacing="0" w:after="0" w:afterAutospacing="0"/>
+      <w:r>
         <w:rPr>
           <w:rFonts w:asciiTheme="minorHAnsi" w:hAnsiTheme="minorHAnsi" w:cstheme="minorHAnsi"/>
           <w:b/>
@@ -1438,7 +2450,8 @@
           <w:szCs w:val="22"/>
           <w:u w:val="single"/>
         </w:rPr>
-      </w:pPr>
+        <w:t>Recommendation and Conclusion</w:t>
+      </w:r>
     </w:p>
     <w:p>
       <w:pPr>
@@ -1460,436 +2473,113 @@
         <w:spacing w:before="0" w:beforeAutospacing="0" w:after="0" w:afterAutospacing="0"/>
         <w:rPr>
           <w:rFonts w:asciiTheme="minorHAnsi" w:hAnsiTheme="minorHAnsi" w:cstheme="minorHAnsi"/>
-          <w:b/>
-          <w:bCs/>
-          <w:sz w:val="22"/>
-          <w:szCs w:val="22"/>
-          <w:u w:val="single"/>
-        </w:rPr>
-      </w:pPr>
-    </w:p>
-    <w:p>
-      <w:pPr>
-        <w:pStyle w:val="NormalWeb"/>
-        <w:spacing w:before="0" w:beforeAutospacing="0" w:after="0" w:afterAutospacing="0"/>
-        <w:rPr>
-          <w:rFonts w:asciiTheme="minorHAnsi" w:hAnsiTheme="minorHAnsi" w:cstheme="minorHAnsi"/>
-          <w:i/>
-          <w:iCs/>
-          <w:sz w:val="22"/>
-          <w:szCs w:val="22"/>
-        </w:rPr>
-      </w:pPr>
-      <w:r>
-        <w:rPr>
-          <w:rFonts w:asciiTheme="minorHAnsi" w:hAnsiTheme="minorHAnsi" w:cstheme="minorHAnsi"/>
-          <w:i/>
-          <w:iCs/>
-          <w:sz w:val="22"/>
-          <w:szCs w:val="22"/>
-        </w:rPr>
-        <w:t>MEN</w:t>
-      </w:r>
-    </w:p>
-    <w:p>
-      <w:pPr>
-        <w:pStyle w:val="NormalWeb"/>
-        <w:spacing w:before="0" w:beforeAutospacing="0" w:after="0" w:afterAutospacing="0"/>
-        <w:rPr>
-          <w:rFonts w:asciiTheme="minorHAnsi" w:hAnsiTheme="minorHAnsi" w:cstheme="minorHAnsi"/>
-          <w:b/>
-          <w:bCs/>
-          <w:sz w:val="22"/>
-          <w:szCs w:val="22"/>
-          <w:u w:val="single"/>
-        </w:rPr>
-      </w:pPr>
-    </w:p>
-    <w:p>
-      <w:pPr>
-        <w:pStyle w:val="NormalWeb"/>
-        <w:spacing w:before="0" w:beforeAutospacing="0" w:after="0" w:afterAutospacing="0"/>
-        <w:rPr>
-          <w:rFonts w:asciiTheme="minorHAnsi" w:hAnsiTheme="minorHAnsi" w:cstheme="minorHAnsi"/>
-          <w:sz w:val="22"/>
-          <w:szCs w:val="22"/>
-        </w:rPr>
-      </w:pPr>
-      <w:r>
-        <w:rPr>
-          <w:rFonts w:asciiTheme="minorHAnsi" w:hAnsiTheme="minorHAnsi" w:cstheme="minorHAnsi"/>
-          <w:sz w:val="22"/>
-          <w:szCs w:val="22"/>
-        </w:rPr>
-        <w:t>Overall Age Distribution</w:t>
-      </w:r>
-    </w:p>
-    <w:p>
-      <w:pPr>
-        <w:pStyle w:val="NormalWeb"/>
-        <w:numPr>
-          <w:ilvl w:val="0"/>
-          <w:numId w:val="5"/>
-        </w:numPr>
-        <w:spacing w:before="0" w:beforeAutospacing="0" w:after="0" w:afterAutospacing="0"/>
-        <w:rPr>
-          <w:rFonts w:asciiTheme="minorHAnsi" w:hAnsiTheme="minorHAnsi" w:cstheme="minorHAnsi"/>
-          <w:sz w:val="22"/>
-          <w:szCs w:val="22"/>
-        </w:rPr>
-      </w:pPr>
-      <w:r>
-        <w:rPr>
-          <w:rFonts w:asciiTheme="minorHAnsi" w:hAnsiTheme="minorHAnsi" w:cstheme="minorHAnsi"/>
-          <w:sz w:val="22"/>
-          <w:szCs w:val="22"/>
-        </w:rPr>
-        <w:t>Visual analysis of box plot</w:t>
-      </w:r>
-    </w:p>
-    <w:p>
-      <w:pPr>
-        <w:pStyle w:val="NormalWeb"/>
-        <w:numPr>
-          <w:ilvl w:val="0"/>
-          <w:numId w:val="5"/>
-        </w:numPr>
-        <w:spacing w:before="0" w:beforeAutospacing="0" w:after="0" w:afterAutospacing="0"/>
-        <w:rPr>
-          <w:rFonts w:asciiTheme="minorHAnsi" w:hAnsiTheme="minorHAnsi" w:cstheme="minorHAnsi"/>
-          <w:sz w:val="22"/>
-          <w:szCs w:val="22"/>
-        </w:rPr>
-      </w:pPr>
-      <w:r>
-        <w:rPr>
-          <w:rFonts w:asciiTheme="minorHAnsi" w:hAnsiTheme="minorHAnsi" w:cstheme="minorHAnsi"/>
-          <w:sz w:val="22"/>
-          <w:szCs w:val="22"/>
-        </w:rPr>
-        <w:t>QQ Plot</w:t>
-      </w:r>
-    </w:p>
-    <w:p>
-      <w:pPr>
-        <w:pStyle w:val="NormalWeb"/>
-        <w:numPr>
-          <w:ilvl w:val="0"/>
-          <w:numId w:val="5"/>
-        </w:numPr>
-        <w:spacing w:before="0" w:beforeAutospacing="0" w:after="0" w:afterAutospacing="0"/>
-        <w:rPr>
-          <w:rFonts w:asciiTheme="minorHAnsi" w:hAnsiTheme="minorHAnsi" w:cstheme="minorHAnsi"/>
-          <w:sz w:val="22"/>
-          <w:szCs w:val="22"/>
-        </w:rPr>
-      </w:pPr>
-      <w:r>
-        <w:rPr>
-          <w:rFonts w:asciiTheme="minorHAnsi" w:hAnsiTheme="minorHAnsi" w:cstheme="minorHAnsi"/>
-          <w:sz w:val="22"/>
-          <w:szCs w:val="22"/>
-        </w:rPr>
-        <w:t>Density Curves</w:t>
-      </w:r>
-    </w:p>
-    <w:p>
-      <w:pPr>
-        <w:pStyle w:val="NormalWeb"/>
-        <w:numPr>
-          <w:ilvl w:val="0"/>
-          <w:numId w:val="5"/>
-        </w:numPr>
-        <w:spacing w:before="0" w:beforeAutospacing="0" w:after="0" w:afterAutospacing="0"/>
-        <w:rPr>
-          <w:rFonts w:asciiTheme="minorHAnsi" w:hAnsiTheme="minorHAnsi" w:cstheme="minorHAnsi"/>
-          <w:sz w:val="22"/>
-          <w:szCs w:val="22"/>
-        </w:rPr>
-      </w:pPr>
-      <w:r>
-        <w:rPr>
-          <w:rFonts w:asciiTheme="minorHAnsi" w:hAnsiTheme="minorHAnsi" w:cstheme="minorHAnsi"/>
-          <w:sz w:val="22"/>
-          <w:szCs w:val="22"/>
-        </w:rPr>
-        <w:t>Violin Plots</w:t>
-      </w:r>
-    </w:p>
-    <w:p>
-      <w:pPr>
-        <w:pStyle w:val="NormalWeb"/>
-        <w:numPr>
-          <w:ilvl w:val="0"/>
-          <w:numId w:val="5"/>
-        </w:numPr>
-        <w:spacing w:before="0" w:beforeAutospacing="0" w:after="0" w:afterAutospacing="0"/>
-        <w:rPr>
-          <w:rFonts w:asciiTheme="minorHAnsi" w:hAnsiTheme="minorHAnsi" w:cstheme="minorHAnsi"/>
-          <w:sz w:val="22"/>
-          <w:szCs w:val="22"/>
-        </w:rPr>
-      </w:pPr>
-      <w:r>
-        <w:rPr>
-          <w:rFonts w:asciiTheme="minorHAnsi" w:hAnsiTheme="minorHAnsi" w:cstheme="minorHAnsi"/>
-          <w:sz w:val="22"/>
-          <w:szCs w:val="22"/>
-        </w:rPr>
-        <w:t>Change Point analysis</w:t>
-      </w:r>
-    </w:p>
-    <w:p>
-      <w:pPr>
-        <w:pStyle w:val="NormalWeb"/>
-        <w:spacing w:before="0" w:beforeAutospacing="0" w:after="0" w:afterAutospacing="0"/>
-        <w:rPr>
-          <w:rFonts w:asciiTheme="minorHAnsi" w:hAnsiTheme="minorHAnsi" w:cstheme="minorHAnsi"/>
-          <w:sz w:val="22"/>
-          <w:szCs w:val="22"/>
-        </w:rPr>
-      </w:pPr>
-    </w:p>
-    <w:p>
-      <w:pPr>
-        <w:pStyle w:val="NormalWeb"/>
-        <w:spacing w:before="0" w:beforeAutospacing="0" w:after="0" w:afterAutospacing="0"/>
-        <w:rPr>
-          <w:rFonts w:asciiTheme="minorHAnsi" w:hAnsiTheme="minorHAnsi" w:cstheme="minorHAnsi"/>
-          <w:sz w:val="22"/>
-          <w:szCs w:val="22"/>
-        </w:rPr>
-      </w:pPr>
-    </w:p>
-    <w:p>
-      <w:pPr>
-        <w:pStyle w:val="NormalWeb"/>
-        <w:spacing w:before="0" w:beforeAutospacing="0" w:after="0" w:afterAutospacing="0"/>
-        <w:rPr>
-          <w:rFonts w:asciiTheme="minorHAnsi" w:hAnsiTheme="minorHAnsi" w:cstheme="minorHAnsi"/>
-          <w:sz w:val="22"/>
-          <w:szCs w:val="22"/>
-        </w:rPr>
-      </w:pPr>
-      <w:r>
-        <w:rPr>
-          <w:rFonts w:asciiTheme="minorHAnsi" w:hAnsiTheme="minorHAnsi" w:cstheme="minorHAnsi"/>
-          <w:sz w:val="22"/>
-          <w:szCs w:val="22"/>
-        </w:rPr>
-        <w:t>Overall Time by Age Distribution</w:t>
-      </w:r>
-    </w:p>
-    <w:p>
-      <w:pPr>
-        <w:pStyle w:val="NormalWeb"/>
-        <w:spacing w:before="0" w:beforeAutospacing="0" w:after="0" w:afterAutospacing="0"/>
-        <w:rPr>
-          <w:rFonts w:asciiTheme="minorHAnsi" w:hAnsiTheme="minorHAnsi" w:cstheme="minorHAnsi"/>
-          <w:b/>
-          <w:bCs/>
-          <w:sz w:val="22"/>
-          <w:szCs w:val="22"/>
-          <w:u w:val="single"/>
-        </w:rPr>
-      </w:pPr>
-    </w:p>
-    <w:p>
-      <w:pPr>
-        <w:pStyle w:val="NormalWeb"/>
-        <w:spacing w:before="0" w:beforeAutospacing="0" w:after="0" w:afterAutospacing="0"/>
-        <w:rPr>
-          <w:rFonts w:asciiTheme="minorHAnsi" w:hAnsiTheme="minorHAnsi" w:cstheme="minorHAnsi"/>
-          <w:b/>
-          <w:bCs/>
-          <w:sz w:val="22"/>
-          <w:szCs w:val="22"/>
-          <w:u w:val="single"/>
-        </w:rPr>
-      </w:pPr>
-    </w:p>
-    <w:p>
-      <w:pPr>
-        <w:pStyle w:val="NormalWeb"/>
-        <w:spacing w:before="0" w:beforeAutospacing="0" w:after="0" w:afterAutospacing="0"/>
-        <w:rPr>
-          <w:rFonts w:asciiTheme="minorHAnsi" w:hAnsiTheme="minorHAnsi" w:cstheme="minorHAnsi"/>
-          <w:i/>
-          <w:iCs/>
-          <w:sz w:val="22"/>
-          <w:szCs w:val="22"/>
-        </w:rPr>
-      </w:pPr>
-      <w:r>
-        <w:rPr>
-          <w:rFonts w:asciiTheme="minorHAnsi" w:hAnsiTheme="minorHAnsi" w:cstheme="minorHAnsi"/>
-          <w:i/>
-          <w:iCs/>
-          <w:sz w:val="22"/>
-          <w:szCs w:val="22"/>
-        </w:rPr>
-        <w:t>COMPARISON OF MEN VS WOMEN</w:t>
-      </w:r>
-    </w:p>
-    <w:p>
-      <w:pPr>
-        <w:pStyle w:val="NormalWeb"/>
-        <w:spacing w:before="0" w:beforeAutospacing="0" w:after="0" w:afterAutospacing="0"/>
-        <w:rPr>
-          <w:rFonts w:asciiTheme="minorHAnsi" w:hAnsiTheme="minorHAnsi" w:cstheme="minorHAnsi"/>
-          <w:i/>
-          <w:iCs/>
-          <w:sz w:val="22"/>
-          <w:szCs w:val="22"/>
-        </w:rPr>
-      </w:pPr>
-    </w:p>
-    <w:p>
-      <w:pPr>
-        <w:pStyle w:val="NormalWeb"/>
-        <w:numPr>
-          <w:ilvl w:val="0"/>
-          <w:numId w:val="5"/>
-        </w:numPr>
-        <w:spacing w:before="0" w:beforeAutospacing="0" w:after="0" w:afterAutospacing="0"/>
-        <w:rPr>
-          <w:rFonts w:asciiTheme="minorHAnsi" w:hAnsiTheme="minorHAnsi" w:cstheme="minorHAnsi"/>
-          <w:sz w:val="22"/>
-          <w:szCs w:val="22"/>
-        </w:rPr>
-      </w:pPr>
-      <w:r>
-        <w:rPr>
-          <w:rFonts w:asciiTheme="minorHAnsi" w:hAnsiTheme="minorHAnsi" w:cstheme="minorHAnsi"/>
-          <w:sz w:val="22"/>
-          <w:szCs w:val="22"/>
-        </w:rPr>
-        <w:t>Men vs Women Violin Plots</w:t>
-      </w:r>
-    </w:p>
-    <w:p>
-      <w:pPr>
-        <w:pStyle w:val="NormalWeb"/>
-        <w:numPr>
-          <w:ilvl w:val="0"/>
-          <w:numId w:val="5"/>
-        </w:numPr>
-        <w:spacing w:before="0" w:beforeAutospacing="0" w:after="0" w:afterAutospacing="0"/>
-        <w:rPr>
-          <w:rFonts w:asciiTheme="minorHAnsi" w:hAnsiTheme="minorHAnsi" w:cstheme="minorHAnsi"/>
-          <w:sz w:val="22"/>
-          <w:szCs w:val="22"/>
-        </w:rPr>
-      </w:pPr>
-      <w:r>
-        <w:rPr>
-          <w:rFonts w:asciiTheme="minorHAnsi" w:hAnsiTheme="minorHAnsi" w:cstheme="minorHAnsi"/>
-          <w:sz w:val="22"/>
-          <w:szCs w:val="22"/>
-        </w:rPr>
-        <w:t>Men vs Women Density Plots</w:t>
-      </w:r>
-    </w:p>
-    <w:p>
-      <w:pPr>
-        <w:pStyle w:val="NormalWeb"/>
-        <w:spacing w:before="0" w:beforeAutospacing="0" w:after="0" w:afterAutospacing="0"/>
-        <w:rPr>
-          <w:rFonts w:asciiTheme="minorHAnsi" w:hAnsiTheme="minorHAnsi" w:cstheme="minorHAnsi"/>
-          <w:b/>
-          <w:bCs/>
-          <w:sz w:val="22"/>
-          <w:szCs w:val="22"/>
-          <w:u w:val="single"/>
-        </w:rPr>
-      </w:pPr>
-    </w:p>
-    <w:p>
-      <w:pPr>
-        <w:pStyle w:val="NormalWeb"/>
-        <w:spacing w:before="0" w:beforeAutospacing="0" w:after="0" w:afterAutospacing="0"/>
-        <w:rPr>
-          <w:rFonts w:asciiTheme="minorHAnsi" w:hAnsiTheme="minorHAnsi" w:cstheme="minorHAnsi"/>
-          <w:b/>
-          <w:bCs/>
-          <w:sz w:val="22"/>
-          <w:szCs w:val="22"/>
-          <w:u w:val="single"/>
-        </w:rPr>
-      </w:pPr>
-      <w:r>
-        <w:rPr>
-          <w:rFonts w:asciiTheme="minorHAnsi" w:hAnsiTheme="minorHAnsi" w:cstheme="minorHAnsi"/>
-          <w:b/>
-          <w:bCs/>
-          <w:sz w:val="22"/>
-          <w:szCs w:val="22"/>
-          <w:u w:val="single"/>
-        </w:rPr>
-        <w:t>Recommendation and Conclusion</w:t>
-      </w:r>
-    </w:p>
-    <w:p>
-      <w:pPr>
-        <w:pStyle w:val="NormalWeb"/>
-        <w:spacing w:before="0" w:beforeAutospacing="0" w:after="0" w:afterAutospacing="0"/>
-        <w:rPr>
-          <w:rFonts w:asciiTheme="minorHAnsi" w:hAnsiTheme="minorHAnsi" w:cstheme="minorHAnsi"/>
-          <w:b/>
-          <w:bCs/>
-          <w:sz w:val="22"/>
-          <w:szCs w:val="22"/>
-          <w:u w:val="single"/>
-        </w:rPr>
-      </w:pPr>
-    </w:p>
-    <w:p>
-      <w:pPr>
-        <w:pStyle w:val="NormalWeb"/>
-        <w:spacing w:before="0" w:beforeAutospacing="0" w:after="0" w:afterAutospacing="0"/>
-        <w:rPr>
-          <w:rFonts w:asciiTheme="minorHAnsi" w:hAnsiTheme="minorHAnsi" w:cstheme="minorHAnsi"/>
-          <w:sz w:val="22"/>
-          <w:szCs w:val="22"/>
-        </w:rPr>
-      </w:pPr>
-      <w:r>
-        <w:rPr>
-          <w:rFonts w:asciiTheme="minorHAnsi" w:hAnsiTheme="minorHAnsi" w:cstheme="minorHAnsi"/>
-          <w:sz w:val="22"/>
-          <w:szCs w:val="22"/>
-        </w:rPr>
-        <w:t xml:space="preserve">Conclusion </w:t>
-      </w:r>
-    </w:p>
-    <w:p>
-      <w:pPr>
-        <w:pStyle w:val="NormalWeb"/>
-        <w:spacing w:before="0" w:beforeAutospacing="0" w:after="0" w:afterAutospacing="0"/>
-        <w:rPr>
-          <w:rFonts w:asciiTheme="minorHAnsi" w:hAnsiTheme="minorHAnsi" w:cstheme="minorHAnsi"/>
-          <w:sz w:val="22"/>
-          <w:szCs w:val="22"/>
-        </w:rPr>
-      </w:pPr>
-    </w:p>
-    <w:p>
-      <w:pPr>
-        <w:pStyle w:val="NormalWeb"/>
-        <w:spacing w:before="0" w:beforeAutospacing="0" w:after="0" w:afterAutospacing="0"/>
-        <w:rPr>
-          <w:rFonts w:cstheme="minorHAnsi"/>
-          <w:sz w:val="22"/>
-          <w:szCs w:val="22"/>
-        </w:rPr>
-      </w:pPr>
-      <w:r>
-        <w:rPr>
-          <w:rFonts w:asciiTheme="minorHAnsi" w:hAnsiTheme="minorHAnsi" w:cstheme="minorHAnsi"/>
-          <w:sz w:val="22"/>
-          <w:szCs w:val="22"/>
-        </w:rPr>
-        <w:t xml:space="preserve">Recommendation: </w:t>
+          <w:sz w:val="22"/>
+          <w:szCs w:val="22"/>
+        </w:rPr>
+      </w:pPr>
+      <w:r>
+        <w:rPr>
+          <w:rFonts w:asciiTheme="minorHAnsi" w:hAnsiTheme="minorHAnsi" w:cstheme="minorHAnsi"/>
+          <w:sz w:val="22"/>
+          <w:szCs w:val="22"/>
+        </w:rPr>
+        <w:lastRenderedPageBreak/>
+        <w:t>Conclusion</w:t>
+      </w:r>
+      <w:r>
+        <w:rPr>
+          <w:rFonts w:asciiTheme="minorHAnsi" w:hAnsiTheme="minorHAnsi" w:cstheme="minorHAnsi"/>
+          <w:sz w:val="22"/>
+          <w:szCs w:val="22"/>
+        </w:rPr>
+        <w:t>.</w:t>
+      </w:r>
+    </w:p>
+    <w:p>
+      <w:pPr>
+        <w:pStyle w:val="NormalWeb"/>
+        <w:spacing w:before="0" w:beforeAutospacing="0" w:after="0" w:afterAutospacing="0"/>
+        <w:rPr>
+          <w:rFonts w:asciiTheme="minorHAnsi" w:hAnsiTheme="minorHAnsi" w:cstheme="minorHAnsi"/>
+          <w:sz w:val="22"/>
+          <w:szCs w:val="22"/>
+        </w:rPr>
+      </w:pPr>
+      <w:r>
+        <w:rPr>
+          <w:rFonts w:asciiTheme="minorHAnsi" w:hAnsiTheme="minorHAnsi" w:cstheme="minorHAnsi"/>
+          <w:sz w:val="22"/>
+          <w:szCs w:val="22"/>
+        </w:rPr>
+        <w:t>The age distribution of men and the age distribution of women [BLAH BLAH BLAH]. This indicates [WHAT]? What do we think about this? How can this help make the race shorter?</w:t>
+      </w:r>
+    </w:p>
+    <w:p>
+      <w:pPr>
+        <w:pStyle w:val="NormalWeb"/>
+        <w:spacing w:before="0" w:beforeAutospacing="0" w:after="0" w:afterAutospacing="0"/>
+        <w:rPr>
+          <w:rFonts w:asciiTheme="minorHAnsi" w:hAnsiTheme="minorHAnsi" w:cstheme="minorHAnsi"/>
+          <w:sz w:val="22"/>
+          <w:szCs w:val="22"/>
+        </w:rPr>
+      </w:pPr>
+    </w:p>
+    <w:p>
+      <w:pPr>
+        <w:pStyle w:val="NormalWeb"/>
+        <w:spacing w:before="0" w:beforeAutospacing="0" w:after="0" w:afterAutospacing="0"/>
+        <w:rPr>
+          <w:rFonts w:asciiTheme="minorHAnsi" w:hAnsiTheme="minorHAnsi" w:cstheme="minorHAnsi"/>
+          <w:sz w:val="22"/>
+          <w:szCs w:val="22"/>
+        </w:rPr>
+      </w:pPr>
+      <w:r>
+        <w:rPr>
+          <w:rFonts w:asciiTheme="minorHAnsi" w:hAnsiTheme="minorHAnsi" w:cstheme="minorHAnsi"/>
+          <w:sz w:val="22"/>
+          <w:szCs w:val="22"/>
+        </w:rPr>
+        <w:t>Recommendation</w:t>
+      </w:r>
+    </w:p>
+    <w:p>
+      <w:pPr>
+        <w:pStyle w:val="NormalWeb"/>
+        <w:spacing w:before="0" w:beforeAutospacing="0" w:after="0" w:afterAutospacing="0"/>
+        <w:rPr>
+          <w:rFonts w:asciiTheme="minorHAnsi" w:hAnsiTheme="minorHAnsi" w:cstheme="minorHAnsi"/>
+          <w:sz w:val="22"/>
+          <w:szCs w:val="22"/>
+        </w:rPr>
+      </w:pPr>
+      <w:r>
+        <w:rPr>
+          <w:rFonts w:asciiTheme="minorHAnsi" w:hAnsiTheme="minorHAnsi" w:cstheme="minorHAnsi"/>
+          <w:sz w:val="22"/>
+          <w:szCs w:val="22"/>
+        </w:rPr>
+        <w:t>Propose new set of times for age groups to target</w:t>
+      </w:r>
+    </w:p>
+    <w:p>
+      <w:pPr>
+        <w:pStyle w:val="NormalWeb"/>
+        <w:spacing w:before="0" w:beforeAutospacing="0" w:after="0" w:afterAutospacing="0"/>
+        <w:rPr>
+          <w:rFonts w:asciiTheme="minorHAnsi" w:hAnsiTheme="minorHAnsi" w:cstheme="minorHAnsi"/>
+          <w:sz w:val="22"/>
+          <w:szCs w:val="22"/>
+        </w:rPr>
+      </w:pPr>
+      <w:r>
+        <w:rPr>
+          <w:rFonts w:asciiTheme="minorHAnsi" w:hAnsiTheme="minorHAnsi" w:cstheme="minorHAnsi"/>
+          <w:sz w:val="22"/>
+          <w:szCs w:val="22"/>
+        </w:rPr>
+        <w:t>Take off what %</w:t>
       </w:r>
       <w:r>
         <w:rPr>
@@ -3801,7 +4491,7 @@
       </w:pPr>
     </w:p>
     <w:sectPr>
-      <w:headerReference w:type="default" r:id="rId13"/>
+      <w:headerReference w:type="default" r:id="rId12"/>
       <w:pgSz w:w="12240" w:h="15840"/>
       <w:pgMar w:top="1440" w:right="1440" w:bottom="1440" w:left="1440" w:header="720" w:footer="720" w:gutter="0"/>
       <w:cols w:space="720"/>
@@ -6355,6 +7045,118 @@
     </w:lvl>
   </w:abstractNum>
   <w:abstractNum w:abstractNumId="21" w15:restartNumberingAfterBreak="0">
+    <w:nsid w:val="6CE85B97"/>
+    <w:multiLevelType w:val="hybridMultilevel"/>
+    <w:tmpl w:val="93A4905C"/>
+    <w:lvl w:ilvl="0" w:tplc="5754BD16">
+      <w:numFmt w:val="bullet"/>
+      <w:lvlText w:val="-"/>
+      <w:lvlJc w:val="left"/>
+      <w:pPr>
+        <w:ind w:left="720" w:hanging="360"/>
+      </w:pPr>
+      <w:rPr>
+        <w:rFonts w:ascii="Calibri" w:eastAsia="Times New Roman" w:hAnsi="Calibri" w:cs="Calibri" w:hint="default"/>
+      </w:rPr>
+    </w:lvl>
+    <w:lvl w:ilvl="1" w:tplc="04090003" w:tentative="1">
+      <w:start w:val="1"/>
+      <w:numFmt w:val="bullet"/>
+      <w:lvlText w:val="o"/>
+      <w:lvlJc w:val="left"/>
+      <w:pPr>
+        <w:ind w:left="1440" w:hanging="360"/>
+      </w:pPr>
+      <w:rPr>
+        <w:rFonts w:ascii="Courier New" w:hAnsi="Courier New" w:cs="Courier New" w:hint="default"/>
+      </w:rPr>
+    </w:lvl>
+    <w:lvl w:ilvl="2" w:tplc="04090005" w:tentative="1">
+      <w:start w:val="1"/>
+      <w:numFmt w:val="bullet"/>
+      <w:lvlText w:val=""/>
+      <w:lvlJc w:val="left"/>
+      <w:pPr>
+        <w:ind w:left="2160" w:hanging="360"/>
+      </w:pPr>
+      <w:rPr>
+        <w:rFonts w:ascii="Wingdings" w:hAnsi="Wingdings" w:hint="default"/>
+      </w:rPr>
+    </w:lvl>
+    <w:lvl w:ilvl="3" w:tplc="04090001" w:tentative="1">
+      <w:start w:val="1"/>
+      <w:numFmt w:val="bullet"/>
+      <w:lvlText w:val=""/>
+      <w:lvlJc w:val="left"/>
+      <w:pPr>
+        <w:ind w:left="2880" w:hanging="360"/>
+      </w:pPr>
+      <w:rPr>
+        <w:rFonts w:ascii="Symbol" w:hAnsi="Symbol" w:hint="default"/>
+      </w:rPr>
+    </w:lvl>
+    <w:lvl w:ilvl="4" w:tplc="04090003" w:tentative="1">
+      <w:start w:val="1"/>
+      <w:numFmt w:val="bullet"/>
+      <w:lvlText w:val="o"/>
+      <w:lvlJc w:val="left"/>
+      <w:pPr>
+        <w:ind w:left="3600" w:hanging="360"/>
+      </w:pPr>
+      <w:rPr>
+        <w:rFonts w:ascii="Courier New" w:hAnsi="Courier New" w:cs="Courier New" w:hint="default"/>
+      </w:rPr>
+    </w:lvl>
+    <w:lvl w:ilvl="5" w:tplc="04090005" w:tentative="1">
+      <w:start w:val="1"/>
+      <w:numFmt w:val="bullet"/>
+      <w:lvlText w:val=""/>
+      <w:lvlJc w:val="left"/>
+      <w:pPr>
+        <w:ind w:left="4320" w:hanging="360"/>
+      </w:pPr>
+      <w:rPr>
+        <w:rFonts w:ascii="Wingdings" w:hAnsi="Wingdings" w:hint="default"/>
+      </w:rPr>
+    </w:lvl>
+    <w:lvl w:ilvl="6" w:tplc="04090001" w:tentative="1">
+      <w:start w:val="1"/>
+      <w:numFmt w:val="bullet"/>
+      <w:lvlText w:val=""/>
+      <w:lvlJc w:val="left"/>
+      <w:pPr>
+        <w:ind w:left="5040" w:hanging="360"/>
+      </w:pPr>
+      <w:rPr>
+        <w:rFonts w:ascii="Symbol" w:hAnsi="Symbol" w:hint="default"/>
+      </w:rPr>
+    </w:lvl>
+    <w:lvl w:ilvl="7" w:tplc="04090003" w:tentative="1">
+      <w:start w:val="1"/>
+      <w:numFmt w:val="bullet"/>
+      <w:lvlText w:val="o"/>
+      <w:lvlJc w:val="left"/>
+      <w:pPr>
+        <w:ind w:left="5760" w:hanging="360"/>
+      </w:pPr>
+      <w:rPr>
+        <w:rFonts w:ascii="Courier New" w:hAnsi="Courier New" w:cs="Courier New" w:hint="default"/>
+      </w:rPr>
+    </w:lvl>
+    <w:lvl w:ilvl="8" w:tplc="04090005" w:tentative="1">
+      <w:start w:val="1"/>
+      <w:numFmt w:val="bullet"/>
+      <w:lvlText w:val=""/>
+      <w:lvlJc w:val="left"/>
+      <w:pPr>
+        <w:ind w:left="6480" w:hanging="360"/>
+      </w:pPr>
+      <w:rPr>
+        <w:rFonts w:ascii="Wingdings" w:hAnsi="Wingdings" w:hint="default"/>
+      </w:rPr>
+    </w:lvl>
+  </w:abstractNum>
+  <w:abstractNum w:abstractNumId="22" w15:restartNumberingAfterBreak="0">
     <w:nsid w:val="6E1B5635"/>
     <w:multiLevelType w:val="hybridMultilevel"/>
     <w:tmpl w:val="D0B89FCE"/>
@@ -6467,7 +7269,7 @@
       </w:rPr>
     </w:lvl>
   </w:abstractNum>
-  <w:abstractNum w:abstractNumId="22" w15:restartNumberingAfterBreak="0">
+  <w:abstractNum w:abstractNumId="23" w15:restartNumberingAfterBreak="0">
     <w:nsid w:val="6F586157"/>
     <w:multiLevelType w:val="hybridMultilevel"/>
     <w:tmpl w:val="43E65E32"/>
@@ -6580,7 +7382,7 @@
       </w:rPr>
     </w:lvl>
   </w:abstractNum>
-  <w:abstractNum w:abstractNumId="23" w15:restartNumberingAfterBreak="0">
+  <w:abstractNum w:abstractNumId="24" w15:restartNumberingAfterBreak="0">
     <w:nsid w:val="747617D7"/>
     <w:multiLevelType w:val="hybridMultilevel"/>
     <w:tmpl w:val="9E0EEEE8"/>
@@ -6693,7 +7495,7 @@
       </w:rPr>
     </w:lvl>
   </w:abstractNum>
-  <w:abstractNum w:abstractNumId="24" w15:restartNumberingAfterBreak="0">
+  <w:abstractNum w:abstractNumId="25" w15:restartNumberingAfterBreak="0">
     <w:nsid w:val="7FC50225"/>
     <w:multiLevelType w:val="hybridMultilevel"/>
     <w:tmpl w:val="01963FAC"/>
@@ -6807,7 +7609,7 @@
     </w:lvl>
   </w:abstractNum>
   <w:num w:numId="1">
-    <w:abstractNumId w:val="24"/>
+    <w:abstractNumId w:val="25"/>
   </w:num>
   <w:num w:numId="2">
     <w:abstractNumId w:val="4"/>
@@ -6816,7 +7618,7 @@
     <w:abstractNumId w:val="14"/>
   </w:num>
   <w:num w:numId="4">
-    <w:abstractNumId w:val="22"/>
+    <w:abstractNumId w:val="23"/>
   </w:num>
   <w:num w:numId="5">
     <w:abstractNumId w:val="2"/>
@@ -6828,7 +7630,7 @@
     <w:abstractNumId w:val="3"/>
   </w:num>
   <w:num w:numId="8">
-    <w:abstractNumId w:val="21"/>
+    <w:abstractNumId w:val="22"/>
   </w:num>
   <w:num w:numId="9">
     <w:abstractNumId w:val="1"/>
@@ -6873,13 +7675,16 @@
     <w:abstractNumId w:val="15"/>
   </w:num>
   <w:num w:numId="23">
-    <w:abstractNumId w:val="23"/>
+    <w:abstractNumId w:val="24"/>
   </w:num>
   <w:num w:numId="24">
     <w:abstractNumId w:val="19"/>
   </w:num>
   <w:num w:numId="25">
     <w:abstractNumId w:val="11"/>
+  </w:num>
+  <w:num w:numId="26">
+    <w:abstractNumId w:val="21"/>
   </w:num>
 </w:numbering>
 </file>

</xml_diff>

<commit_message>
updated case 2 notes
</commit_message>
<xml_diff>
--- a/Case Study 2/Case Study #2.docx
+++ b/Case Study 2/Case Study #2.docx
@@ -173,23 +173,7 @@
           <w:sz w:val="22"/>
           <w:szCs w:val="22"/>
         </w:rPr>
-        <w:t>The race committee has asked our team to assess the past 13 years of race results to understand how the race has grown, how the distribution of the age of runners has changed, how the pace of our runners has changed</w:t>
-      </w:r>
-      <w:r>
-        <w:rPr>
-          <w:rFonts w:cstheme="minorHAnsi"/>
-          <w:sz w:val="22"/>
-          <w:szCs w:val="22"/>
-        </w:rPr>
-        <w:t>, to ultimately to suggest an option for how to shrink the race.</w:t>
-      </w:r>
-      <w:r>
-        <w:rPr>
-          <w:rFonts w:cstheme="minorHAnsi"/>
-          <w:sz w:val="22"/>
-          <w:szCs w:val="22"/>
-        </w:rPr>
-        <w:t xml:space="preserve"> </w:t>
+        <w:t xml:space="preserve">The race committee has asked our team to assess the past 13 years of race results to understand how the race has grown, how the distribution of the age of runners has changed, how the pace of our runners has changed, to ultimately to suggest an option for how to shrink the race. </w:t>
       </w:r>
       <w:r>
         <w:rPr>
@@ -229,29 +213,27 @@
           <w:szCs w:val="22"/>
         </w:rPr>
       </w:pPr>
-    </w:p>
-    <w:p>
-      <w:pPr>
+      <w:r>
         <w:rPr>
           <w:rFonts w:cstheme="minorHAnsi"/>
           <w:b/>
           <w:bCs/>
           <w:sz w:val="22"/>
           <w:szCs w:val="22"/>
-          <w:u w:val="single"/>
-        </w:rPr>
-      </w:pPr>
-      <w:r>
+        </w:rPr>
+        <w:t xml:space="preserve">** cut off times … </w:t>
+      </w:r>
+    </w:p>
+    <w:p>
+      <w:pPr>
         <w:rPr>
           <w:rFonts w:cstheme="minorHAnsi"/>
           <w:b/>
           <w:bCs/>
           <w:sz w:val="22"/>
           <w:szCs w:val="22"/>
-          <w:u w:val="single"/>
-        </w:rPr>
-        <w:t>Data Preparation (Q7)</w:t>
-      </w:r>
+        </w:rPr>
+      </w:pPr>
     </w:p>
     <w:p>
       <w:pPr>
@@ -261,28 +243,147 @@
           <w:bCs/>
           <w:sz w:val="22"/>
           <w:szCs w:val="22"/>
-          <w:u w:val="single"/>
-        </w:rPr>
-      </w:pPr>
-    </w:p>
-    <w:p>
-      <w:pPr>
-        <w:pStyle w:val="NormalWeb"/>
-        <w:spacing w:before="0" w:beforeAutospacing="0" w:after="0" w:afterAutospacing="0"/>
-        <w:rPr>
-          <w:rFonts w:asciiTheme="minorHAnsi" w:hAnsiTheme="minorHAnsi" w:cstheme="minorHAnsi"/>
-          <w:sz w:val="22"/>
-          <w:szCs w:val="22"/>
-        </w:rPr>
-      </w:pPr>
-      <w:r>
-        <w:rPr>
-          <w:rFonts w:asciiTheme="minorHAnsi" w:hAnsiTheme="minorHAnsi" w:cstheme="minorHAnsi"/>
+        </w:rPr>
+      </w:pPr>
+      <w:r>
+        <w:rPr>
+          <w:rFonts w:cstheme="minorHAnsi"/>
           <w:b/>
           <w:bCs/>
           <w:sz w:val="22"/>
           <w:szCs w:val="22"/>
         </w:rPr>
+        <w:t xml:space="preserve">** also </w:t>
+      </w:r>
+    </w:p>
+    <w:p>
+      <w:pPr>
+        <w:rPr>
+          <w:rFonts w:cstheme="minorHAnsi"/>
+          <w:b/>
+          <w:bCs/>
+          <w:sz w:val="22"/>
+          <w:szCs w:val="22"/>
+        </w:rPr>
+      </w:pPr>
+    </w:p>
+    <w:p>
+      <w:pPr>
+        <w:rPr>
+          <w:rFonts w:cstheme="minorHAnsi"/>
+          <w:b/>
+          <w:bCs/>
+          <w:sz w:val="22"/>
+          <w:szCs w:val="22"/>
+        </w:rPr>
+      </w:pPr>
+      <w:r>
+        <w:rPr>
+          <w:rFonts w:cstheme="minorHAnsi"/>
+          <w:b/>
+          <w:bCs/>
+          <w:sz w:val="22"/>
+          <w:szCs w:val="22"/>
+        </w:rPr>
+        <w:t>Joe – 2009 data</w:t>
+      </w:r>
+    </w:p>
+    <w:p>
+      <w:pPr>
+        <w:rPr>
+          <w:rFonts w:cstheme="minorHAnsi"/>
+          <w:b/>
+          <w:bCs/>
+          <w:sz w:val="22"/>
+          <w:szCs w:val="22"/>
+        </w:rPr>
+      </w:pPr>
+      <w:r>
+        <w:rPr>
+          <w:rFonts w:cstheme="minorHAnsi"/>
+          <w:b/>
+          <w:bCs/>
+          <w:sz w:val="22"/>
+          <w:szCs w:val="22"/>
+        </w:rPr>
+        <w:t>Steven – flesh out the t-test, confidence internal, try one sided</w:t>
+      </w:r>
+    </w:p>
+    <w:p>
+      <w:pPr>
+        <w:rPr>
+          <w:rFonts w:cstheme="minorHAnsi"/>
+          <w:b/>
+          <w:bCs/>
+          <w:sz w:val="22"/>
+          <w:szCs w:val="22"/>
+        </w:rPr>
+      </w:pPr>
+    </w:p>
+    <w:p>
+      <w:pPr>
+        <w:rPr>
+          <w:rFonts w:cstheme="minorHAnsi"/>
+          <w:b/>
+          <w:bCs/>
+          <w:sz w:val="22"/>
+          <w:szCs w:val="22"/>
+        </w:rPr>
+      </w:pPr>
+    </w:p>
+    <w:p>
+      <w:pPr>
+        <w:rPr>
+          <w:rFonts w:cstheme="minorHAnsi"/>
+          <w:b/>
+          <w:bCs/>
+          <w:sz w:val="22"/>
+          <w:szCs w:val="22"/>
+          <w:u w:val="single"/>
+        </w:rPr>
+      </w:pPr>
+      <w:r>
+        <w:rPr>
+          <w:rFonts w:cstheme="minorHAnsi"/>
+          <w:b/>
+          <w:bCs/>
+          <w:sz w:val="22"/>
+          <w:szCs w:val="22"/>
+          <w:u w:val="single"/>
+        </w:rPr>
+        <w:t>Data Preparation (Q7)</w:t>
+      </w:r>
+    </w:p>
+    <w:p>
+      <w:pPr>
+        <w:rPr>
+          <w:rFonts w:cstheme="minorHAnsi"/>
+          <w:b/>
+          <w:bCs/>
+          <w:sz w:val="22"/>
+          <w:szCs w:val="22"/>
+          <w:u w:val="single"/>
+        </w:rPr>
+      </w:pPr>
+    </w:p>
+    <w:p>
+      <w:pPr>
+        <w:pStyle w:val="NormalWeb"/>
+        <w:spacing w:before="0" w:beforeAutospacing="0" w:after="0" w:afterAutospacing="0"/>
+        <w:rPr>
+          <w:rFonts w:asciiTheme="minorHAnsi" w:hAnsiTheme="minorHAnsi" w:cstheme="minorHAnsi"/>
+          <w:sz w:val="22"/>
+          <w:szCs w:val="22"/>
+        </w:rPr>
+      </w:pPr>
+      <w:r>
+        <w:rPr>
+          <w:rFonts w:asciiTheme="minorHAnsi" w:hAnsiTheme="minorHAnsi" w:cstheme="minorHAnsi"/>
+          <w:b/>
+          <w:bCs/>
+          <w:sz w:val="22"/>
+          <w:szCs w:val="22"/>
+        </w:rPr>
         <w:t xml:space="preserve">Q.7 </w:t>
       </w:r>
       <w:r>
@@ -401,6 +502,7 @@
         </w:rPr>
         <w:t xml:space="preserve">. You may need to generalize the </w:t>
       </w:r>
+      <w:proofErr w:type="spellStart"/>
       <w:r>
         <w:rPr>
           <w:rFonts w:asciiTheme="minorHAnsi" w:hAnsiTheme="minorHAnsi" w:cstheme="minorHAnsi"/>
@@ -408,7 +510,17 @@
           <w:sz w:val="22"/>
           <w:szCs w:val="22"/>
         </w:rPr>
-        <w:t xml:space="preserve">createDF() </w:t>
+        <w:t>createDF</w:t>
+      </w:r>
+      <w:proofErr w:type="spellEnd"/>
+      <w:r>
+        <w:rPr>
+          <w:rFonts w:asciiTheme="minorHAnsi" w:hAnsiTheme="minorHAnsi" w:cstheme="minorHAnsi"/>
+          <w:color w:val="893FFF"/>
+          <w:sz w:val="22"/>
+          <w:szCs w:val="22"/>
+        </w:rPr>
+        <w:t xml:space="preserve">() </w:t>
       </w:r>
       <w:r>
         <w:rPr>
@@ -418,6 +530,7 @@
         </w:rPr>
         <w:t xml:space="preserve">and </w:t>
       </w:r>
+      <w:proofErr w:type="spellStart"/>
       <w:r>
         <w:rPr>
           <w:rFonts w:asciiTheme="minorHAnsi" w:hAnsiTheme="minorHAnsi" w:cstheme="minorHAnsi"/>
@@ -425,7 +538,17 @@
           <w:sz w:val="22"/>
           <w:szCs w:val="22"/>
         </w:rPr>
-        <w:t xml:space="preserve">extractVariables() </w:t>
+        <w:t>extractVariables</w:t>
+      </w:r>
+      <w:proofErr w:type="spellEnd"/>
+      <w:r>
+        <w:rPr>
+          <w:rFonts w:asciiTheme="minorHAnsi" w:hAnsiTheme="minorHAnsi" w:cstheme="minorHAnsi"/>
+          <w:color w:val="893FFF"/>
+          <w:sz w:val="22"/>
+          <w:szCs w:val="22"/>
+        </w:rPr>
+        <w:t xml:space="preserve">() </w:t>
       </w:r>
       <w:r>
         <w:rPr>
@@ -712,6 +835,7 @@
           <w:sz w:val="22"/>
           <w:szCs w:val="22"/>
         </w:rPr>
+        <w:lastRenderedPageBreak/>
         <w:t>Cross referenced missing ages with Searchable results on Cherry Blossom site to enter any ages found</w:t>
       </w:r>
       <w:r>
@@ -728,7 +852,7 @@
           <w:sz w:val="22"/>
           <w:szCs w:val="22"/>
         </w:rPr>
-        <w:t xml:space="preserve">, </w:t>
+        <w:t xml:space="preserve">; </w:t>
       </w:r>
     </w:p>
     <w:p>
@@ -744,6 +868,14 @@
           <w:szCs w:val="22"/>
         </w:rPr>
       </w:pPr>
+      <w:r>
+        <w:rPr>
+          <w:rFonts w:cstheme="minorHAnsi"/>
+          <w:sz w:val="22"/>
+          <w:szCs w:val="22"/>
+        </w:rPr>
+        <w:t>Needed to spend a good amount of time on 2009 Men’s data, required much more cleaning and parsing; appeared that original layout was in Word. End of line &lt;/pre&gt;&lt;pre&gt;</w:t>
+      </w:r>
     </w:p>
     <w:p>
       <w:pPr>
@@ -828,7 +960,79 @@
           <w:sz w:val="22"/>
           <w:szCs w:val="22"/>
         </w:rPr>
-        <w:t>Gender, Year, Name, Div_Total, Age, hometown, time, pace, numId, guntime, nettime, combtime</w:t>
+        <w:t xml:space="preserve">Gender, Year, Name, </w:t>
+      </w:r>
+      <w:proofErr w:type="spellStart"/>
+      <w:r>
+        <w:rPr>
+          <w:rFonts w:cstheme="minorHAnsi"/>
+          <w:sz w:val="22"/>
+          <w:szCs w:val="22"/>
+        </w:rPr>
+        <w:t>Div_Total</w:t>
+      </w:r>
+      <w:proofErr w:type="spellEnd"/>
+      <w:r>
+        <w:rPr>
+          <w:rFonts w:cstheme="minorHAnsi"/>
+          <w:sz w:val="22"/>
+          <w:szCs w:val="22"/>
+        </w:rPr>
+        <w:t xml:space="preserve">, Age, hometown, time, pace, </w:t>
+      </w:r>
+      <w:proofErr w:type="spellStart"/>
+      <w:r>
+        <w:rPr>
+          <w:rFonts w:cstheme="minorHAnsi"/>
+          <w:sz w:val="22"/>
+          <w:szCs w:val="22"/>
+        </w:rPr>
+        <w:t>numId</w:t>
+      </w:r>
+      <w:proofErr w:type="spellEnd"/>
+      <w:r>
+        <w:rPr>
+          <w:rFonts w:cstheme="minorHAnsi"/>
+          <w:sz w:val="22"/>
+          <w:szCs w:val="22"/>
+        </w:rPr>
+        <w:t xml:space="preserve">, </w:t>
+      </w:r>
+      <w:proofErr w:type="spellStart"/>
+      <w:r>
+        <w:rPr>
+          <w:rFonts w:cstheme="minorHAnsi"/>
+          <w:sz w:val="22"/>
+          <w:szCs w:val="22"/>
+        </w:rPr>
+        <w:t>guntime</w:t>
+      </w:r>
+      <w:proofErr w:type="spellEnd"/>
+      <w:r>
+        <w:rPr>
+          <w:rFonts w:cstheme="minorHAnsi"/>
+          <w:sz w:val="22"/>
+          <w:szCs w:val="22"/>
+        </w:rPr>
+        <w:t xml:space="preserve">, nettime, </w:t>
+      </w:r>
+      <w:proofErr w:type="spellStart"/>
+      <w:r>
+        <w:rPr>
+          <w:rFonts w:cstheme="minorHAnsi"/>
+          <w:sz w:val="22"/>
+          <w:szCs w:val="22"/>
+        </w:rPr>
+        <w:t>combtime</w:t>
+      </w:r>
+      <w:proofErr w:type="spellEnd"/>
+      <w:r>
+        <w:rPr>
+          <w:rFonts w:cstheme="minorHAnsi"/>
+          <w:sz w:val="22"/>
+          <w:szCs w:val="22"/>
+        </w:rPr>
+        <w:t>.</w:t>
       </w:r>
     </w:p>
     <w:p>
@@ -861,7 +1065,6 @@
           <w:sz w:val="22"/>
           <w:szCs w:val="22"/>
         </w:rPr>
-        <w:lastRenderedPageBreak/>
         <w:t>Assumptions</w:t>
       </w:r>
     </w:p>
@@ -915,7 +1118,7 @@
           <w:sz w:val="22"/>
           <w:szCs w:val="22"/>
         </w:rPr>
-        <w:t>Anybody not from the US will be lumped into non-US bucket</w:t>
+        <w:t xml:space="preserve">Use the 5 year intervals, lumped see the Box plots. </w:t>
       </w:r>
     </w:p>
     <w:p>
@@ -1061,7 +1264,43 @@
           <w:sz w:val="22"/>
           <w:szCs w:val="22"/>
         </w:rPr>
-        <w:t xml:space="preserve">We used what time – nettime, guntime, or combin time. </w:t>
+        <w:t xml:space="preserve">We used what time – nettime, </w:t>
+      </w:r>
+      <w:proofErr w:type="spellStart"/>
+      <w:r>
+        <w:rPr>
+          <w:rFonts w:asciiTheme="minorHAnsi" w:hAnsiTheme="minorHAnsi" w:cstheme="minorHAnsi"/>
+          <w:sz w:val="22"/>
+          <w:szCs w:val="22"/>
+        </w:rPr>
+        <w:t>guntime</w:t>
+      </w:r>
+      <w:proofErr w:type="spellEnd"/>
+      <w:r>
+        <w:rPr>
+          <w:rFonts w:asciiTheme="minorHAnsi" w:hAnsiTheme="minorHAnsi" w:cstheme="minorHAnsi"/>
+          <w:sz w:val="22"/>
+          <w:szCs w:val="22"/>
+        </w:rPr>
+        <w:t xml:space="preserve">, or </w:t>
+      </w:r>
+      <w:proofErr w:type="spellStart"/>
+      <w:r>
+        <w:rPr>
+          <w:rFonts w:asciiTheme="minorHAnsi" w:hAnsiTheme="minorHAnsi" w:cstheme="minorHAnsi"/>
+          <w:sz w:val="22"/>
+          <w:szCs w:val="22"/>
+        </w:rPr>
+        <w:t>combin</w:t>
+      </w:r>
+      <w:proofErr w:type="spellEnd"/>
+      <w:r>
+        <w:rPr>
+          <w:rFonts w:asciiTheme="minorHAnsi" w:hAnsiTheme="minorHAnsi" w:cstheme="minorHAnsi"/>
+          <w:sz w:val="22"/>
+          <w:szCs w:val="22"/>
+        </w:rPr>
+        <w:t xml:space="preserve"> time. </w:t>
       </w:r>
     </w:p>
     <w:p>
@@ -1303,6 +1542,73 @@
           <w:szCs w:val="22"/>
         </w:rPr>
         <w:commentReference w:id="3"/>
+      </w:r>
+    </w:p>
+    <w:p>
+      <w:pPr>
+        <w:pStyle w:val="NormalWeb"/>
+        <w:spacing w:before="0" w:beforeAutospacing="0" w:after="0" w:afterAutospacing="0"/>
+        <w:rPr>
+          <w:rFonts w:asciiTheme="minorHAnsi" w:hAnsiTheme="minorHAnsi" w:cstheme="minorHAnsi"/>
+          <w:sz w:val="22"/>
+          <w:szCs w:val="22"/>
+        </w:rPr>
+      </w:pPr>
+      <w:r>
+        <w:rPr>
+          <w:rFonts w:asciiTheme="minorHAnsi" w:hAnsiTheme="minorHAnsi" w:cstheme="minorHAnsi"/>
+          <w:sz w:val="22"/>
+          <w:szCs w:val="22"/>
+        </w:rPr>
+        <w:t xml:space="preserve">** Slight change, confirm with test </w:t>
+      </w:r>
+      <w:proofErr w:type="spellStart"/>
+      <w:r>
+        <w:rPr>
+          <w:rFonts w:asciiTheme="minorHAnsi" w:hAnsiTheme="minorHAnsi" w:cstheme="minorHAnsi"/>
+          <w:sz w:val="22"/>
+          <w:szCs w:val="22"/>
+        </w:rPr>
+        <w:t>stastic</w:t>
+      </w:r>
+      <w:proofErr w:type="spellEnd"/>
+    </w:p>
+    <w:p>
+      <w:pPr>
+        <w:pStyle w:val="NormalWeb"/>
+        <w:spacing w:before="0" w:beforeAutospacing="0" w:after="0" w:afterAutospacing="0"/>
+        <w:rPr>
+          <w:rFonts w:asciiTheme="minorHAnsi" w:hAnsiTheme="minorHAnsi" w:cstheme="minorHAnsi"/>
+          <w:sz w:val="22"/>
+          <w:szCs w:val="22"/>
+        </w:rPr>
+      </w:pPr>
+      <w:r>
+        <w:rPr>
+          <w:rFonts w:asciiTheme="minorHAnsi" w:hAnsiTheme="minorHAnsi" w:cstheme="minorHAnsi"/>
+          <w:sz w:val="22"/>
+          <w:szCs w:val="22"/>
+        </w:rPr>
+        <w:t xml:space="preserve">** is age getting longer or is time getting longer </w:t>
+      </w:r>
+    </w:p>
+    <w:p>
+      <w:pPr>
+        <w:pStyle w:val="NormalWeb"/>
+        <w:spacing w:before="0" w:beforeAutospacing="0" w:after="0" w:afterAutospacing="0"/>
+        <w:rPr>
+          <w:rFonts w:asciiTheme="minorHAnsi" w:hAnsiTheme="minorHAnsi" w:cstheme="minorHAnsi"/>
+          <w:sz w:val="22"/>
+          <w:szCs w:val="22"/>
+        </w:rPr>
+      </w:pPr>
+      <w:r>
+        <w:rPr>
+          <w:rFonts w:asciiTheme="minorHAnsi" w:hAnsiTheme="minorHAnsi" w:cstheme="minorHAnsi"/>
+          <w:sz w:val="22"/>
+          <w:szCs w:val="22"/>
+        </w:rPr>
+        <w:t xml:space="preserve">** participants by year bar chart with linear growth, and the age distribution, </w:t>
       </w:r>
     </w:p>
     <w:p>
@@ -1423,6 +1729,14 @@
         </w:rPr>
         <w:t>QQ plot here?</w:t>
       </w:r>
+      <w:r>
+        <w:rPr>
+          <w:rFonts w:asciiTheme="minorHAnsi" w:hAnsiTheme="minorHAnsi" w:cstheme="minorHAnsi"/>
+          <w:sz w:val="22"/>
+          <w:szCs w:val="22"/>
+        </w:rPr>
+        <w:t xml:space="preserve"> … for each year, by age and gender </w:t>
+      </w:r>
     </w:p>
     <w:p>
       <w:pPr>
@@ -1474,8 +1788,88 @@
           <w:sz w:val="22"/>
           <w:szCs w:val="22"/>
         </w:rPr>
+        <w:lastRenderedPageBreak/>
         <w:t>Density or violin curves</w:t>
       </w:r>
+      <w:r>
+        <w:rPr>
+          <w:rFonts w:asciiTheme="minorHAnsi" w:hAnsiTheme="minorHAnsi" w:cstheme="minorHAnsi"/>
+          <w:sz w:val="22"/>
+          <w:szCs w:val="22"/>
+        </w:rPr>
+        <w:t xml:space="preserve"> … Combo Violin Density </w:t>
+      </w:r>
+    </w:p>
+    <w:p>
+      <w:pPr>
+        <w:pStyle w:val="NormalWeb"/>
+        <w:spacing w:before="0" w:beforeAutospacing="0" w:after="0" w:afterAutospacing="0"/>
+        <w:rPr>
+          <w:rFonts w:asciiTheme="minorHAnsi" w:hAnsiTheme="minorHAnsi" w:cstheme="minorHAnsi"/>
+          <w:sz w:val="22"/>
+          <w:szCs w:val="22"/>
+        </w:rPr>
+      </w:pPr>
+    </w:p>
+    <w:p>
+      <w:pPr>
+        <w:pStyle w:val="NormalWeb"/>
+        <w:spacing w:before="0" w:beforeAutospacing="0" w:after="0" w:afterAutospacing="0"/>
+        <w:rPr>
+          <w:rFonts w:asciiTheme="minorHAnsi" w:hAnsiTheme="minorHAnsi" w:cstheme="minorHAnsi"/>
+          <w:sz w:val="22"/>
+          <w:szCs w:val="22"/>
+        </w:rPr>
+      </w:pPr>
+      <w:r>
+        <w:rPr>
+          <w:rFonts w:asciiTheme="minorHAnsi" w:hAnsiTheme="minorHAnsi" w:cstheme="minorHAnsi"/>
+          <w:sz w:val="22"/>
+          <w:szCs w:val="22"/>
+        </w:rPr>
+        <w:t xml:space="preserve">Pink Series of Charts: </w:t>
+      </w:r>
+    </w:p>
+    <w:p>
+      <w:pPr>
+        <w:pStyle w:val="NormalWeb"/>
+        <w:spacing w:before="0" w:beforeAutospacing="0" w:after="0" w:afterAutospacing="0"/>
+        <w:rPr>
+          <w:rFonts w:asciiTheme="minorHAnsi" w:hAnsiTheme="minorHAnsi" w:cstheme="minorHAnsi"/>
+          <w:sz w:val="22"/>
+          <w:szCs w:val="22"/>
+        </w:rPr>
+      </w:pPr>
+    </w:p>
+    <w:p>
+      <w:pPr>
+        <w:pStyle w:val="NormalWeb"/>
+        <w:spacing w:before="0" w:beforeAutospacing="0" w:after="0" w:afterAutospacing="0"/>
+        <w:rPr>
+          <w:rFonts w:asciiTheme="minorHAnsi" w:hAnsiTheme="minorHAnsi" w:cstheme="minorHAnsi"/>
+          <w:sz w:val="22"/>
+          <w:szCs w:val="22"/>
+        </w:rPr>
+      </w:pPr>
+      <w:r>
+        <w:rPr>
+          <w:rFonts w:asciiTheme="minorHAnsi" w:hAnsiTheme="minorHAnsi" w:cstheme="minorHAnsi"/>
+          <w:sz w:val="22"/>
+          <w:szCs w:val="22"/>
+        </w:rPr>
+        <w:t xml:space="preserve">Density is higher, and they show that there are differences. 1999 is higher, 2010 is lower, is this telling us they are not equal? The tails are much further apart…the spread is not as wide. </w:t>
+      </w:r>
+    </w:p>
+    <w:p>
+      <w:pPr>
+        <w:pStyle w:val="NormalWeb"/>
+        <w:spacing w:before="0" w:beforeAutospacing="0" w:after="0" w:afterAutospacing="0"/>
+        <w:rPr>
+          <w:rFonts w:asciiTheme="minorHAnsi" w:hAnsiTheme="minorHAnsi" w:cstheme="minorHAnsi"/>
+          <w:sz w:val="22"/>
+          <w:szCs w:val="22"/>
+        </w:rPr>
+      </w:pPr>
     </w:p>
     <w:p>
       <w:pPr>
@@ -1505,6 +1899,14 @@
           <w:szCs w:val="22"/>
         </w:rPr>
         <w:t>Lastly, conducted statistical assessment / change point analysis / what other method to use</w:t>
+      </w:r>
+      <w:r>
+        <w:rPr>
+          <w:rFonts w:asciiTheme="minorHAnsi" w:hAnsiTheme="minorHAnsi" w:cstheme="minorHAnsi"/>
+          <w:sz w:val="22"/>
+          <w:szCs w:val="22"/>
+        </w:rPr>
+        <w:t xml:space="preserve"> – t-test</w:t>
       </w:r>
     </w:p>
     <w:p>
@@ -1697,7 +2099,6 @@
           <w:sz w:val="22"/>
           <w:szCs w:val="22"/>
         </w:rPr>
-        <w:lastRenderedPageBreak/>
         <w:t>QQ plot here?</w:t>
       </w:r>
     </w:p>
@@ -1783,6 +2184,14 @@
         </w:rPr>
         <w:t>Lastly, conducted statistical assessment / change point analysis / what other method to use</w:t>
       </w:r>
+      <w:r>
+        <w:rPr>
+          <w:rFonts w:asciiTheme="minorHAnsi" w:hAnsiTheme="minorHAnsi" w:cstheme="minorHAnsi"/>
+          <w:sz w:val="22"/>
+          <w:szCs w:val="22"/>
+        </w:rPr>
+        <w:t xml:space="preserve"> – t-test</w:t>
+      </w:r>
     </w:p>
     <w:p>
       <w:pPr>
@@ -2019,6 +2428,14 @@
         </w:rPr>
         <w:t>Lastly, conducted statistical assessment / change point analysis / what other method to use</w:t>
       </w:r>
+      <w:r>
+        <w:rPr>
+          <w:rFonts w:asciiTheme="minorHAnsi" w:hAnsiTheme="minorHAnsi" w:cstheme="minorHAnsi"/>
+          <w:sz w:val="22"/>
+          <w:szCs w:val="22"/>
+        </w:rPr>
+        <w:t xml:space="preserve"> – t-test</w:t>
+      </w:r>
     </w:p>
     <w:p>
       <w:pPr>
@@ -2119,52 +2536,37 @@
           <w:sz w:val="22"/>
           <w:szCs w:val="22"/>
         </w:rPr>
-        <w:t>First, conducted a basic visual analysis of box plot series showing age</w:t>
-      </w:r>
-      <w:r>
-        <w:rPr>
-          <w:rFonts w:asciiTheme="minorHAnsi" w:hAnsiTheme="minorHAnsi" w:cstheme="minorHAnsi"/>
-          <w:sz w:val="22"/>
-          <w:szCs w:val="22"/>
-        </w:rPr>
-        <w:t xml:space="preserve"> time</w:t>
-      </w:r>
-      <w:r>
-        <w:rPr>
-          <w:rFonts w:asciiTheme="minorHAnsi" w:hAnsiTheme="minorHAnsi" w:cstheme="minorHAnsi"/>
-          <w:sz w:val="22"/>
-          <w:szCs w:val="22"/>
-        </w:rPr>
-        <w:t xml:space="preserve"> distribution. [WHAT DID WE FIND]</w:t>
-      </w:r>
-    </w:p>
-    <w:p>
-      <w:pPr>
-        <w:pStyle w:val="NormalWeb"/>
-        <w:spacing w:before="0" w:beforeAutospacing="0" w:after="0" w:afterAutospacing="0"/>
-        <w:rPr>
-          <w:rFonts w:asciiTheme="minorHAnsi" w:hAnsiTheme="minorHAnsi" w:cstheme="minorHAnsi"/>
-          <w:sz w:val="22"/>
-          <w:szCs w:val="22"/>
-        </w:rPr>
-      </w:pPr>
-    </w:p>
-    <w:p>
-      <w:pPr>
-        <w:pStyle w:val="NormalWeb"/>
-        <w:spacing w:before="0" w:beforeAutospacing="0" w:after="0" w:afterAutospacing="0"/>
-        <w:rPr>
-          <w:rFonts w:asciiTheme="minorHAnsi" w:hAnsiTheme="minorHAnsi" w:cstheme="minorHAnsi"/>
-          <w:sz w:val="22"/>
-          <w:szCs w:val="22"/>
-        </w:rPr>
-      </w:pPr>
-      <w:r>
-        <w:rPr>
-          <w:rFonts w:asciiTheme="minorHAnsi" w:hAnsiTheme="minorHAnsi" w:cstheme="minorHAnsi"/>
-          <w:sz w:val="22"/>
-          <w:szCs w:val="22"/>
-        </w:rPr>
+        <w:t>First, conducted a basic visual analysis of box plot series showing age time distribution. [WHAT DID WE FIND]</w:t>
+      </w:r>
+    </w:p>
+    <w:p>
+      <w:pPr>
+        <w:pStyle w:val="NormalWeb"/>
+        <w:spacing w:before="0" w:beforeAutospacing="0" w:after="0" w:afterAutospacing="0"/>
+        <w:rPr>
+          <w:rFonts w:asciiTheme="minorHAnsi" w:hAnsiTheme="minorHAnsi" w:cstheme="minorHAnsi"/>
+          <w:sz w:val="22"/>
+          <w:szCs w:val="22"/>
+        </w:rPr>
+      </w:pPr>
+    </w:p>
+    <w:p>
+      <w:pPr>
+        <w:pStyle w:val="NormalWeb"/>
+        <w:spacing w:before="0" w:beforeAutospacing="0" w:after="0" w:afterAutospacing="0"/>
+        <w:rPr>
+          <w:rFonts w:asciiTheme="minorHAnsi" w:hAnsiTheme="minorHAnsi" w:cstheme="minorHAnsi"/>
+          <w:sz w:val="22"/>
+          <w:szCs w:val="22"/>
+        </w:rPr>
+      </w:pPr>
+      <w:r>
+        <w:rPr>
+          <w:rFonts w:asciiTheme="minorHAnsi" w:hAnsiTheme="minorHAnsi" w:cstheme="minorHAnsi"/>
+          <w:sz w:val="22"/>
+          <w:szCs w:val="22"/>
+        </w:rPr>
+        <w:lastRenderedPageBreak/>
         <w:t>Then, dug into age distribution more, [WHAT DID WE FIND].</w:t>
       </w:r>
     </w:p>
@@ -2273,6 +2675,14 @@
         </w:rPr>
         <w:t>Lastly, conducted statistical assessment / change point analysis / what other method to use</w:t>
       </w:r>
+      <w:r>
+        <w:rPr>
+          <w:rFonts w:asciiTheme="minorHAnsi" w:hAnsiTheme="minorHAnsi" w:cstheme="minorHAnsi"/>
+          <w:sz w:val="22"/>
+          <w:szCs w:val="22"/>
+        </w:rPr>
+        <w:t xml:space="preserve"> – t-test</w:t>
+      </w:r>
     </w:p>
     <w:p>
       <w:pPr>
@@ -2353,6 +2763,101 @@
           <w:szCs w:val="22"/>
         </w:rPr>
         <w:t>COMPARISON OF MEN VS WOMEN</w:t>
+      </w:r>
+    </w:p>
+    <w:p>
+      <w:pPr>
+        <w:pStyle w:val="NormalWeb"/>
+        <w:spacing w:before="0" w:beforeAutospacing="0" w:after="0" w:afterAutospacing="0"/>
+        <w:rPr>
+          <w:rFonts w:asciiTheme="minorHAnsi" w:hAnsiTheme="minorHAnsi" w:cstheme="minorHAnsi"/>
+          <w:i/>
+          <w:iCs/>
+          <w:sz w:val="22"/>
+          <w:szCs w:val="22"/>
+        </w:rPr>
+      </w:pPr>
+    </w:p>
+    <w:p>
+      <w:pPr>
+        <w:pStyle w:val="NormalWeb"/>
+        <w:spacing w:before="0" w:beforeAutospacing="0" w:after="0" w:afterAutospacing="0"/>
+        <w:rPr>
+          <w:rFonts w:asciiTheme="minorHAnsi" w:hAnsiTheme="minorHAnsi" w:cstheme="minorHAnsi"/>
+          <w:i/>
+          <w:iCs/>
+          <w:sz w:val="22"/>
+          <w:szCs w:val="22"/>
+        </w:rPr>
+      </w:pPr>
+      <w:r>
+        <w:rPr>
+          <w:rFonts w:asciiTheme="minorHAnsi" w:hAnsiTheme="minorHAnsi" w:cstheme="minorHAnsi"/>
+          <w:i/>
+          <w:iCs/>
+          <w:sz w:val="22"/>
+          <w:szCs w:val="22"/>
+        </w:rPr>
+        <w:t>Difference between duration ran for men and women</w:t>
+      </w:r>
+    </w:p>
+    <w:p>
+      <w:pPr>
+        <w:pStyle w:val="NormalWeb"/>
+        <w:spacing w:before="0" w:beforeAutospacing="0" w:after="0" w:afterAutospacing="0"/>
+        <w:rPr>
+          <w:rFonts w:asciiTheme="minorHAnsi" w:hAnsiTheme="minorHAnsi" w:cstheme="minorHAnsi"/>
+          <w:i/>
+          <w:iCs/>
+          <w:sz w:val="22"/>
+          <w:szCs w:val="22"/>
+        </w:rPr>
+      </w:pPr>
+      <w:r>
+        <w:rPr>
+          <w:rFonts w:asciiTheme="minorHAnsi" w:hAnsiTheme="minorHAnsi" w:cstheme="minorHAnsi"/>
+          <w:i/>
+          <w:iCs/>
+          <w:sz w:val="22"/>
+          <w:szCs w:val="22"/>
+        </w:rPr>
+        <w:t xml:space="preserve">Difference in age between men and women </w:t>
+      </w:r>
+    </w:p>
+    <w:p>
+      <w:pPr>
+        <w:pStyle w:val="NormalWeb"/>
+        <w:spacing w:before="0" w:beforeAutospacing="0" w:after="0" w:afterAutospacing="0"/>
+        <w:rPr>
+          <w:rFonts w:asciiTheme="minorHAnsi" w:hAnsiTheme="minorHAnsi" w:cstheme="minorHAnsi"/>
+          <w:i/>
+          <w:iCs/>
+          <w:sz w:val="22"/>
+          <w:szCs w:val="22"/>
+        </w:rPr>
+      </w:pPr>
+    </w:p>
+    <w:p>
+      <w:pPr>
+        <w:pStyle w:val="NormalWeb"/>
+        <w:spacing w:before="0" w:beforeAutospacing="0" w:after="0" w:afterAutospacing="0"/>
+        <w:rPr>
+          <w:rFonts w:asciiTheme="minorHAnsi" w:hAnsiTheme="minorHAnsi" w:cstheme="minorHAnsi"/>
+          <w:i/>
+          <w:iCs/>
+          <w:sz w:val="22"/>
+          <w:szCs w:val="22"/>
+        </w:rPr>
+      </w:pPr>
+      <w:r>
+        <w:rPr>
+          <w:rFonts w:asciiTheme="minorHAnsi" w:hAnsiTheme="minorHAnsi" w:cstheme="minorHAnsi"/>
+          <w:i/>
+          <w:iCs/>
+          <w:sz w:val="22"/>
+          <w:szCs w:val="22"/>
+        </w:rPr>
+        <w:t>Do a test of medians for age and paces?? Simple regression – is it a positive or negative relationship</w:t>
       </w:r>
     </w:p>
     <w:p>
@@ -2483,7 +2988,6 @@
           <w:sz w:val="22"/>
           <w:szCs w:val="22"/>
         </w:rPr>
-        <w:lastRenderedPageBreak/>
         <w:t>Conclusion</w:t>
       </w:r>
       <w:r>
@@ -2580,6 +3084,389 @@
           <w:szCs w:val="22"/>
         </w:rPr>
         <w:t>Take off what %</w:t>
+      </w:r>
+    </w:p>
+    <w:p>
+      <w:pPr>
+        <w:pStyle w:val="NormalWeb"/>
+        <w:spacing w:before="0" w:beforeAutospacing="0" w:after="0" w:afterAutospacing="0"/>
+        <w:rPr>
+          <w:rFonts w:asciiTheme="minorHAnsi" w:hAnsiTheme="minorHAnsi" w:cstheme="minorHAnsi"/>
+          <w:sz w:val="22"/>
+          <w:szCs w:val="22"/>
+        </w:rPr>
+      </w:pPr>
+    </w:p>
+    <w:p>
+      <w:pPr>
+        <w:pStyle w:val="NormalWeb"/>
+        <w:spacing w:before="0" w:beforeAutospacing="0" w:after="0" w:afterAutospacing="0"/>
+        <w:rPr>
+          <w:rFonts w:asciiTheme="minorHAnsi" w:hAnsiTheme="minorHAnsi" w:cstheme="minorHAnsi"/>
+          <w:sz w:val="22"/>
+          <w:szCs w:val="22"/>
+        </w:rPr>
+      </w:pPr>
+    </w:p>
+    <w:p>
+      <w:pPr>
+        <w:pStyle w:val="NormalWeb"/>
+        <w:spacing w:before="0" w:beforeAutospacing="0" w:after="0" w:afterAutospacing="0"/>
+        <w:rPr>
+          <w:rFonts w:asciiTheme="minorHAnsi" w:hAnsiTheme="minorHAnsi" w:cstheme="minorHAnsi"/>
+          <w:sz w:val="22"/>
+          <w:szCs w:val="22"/>
+        </w:rPr>
+      </w:pPr>
+    </w:p>
+    <w:p>
+      <w:pPr>
+        <w:pStyle w:val="NormalWeb"/>
+        <w:spacing w:before="0" w:beforeAutospacing="0" w:after="0" w:afterAutospacing="0"/>
+        <w:rPr>
+          <w:rFonts w:asciiTheme="minorHAnsi" w:hAnsiTheme="minorHAnsi" w:cstheme="minorHAnsi"/>
+          <w:sz w:val="22"/>
+          <w:szCs w:val="22"/>
+        </w:rPr>
+      </w:pPr>
+      <w:r>
+        <w:rPr>
+          <w:rFonts w:asciiTheme="minorHAnsi" w:hAnsiTheme="minorHAnsi" w:cstheme="minorHAnsi"/>
+          <w:sz w:val="22"/>
+          <w:szCs w:val="22"/>
+        </w:rPr>
+        <w:t>** Green charts – regression fitted line, i.e. your time vs age, slopes of lines are mostly the same. From a straight regression perspective, people are just getting slightly older.</w:t>
+      </w:r>
+    </w:p>
+    <w:p>
+      <w:pPr>
+        <w:pStyle w:val="NormalWeb"/>
+        <w:spacing w:before="0" w:beforeAutospacing="0" w:after="0" w:afterAutospacing="0"/>
+        <w:rPr>
+          <w:rFonts w:asciiTheme="minorHAnsi" w:hAnsiTheme="minorHAnsi" w:cstheme="minorHAnsi"/>
+          <w:sz w:val="22"/>
+          <w:szCs w:val="22"/>
+        </w:rPr>
+      </w:pPr>
+    </w:p>
+    <w:p>
+      <w:pPr>
+        <w:pStyle w:val="NormalWeb"/>
+        <w:spacing w:before="0" w:beforeAutospacing="0" w:after="0" w:afterAutospacing="0"/>
+        <w:rPr>
+          <w:rFonts w:asciiTheme="minorHAnsi" w:hAnsiTheme="minorHAnsi" w:cstheme="minorHAnsi"/>
+          <w:sz w:val="22"/>
+          <w:szCs w:val="22"/>
+        </w:rPr>
+      </w:pPr>
+      <w:r>
+        <w:rPr>
+          <w:rFonts w:asciiTheme="minorHAnsi" w:hAnsiTheme="minorHAnsi" w:cstheme="minorHAnsi"/>
+          <w:sz w:val="22"/>
+          <w:szCs w:val="22"/>
+        </w:rPr>
+        <w:t xml:space="preserve">** attempted Change Point, with Loess and Change Point </w:t>
+      </w:r>
+    </w:p>
+    <w:p>
+      <w:pPr>
+        <w:pStyle w:val="NormalWeb"/>
+        <w:spacing w:before="0" w:beforeAutospacing="0" w:after="0" w:afterAutospacing="0"/>
+        <w:rPr>
+          <w:rFonts w:asciiTheme="minorHAnsi" w:hAnsiTheme="minorHAnsi" w:cstheme="minorHAnsi"/>
+          <w:sz w:val="22"/>
+          <w:szCs w:val="22"/>
+        </w:rPr>
+      </w:pPr>
+    </w:p>
+    <w:p>
+      <w:pPr>
+        <w:pStyle w:val="NormalWeb"/>
+        <w:spacing w:before="0" w:beforeAutospacing="0" w:after="0" w:afterAutospacing="0"/>
+        <w:rPr>
+          <w:rFonts w:asciiTheme="minorHAnsi" w:hAnsiTheme="minorHAnsi" w:cstheme="minorHAnsi"/>
+          <w:sz w:val="22"/>
+          <w:szCs w:val="22"/>
+        </w:rPr>
+      </w:pPr>
+      <w:r>
+        <w:rPr>
+          <w:rFonts w:asciiTheme="minorHAnsi" w:hAnsiTheme="minorHAnsi" w:cstheme="minorHAnsi"/>
+          <w:sz w:val="22"/>
+          <w:szCs w:val="22"/>
+        </w:rPr>
+        <w:t xml:space="preserve">** R change point model – converted from Python. Not super helpful </w:t>
+      </w:r>
+    </w:p>
+    <w:p>
+      <w:pPr>
+        <w:pStyle w:val="NormalWeb"/>
+        <w:spacing w:before="0" w:beforeAutospacing="0" w:after="0" w:afterAutospacing="0"/>
+        <w:rPr>
+          <w:rFonts w:asciiTheme="minorHAnsi" w:hAnsiTheme="minorHAnsi" w:cstheme="minorHAnsi"/>
+          <w:sz w:val="22"/>
+          <w:szCs w:val="22"/>
+        </w:rPr>
+      </w:pPr>
+      <w:r>
+        <w:rPr>
+          <w:rFonts w:asciiTheme="minorHAnsi" w:hAnsiTheme="minorHAnsi" w:cstheme="minorHAnsi"/>
+          <w:sz w:val="22"/>
+          <w:szCs w:val="22"/>
+        </w:rPr>
+        <w:t xml:space="preserve">** Python does not have elbow </w:t>
+      </w:r>
+    </w:p>
+    <w:p>
+      <w:pPr>
+        <w:pStyle w:val="NormalWeb"/>
+        <w:spacing w:before="0" w:beforeAutospacing="0" w:after="0" w:afterAutospacing="0"/>
+        <w:rPr>
+          <w:rFonts w:asciiTheme="minorHAnsi" w:hAnsiTheme="minorHAnsi" w:cstheme="minorHAnsi"/>
+          <w:sz w:val="22"/>
+          <w:szCs w:val="22"/>
+        </w:rPr>
+      </w:pPr>
+      <w:r>
+        <w:rPr>
+          <w:rFonts w:asciiTheme="minorHAnsi" w:hAnsiTheme="minorHAnsi" w:cstheme="minorHAnsi"/>
+          <w:sz w:val="22"/>
+          <w:szCs w:val="22"/>
+        </w:rPr>
+        <w:t xml:space="preserve">** Regression line from Age to Time, straight linear regression model – are there different slopes for different age groups? </w:t>
+      </w:r>
+    </w:p>
+    <w:p>
+      <w:pPr>
+        <w:pStyle w:val="NormalWeb"/>
+        <w:spacing w:before="0" w:beforeAutospacing="0" w:after="0" w:afterAutospacing="0"/>
+        <w:rPr>
+          <w:rFonts w:asciiTheme="minorHAnsi" w:hAnsiTheme="minorHAnsi" w:cstheme="minorHAnsi"/>
+          <w:sz w:val="22"/>
+          <w:szCs w:val="22"/>
+        </w:rPr>
+      </w:pPr>
+      <w:r>
+        <w:rPr>
+          <w:rFonts w:asciiTheme="minorHAnsi" w:hAnsiTheme="minorHAnsi" w:cstheme="minorHAnsi"/>
+          <w:sz w:val="22"/>
+          <w:szCs w:val="22"/>
+        </w:rPr>
+        <w:t xml:space="preserve">** LASSO Path – should be similar to piecewise, different slopes for different buckets. </w:t>
+      </w:r>
+    </w:p>
+    <w:p>
+      <w:pPr>
+        <w:pStyle w:val="NormalWeb"/>
+        <w:spacing w:before="0" w:beforeAutospacing="0" w:after="0" w:afterAutospacing="0"/>
+        <w:rPr>
+          <w:rFonts w:asciiTheme="minorHAnsi" w:hAnsiTheme="minorHAnsi" w:cstheme="minorHAnsi"/>
+          <w:sz w:val="22"/>
+          <w:szCs w:val="22"/>
+        </w:rPr>
+      </w:pPr>
+      <w:r>
+        <w:rPr>
+          <w:rFonts w:asciiTheme="minorHAnsi" w:hAnsiTheme="minorHAnsi" w:cstheme="minorHAnsi"/>
+          <w:sz w:val="22"/>
+          <w:szCs w:val="22"/>
+        </w:rPr>
+        <w:t xml:space="preserve">** Extra testing are t-test … </w:t>
+      </w:r>
+      <w:proofErr w:type="spellStart"/>
+      <w:r>
+        <w:rPr>
+          <w:rFonts w:asciiTheme="minorHAnsi" w:hAnsiTheme="minorHAnsi" w:cstheme="minorHAnsi"/>
+          <w:sz w:val="22"/>
+          <w:szCs w:val="22"/>
+        </w:rPr>
+        <w:t>Sklearn</w:t>
+      </w:r>
+      <w:proofErr w:type="spellEnd"/>
+      <w:r>
+        <w:rPr>
+          <w:rFonts w:asciiTheme="minorHAnsi" w:hAnsiTheme="minorHAnsi" w:cstheme="minorHAnsi"/>
+          <w:sz w:val="22"/>
+          <w:szCs w:val="22"/>
+        </w:rPr>
+        <w:t xml:space="preserve"> Lars Path, looks similar to the Change Point …. Is duration changing over time? </w:t>
+      </w:r>
+    </w:p>
+    <w:p>
+      <w:pPr>
+        <w:pStyle w:val="NormalWeb"/>
+        <w:spacing w:before="0" w:beforeAutospacing="0" w:after="0" w:afterAutospacing="0"/>
+        <w:rPr>
+          <w:rFonts w:asciiTheme="minorHAnsi" w:hAnsiTheme="minorHAnsi" w:cstheme="minorHAnsi"/>
+          <w:sz w:val="22"/>
+          <w:szCs w:val="22"/>
+        </w:rPr>
+      </w:pPr>
+    </w:p>
+    <w:p>
+      <w:pPr>
+        <w:pStyle w:val="NormalWeb"/>
+        <w:spacing w:before="0" w:beforeAutospacing="0" w:after="0" w:afterAutospacing="0"/>
+        <w:rPr>
+          <w:rFonts w:asciiTheme="minorHAnsi" w:hAnsiTheme="minorHAnsi" w:cstheme="minorHAnsi"/>
+          <w:sz w:val="22"/>
+          <w:szCs w:val="22"/>
+        </w:rPr>
+      </w:pPr>
+      <w:r>
+        <w:rPr>
+          <w:rFonts w:asciiTheme="minorHAnsi" w:hAnsiTheme="minorHAnsi" w:cstheme="minorHAnsi"/>
+          <w:sz w:val="22"/>
+          <w:szCs w:val="22"/>
+        </w:rPr>
+        <w:t xml:space="preserve">** Six chart with the colors … </w:t>
+      </w:r>
+    </w:p>
+    <w:p>
+      <w:pPr>
+        <w:pStyle w:val="NormalWeb"/>
+        <w:spacing w:before="0" w:beforeAutospacing="0" w:after="0" w:afterAutospacing="0"/>
+        <w:rPr>
+          <w:rFonts w:asciiTheme="minorHAnsi" w:hAnsiTheme="minorHAnsi" w:cstheme="minorHAnsi"/>
+          <w:sz w:val="22"/>
+          <w:szCs w:val="22"/>
+        </w:rPr>
+      </w:pPr>
+    </w:p>
+    <w:p>
+      <w:pPr>
+        <w:pStyle w:val="NormalWeb"/>
+        <w:spacing w:before="0" w:beforeAutospacing="0" w:after="0" w:afterAutospacing="0"/>
+        <w:rPr>
+          <w:rFonts w:asciiTheme="minorHAnsi" w:hAnsiTheme="minorHAnsi" w:cstheme="minorHAnsi"/>
+          <w:sz w:val="22"/>
+          <w:szCs w:val="22"/>
+        </w:rPr>
+      </w:pPr>
+      <w:r>
+        <w:rPr>
+          <w:rFonts w:asciiTheme="minorHAnsi" w:hAnsiTheme="minorHAnsi" w:cstheme="minorHAnsi"/>
+          <w:sz w:val="22"/>
+          <w:szCs w:val="22"/>
+        </w:rPr>
+        <w:t>** Violin plots – with Men and Women, men is slightly flatter than women, spread on men’s curve is wider, the variation on the women’s side is a little less, and men are more spread out. Looked at normalcy – the variance between the groups are different…</w:t>
+      </w:r>
+    </w:p>
+    <w:p>
+      <w:pPr>
+        <w:pStyle w:val="NormalWeb"/>
+        <w:spacing w:before="0" w:beforeAutospacing="0" w:after="0" w:afterAutospacing="0"/>
+        <w:rPr>
+          <w:rFonts w:asciiTheme="minorHAnsi" w:hAnsiTheme="minorHAnsi" w:cstheme="minorHAnsi"/>
+          <w:sz w:val="22"/>
+          <w:szCs w:val="22"/>
+        </w:rPr>
+      </w:pPr>
+    </w:p>
+    <w:p>
+      <w:pPr>
+        <w:pStyle w:val="NormalWeb"/>
+        <w:spacing w:before="0" w:beforeAutospacing="0" w:after="0" w:afterAutospacing="0"/>
+        <w:rPr>
+          <w:rFonts w:asciiTheme="minorHAnsi" w:hAnsiTheme="minorHAnsi" w:cstheme="minorHAnsi"/>
+          <w:sz w:val="22"/>
+          <w:szCs w:val="22"/>
+        </w:rPr>
+      </w:pPr>
+      <w:r>
+        <w:rPr>
+          <w:rFonts w:asciiTheme="minorHAnsi" w:hAnsiTheme="minorHAnsi" w:cstheme="minorHAnsi"/>
+          <w:sz w:val="22"/>
+          <w:szCs w:val="22"/>
+        </w:rPr>
+        <w:t xml:space="preserve">** the t-test is too perfect. 0.001 are the average age of women equal to men; </w:t>
+      </w:r>
+    </w:p>
+    <w:p>
+      <w:pPr>
+        <w:pStyle w:val="NormalWeb"/>
+        <w:spacing w:before="0" w:beforeAutospacing="0" w:after="0" w:afterAutospacing="0"/>
+        <w:rPr>
+          <w:rFonts w:asciiTheme="minorHAnsi" w:hAnsiTheme="minorHAnsi" w:cstheme="minorHAnsi"/>
+          <w:sz w:val="22"/>
+          <w:szCs w:val="22"/>
+        </w:rPr>
+      </w:pPr>
+    </w:p>
+    <w:p>
+      <w:pPr>
+        <w:pStyle w:val="NormalWeb"/>
+        <w:spacing w:before="0" w:beforeAutospacing="0" w:after="0" w:afterAutospacing="0"/>
+        <w:rPr>
+          <w:rFonts w:asciiTheme="minorHAnsi" w:hAnsiTheme="minorHAnsi" w:cstheme="minorHAnsi"/>
+          <w:sz w:val="22"/>
+          <w:szCs w:val="22"/>
+        </w:rPr>
+      </w:pPr>
+      <w:r>
+        <w:rPr>
+          <w:rFonts w:asciiTheme="minorHAnsi" w:hAnsiTheme="minorHAnsi" w:cstheme="minorHAnsi"/>
+          <w:sz w:val="22"/>
+          <w:szCs w:val="22"/>
+        </w:rPr>
+        <w:t xml:space="preserve">** overall, </w:t>
+      </w:r>
+      <w:r>
+        <w:rPr>
+          <w:rFonts w:asciiTheme="minorHAnsi" w:hAnsiTheme="minorHAnsi" w:cstheme="minorHAnsi"/>
+          <w:sz w:val="22"/>
+          <w:szCs w:val="22"/>
+        </w:rPr>
+        <w:t xml:space="preserve">is there change from </w:t>
+      </w:r>
+    </w:p>
+    <w:p>
+      <w:pPr>
+        <w:pStyle w:val="NormalWeb"/>
+        <w:spacing w:before="0" w:beforeAutospacing="0" w:after="0" w:afterAutospacing="0"/>
+        <w:rPr>
+          <w:rFonts w:asciiTheme="minorHAnsi" w:hAnsiTheme="minorHAnsi" w:cstheme="minorHAnsi"/>
+          <w:sz w:val="22"/>
+          <w:szCs w:val="22"/>
+        </w:rPr>
+      </w:pPr>
+    </w:p>
+    <w:p>
+      <w:pPr>
+        <w:pStyle w:val="NormalWeb"/>
+        <w:spacing w:before="0" w:beforeAutospacing="0" w:after="0" w:afterAutospacing="0"/>
+        <w:rPr>
+          <w:rFonts w:asciiTheme="minorHAnsi" w:hAnsiTheme="minorHAnsi" w:cstheme="minorHAnsi"/>
+          <w:sz w:val="22"/>
+          <w:szCs w:val="22"/>
+        </w:rPr>
+      </w:pPr>
+      <w:r>
+        <w:rPr>
+          <w:rFonts w:asciiTheme="minorHAnsi" w:hAnsiTheme="minorHAnsi" w:cstheme="minorHAnsi"/>
+          <w:sz w:val="22"/>
+          <w:szCs w:val="22"/>
+        </w:rPr>
+        <w:t xml:space="preserve">** in 2012 are younger people not </w:t>
+      </w:r>
+    </w:p>
+    <w:p>
+      <w:pPr>
+        <w:pStyle w:val="NormalWeb"/>
+        <w:spacing w:before="0" w:beforeAutospacing="0" w:after="0" w:afterAutospacing="0"/>
+        <w:rPr>
+          <w:rFonts w:asciiTheme="minorHAnsi" w:hAnsiTheme="minorHAnsi" w:cstheme="minorHAnsi"/>
+          <w:sz w:val="22"/>
+          <w:szCs w:val="22"/>
+        </w:rPr>
+      </w:pPr>
+      <w:r>
+        <w:rPr>
+          <w:rFonts w:asciiTheme="minorHAnsi" w:hAnsiTheme="minorHAnsi" w:cstheme="minorHAnsi"/>
+          <w:sz w:val="22"/>
+          <w:szCs w:val="22"/>
+        </w:rPr>
+        <w:t xml:space="preserve">** Side by Side Histogram…looks at age against the total. </w:t>
       </w:r>
       <w:r>
         <w:rPr>
@@ -3003,7 +3890,25 @@
           <w:sz w:val="22"/>
           <w:szCs w:val="22"/>
         </w:rPr>
-        <w:t>NEED TO EVALUATE times that are Min : Sec : Milisecond vs Hour : Min : Sec, did those work correctly?</w:t>
+        <w:t xml:space="preserve">NEED TO EVALUATE times that are Min : Sec : </w:t>
+      </w:r>
+      <w:proofErr w:type="spellStart"/>
+      <w:r>
+        <w:rPr>
+          <w:rFonts w:cstheme="minorHAnsi"/>
+          <w:sz w:val="22"/>
+          <w:szCs w:val="22"/>
+        </w:rPr>
+        <w:t>Milisecond</w:t>
+      </w:r>
+      <w:proofErr w:type="spellEnd"/>
+      <w:r>
+        <w:rPr>
+          <w:rFonts w:cstheme="minorHAnsi"/>
+          <w:sz w:val="22"/>
+          <w:szCs w:val="22"/>
+        </w:rPr>
+        <w:t xml:space="preserve"> vs Hour : Min : Sec, did those work correctly?</w:t>
       </w:r>
     </w:p>
     <w:p>
@@ -3182,7 +4087,25 @@
           <w:sz w:val="22"/>
           <w:szCs w:val="22"/>
         </w:rPr>
-        <w:t>Min : Sec : Milisecond vs Hour : Min : Sec … IS THIS CORRECT?</w:t>
+        <w:t xml:space="preserve">Min : Sec : </w:t>
+      </w:r>
+      <w:proofErr w:type="spellStart"/>
+      <w:r>
+        <w:rPr>
+          <w:rFonts w:cstheme="minorHAnsi"/>
+          <w:sz w:val="22"/>
+          <w:szCs w:val="22"/>
+        </w:rPr>
+        <w:t>Milisecond</w:t>
+      </w:r>
+      <w:proofErr w:type="spellEnd"/>
+      <w:r>
+        <w:rPr>
+          <w:rFonts w:cstheme="minorHAnsi"/>
+          <w:sz w:val="22"/>
+          <w:szCs w:val="22"/>
+        </w:rPr>
+        <w:t xml:space="preserve"> vs Hour : Min : Sec … IS THIS CORRECT?</w:t>
       </w:r>
     </w:p>
     <w:p>
@@ -3354,7 +4277,25 @@
           <w:sz w:val="22"/>
           <w:szCs w:val="22"/>
         </w:rPr>
-        <w:t>Gum time = combTime &gt; net time</w:t>
+        <w:t xml:space="preserve">Gum time = </w:t>
+      </w:r>
+      <w:proofErr w:type="spellStart"/>
+      <w:r>
+        <w:rPr>
+          <w:rFonts w:cstheme="minorHAnsi"/>
+          <w:sz w:val="22"/>
+          <w:szCs w:val="22"/>
+        </w:rPr>
+        <w:t>combTime</w:t>
+      </w:r>
+      <w:proofErr w:type="spellEnd"/>
+      <w:r>
+        <w:rPr>
+          <w:rFonts w:cstheme="minorHAnsi"/>
+          <w:sz w:val="22"/>
+          <w:szCs w:val="22"/>
+        </w:rPr>
+        <w:t xml:space="preserve"> &gt; net time</w:t>
       </w:r>
     </w:p>
     <w:p>
@@ -3398,7 +4339,25 @@
           <w:sz w:val="22"/>
           <w:szCs w:val="22"/>
         </w:rPr>
-        <w:t>CHECK Min : Sec : Milisec vs Hour : Min : Sec</w:t>
+        <w:t xml:space="preserve">CHECK Min : Sec : </w:t>
+      </w:r>
+      <w:proofErr w:type="spellStart"/>
+      <w:r>
+        <w:rPr>
+          <w:rFonts w:cstheme="minorHAnsi"/>
+          <w:sz w:val="22"/>
+          <w:szCs w:val="22"/>
+        </w:rPr>
+        <w:t>Milisec</w:t>
+      </w:r>
+      <w:proofErr w:type="spellEnd"/>
+      <w:r>
+        <w:rPr>
+          <w:rFonts w:cstheme="minorHAnsi"/>
+          <w:sz w:val="22"/>
+          <w:szCs w:val="22"/>
+        </w:rPr>
+        <w:t xml:space="preserve"> vs Hour : Min : Sec</w:t>
       </w:r>
     </w:p>
     <w:p>
@@ -3469,7 +4428,25 @@
           <w:sz w:val="22"/>
           <w:szCs w:val="22"/>
         </w:rPr>
-        <w:t>Gun time = combtime &gt; Net Time</w:t>
+        <w:t xml:space="preserve">Gun time = </w:t>
+      </w:r>
+      <w:proofErr w:type="spellStart"/>
+      <w:r>
+        <w:rPr>
+          <w:rFonts w:cstheme="minorHAnsi"/>
+          <w:sz w:val="22"/>
+          <w:szCs w:val="22"/>
+        </w:rPr>
+        <w:t>combtime</w:t>
+      </w:r>
+      <w:proofErr w:type="spellEnd"/>
+      <w:r>
+        <w:rPr>
+          <w:rFonts w:cstheme="minorHAnsi"/>
+          <w:sz w:val="22"/>
+          <w:szCs w:val="22"/>
+        </w:rPr>
+        <w:t xml:space="preserve"> &gt; Net Time</w:t>
       </w:r>
     </w:p>
     <w:p>
@@ -3570,7 +4547,25 @@
           <w:sz w:val="22"/>
           <w:szCs w:val="22"/>
         </w:rPr>
-        <w:t>Gun time = combin time &gt; net time</w:t>
+        <w:t xml:space="preserve">Gun time = </w:t>
+      </w:r>
+      <w:proofErr w:type="spellStart"/>
+      <w:r>
+        <w:rPr>
+          <w:rFonts w:cstheme="minorHAnsi"/>
+          <w:sz w:val="22"/>
+          <w:szCs w:val="22"/>
+        </w:rPr>
+        <w:t>combin</w:t>
+      </w:r>
+      <w:proofErr w:type="spellEnd"/>
+      <w:r>
+        <w:rPr>
+          <w:rFonts w:cstheme="minorHAnsi"/>
+          <w:sz w:val="22"/>
+          <w:szCs w:val="22"/>
+        </w:rPr>
+        <w:t xml:space="preserve"> time &gt; net time</w:t>
       </w:r>
     </w:p>
     <w:p>
@@ -3738,7 +4733,25 @@
           <w:sz w:val="22"/>
           <w:szCs w:val="22"/>
         </w:rPr>
-        <w:t>Gun time = combtime &gt; net time</w:t>
+        <w:t xml:space="preserve">Gun time = </w:t>
+      </w:r>
+      <w:proofErr w:type="spellStart"/>
+      <w:r>
+        <w:rPr>
+          <w:rFonts w:cstheme="minorHAnsi"/>
+          <w:sz w:val="22"/>
+          <w:szCs w:val="22"/>
+        </w:rPr>
+        <w:t>combtime</w:t>
+      </w:r>
+      <w:proofErr w:type="spellEnd"/>
+      <w:r>
+        <w:rPr>
+          <w:rFonts w:cstheme="minorHAnsi"/>
+          <w:sz w:val="22"/>
+          <w:szCs w:val="22"/>
+        </w:rPr>
+        <w:t xml:space="preserve"> &gt; net time</w:t>
       </w:r>
     </w:p>
     <w:p>
@@ -3852,7 +4865,25 @@
           <w:sz w:val="22"/>
           <w:szCs w:val="22"/>
         </w:rPr>
-        <w:t>Gun time = combtime, no net time</w:t>
+        <w:t xml:space="preserve">Gun time = </w:t>
+      </w:r>
+      <w:proofErr w:type="spellStart"/>
+      <w:r>
+        <w:rPr>
+          <w:rFonts w:cstheme="minorHAnsi"/>
+          <w:sz w:val="22"/>
+          <w:szCs w:val="22"/>
+        </w:rPr>
+        <w:t>combtime</w:t>
+      </w:r>
+      <w:proofErr w:type="spellEnd"/>
+      <w:r>
+        <w:rPr>
+          <w:rFonts w:cstheme="minorHAnsi"/>
+          <w:sz w:val="22"/>
+          <w:szCs w:val="22"/>
+        </w:rPr>
+        <w:t>, no net time</w:t>
       </w:r>
     </w:p>
     <w:p>
@@ -3904,7 +4935,25 @@
           <w:sz w:val="22"/>
           <w:szCs w:val="22"/>
         </w:rPr>
-        <w:t>Min : Sec : Milisecond vs Hour : Min : Sec</w:t>
+        <w:t xml:space="preserve">Min : Sec : </w:t>
+      </w:r>
+      <w:proofErr w:type="spellStart"/>
+      <w:r>
+        <w:rPr>
+          <w:rFonts w:cstheme="minorHAnsi"/>
+          <w:sz w:val="22"/>
+          <w:szCs w:val="22"/>
+        </w:rPr>
+        <w:t>Milisecond</w:t>
+      </w:r>
+      <w:proofErr w:type="spellEnd"/>
+      <w:r>
+        <w:rPr>
+          <w:rFonts w:cstheme="minorHAnsi"/>
+          <w:sz w:val="22"/>
+          <w:szCs w:val="22"/>
+        </w:rPr>
+        <w:t xml:space="preserve"> vs Hour : Min : Sec</w:t>
       </w:r>
     </w:p>
     <w:p>
@@ -3974,7 +5023,25 @@
           <w:sz w:val="22"/>
           <w:szCs w:val="22"/>
         </w:rPr>
-        <w:t>Gun time = combtim, no net time</w:t>
+        <w:t xml:space="preserve">Gun time = </w:t>
+      </w:r>
+      <w:proofErr w:type="spellStart"/>
+      <w:r>
+        <w:rPr>
+          <w:rFonts w:cstheme="minorHAnsi"/>
+          <w:sz w:val="22"/>
+          <w:szCs w:val="22"/>
+        </w:rPr>
+        <w:t>combtim</w:t>
+      </w:r>
+      <w:proofErr w:type="spellEnd"/>
+      <w:r>
+        <w:rPr>
+          <w:rFonts w:cstheme="minorHAnsi"/>
+          <w:sz w:val="22"/>
+          <w:szCs w:val="22"/>
+        </w:rPr>
+        <w:t>, no net time</w:t>
       </w:r>
     </w:p>
     <w:p>
@@ -4018,7 +5085,25 @@
           <w:sz w:val="22"/>
           <w:szCs w:val="22"/>
         </w:rPr>
-        <w:t>Min : Sec : Milisecond vs Hour : Min : Sec</w:t>
+        <w:t xml:space="preserve">Min : Sec : </w:t>
+      </w:r>
+      <w:proofErr w:type="spellStart"/>
+      <w:r>
+        <w:rPr>
+          <w:rFonts w:cstheme="minorHAnsi"/>
+          <w:sz w:val="22"/>
+          <w:szCs w:val="22"/>
+        </w:rPr>
+        <w:t>Milisecond</w:t>
+      </w:r>
+      <w:proofErr w:type="spellEnd"/>
+      <w:r>
+        <w:rPr>
+          <w:rFonts w:cstheme="minorHAnsi"/>
+          <w:sz w:val="22"/>
+          <w:szCs w:val="22"/>
+        </w:rPr>
+        <w:t xml:space="preserve"> vs Hour : Min : Sec</w:t>
       </w:r>
     </w:p>
     <w:p>
@@ -4140,8 +5225,36 @@
           <w:sz w:val="22"/>
           <w:szCs w:val="22"/>
         </w:rPr>
-        <w:t>Gun time = combtime &gt; netTime</w:t>
-      </w:r>
+        <w:t xml:space="preserve">Gun time = </w:t>
+      </w:r>
+      <w:proofErr w:type="spellStart"/>
+      <w:r>
+        <w:rPr>
+          <w:rFonts w:cstheme="minorHAnsi"/>
+          <w:sz w:val="22"/>
+          <w:szCs w:val="22"/>
+        </w:rPr>
+        <w:t>combtime</w:t>
+      </w:r>
+      <w:proofErr w:type="spellEnd"/>
+      <w:r>
+        <w:rPr>
+          <w:rFonts w:cstheme="minorHAnsi"/>
+          <w:sz w:val="22"/>
+          <w:szCs w:val="22"/>
+        </w:rPr>
+        <w:t xml:space="preserve"> &gt; </w:t>
+      </w:r>
+      <w:proofErr w:type="spellStart"/>
+      <w:r>
+        <w:rPr>
+          <w:rFonts w:cstheme="minorHAnsi"/>
+          <w:sz w:val="22"/>
+          <w:szCs w:val="22"/>
+        </w:rPr>
+        <w:t>netTime</w:t>
+      </w:r>
+      <w:proofErr w:type="spellEnd"/>
     </w:p>
     <w:p>
       <w:pPr>
@@ -4162,7 +5275,25 @@
           <w:sz w:val="22"/>
           <w:szCs w:val="22"/>
         </w:rPr>
-        <w:t>Check Min : Sec : Milisecond vs Hour : Min : Sec</w:t>
+        <w:t xml:space="preserve">Check Min : Sec : </w:t>
+      </w:r>
+      <w:proofErr w:type="spellStart"/>
+      <w:r>
+        <w:rPr>
+          <w:rFonts w:cstheme="minorHAnsi"/>
+          <w:sz w:val="22"/>
+          <w:szCs w:val="22"/>
+        </w:rPr>
+        <w:t>Milisecond</w:t>
+      </w:r>
+      <w:proofErr w:type="spellEnd"/>
+      <w:r>
+        <w:rPr>
+          <w:rFonts w:cstheme="minorHAnsi"/>
+          <w:sz w:val="22"/>
+          <w:szCs w:val="22"/>
+        </w:rPr>
+        <w:t xml:space="preserve"> vs Hour : Min : Sec</w:t>
       </w:r>
     </w:p>
     <w:p>
@@ -4210,7 +5341,25 @@
           <w:sz w:val="22"/>
           <w:szCs w:val="22"/>
         </w:rPr>
-        <w:t>Gun time = Combtime &gt; net Time</w:t>
+        <w:t xml:space="preserve">Gun time = </w:t>
+      </w:r>
+      <w:proofErr w:type="spellStart"/>
+      <w:r>
+        <w:rPr>
+          <w:rFonts w:cstheme="minorHAnsi"/>
+          <w:sz w:val="22"/>
+          <w:szCs w:val="22"/>
+        </w:rPr>
+        <w:t>Combtime</w:t>
+      </w:r>
+      <w:proofErr w:type="spellEnd"/>
+      <w:r>
+        <w:rPr>
+          <w:rFonts w:cstheme="minorHAnsi"/>
+          <w:sz w:val="22"/>
+          <w:szCs w:val="22"/>
+        </w:rPr>
+        <w:t xml:space="preserve"> &gt; net Time</w:t>
       </w:r>
     </w:p>
     <w:p>
@@ -4303,8 +5452,18 @@
           <w:szCs w:val="22"/>
         </w:rPr>
         <w:lastRenderedPageBreak/>
-        <w:t>One row off: Marie-Laure Poir</w:t>
-      </w:r>
+        <w:t xml:space="preserve">One row off: Marie-Laure </w:t>
+      </w:r>
+      <w:proofErr w:type="spellStart"/>
+      <w:r>
+        <w:rPr>
+          <w:rFonts w:cstheme="minorHAnsi"/>
+          <w:sz w:val="22"/>
+          <w:szCs w:val="22"/>
+        </w:rPr>
+        <w:t>Poir</w:t>
+      </w:r>
+      <w:proofErr w:type="spellEnd"/>
     </w:p>
     <w:p>
       <w:pPr>
@@ -4347,8 +5506,36 @@
           <w:sz w:val="22"/>
           <w:szCs w:val="22"/>
         </w:rPr>
-        <w:t>Gum time = CombTime &gt; netTime</w:t>
-      </w:r>
+        <w:t xml:space="preserve">Gum time = </w:t>
+      </w:r>
+      <w:proofErr w:type="spellStart"/>
+      <w:r>
+        <w:rPr>
+          <w:rFonts w:cstheme="minorHAnsi"/>
+          <w:sz w:val="22"/>
+          <w:szCs w:val="22"/>
+        </w:rPr>
+        <w:t>CombTime</w:t>
+      </w:r>
+      <w:proofErr w:type="spellEnd"/>
+      <w:r>
+        <w:rPr>
+          <w:rFonts w:cstheme="minorHAnsi"/>
+          <w:sz w:val="22"/>
+          <w:szCs w:val="22"/>
+        </w:rPr>
+        <w:t xml:space="preserve"> &gt; </w:t>
+      </w:r>
+      <w:proofErr w:type="spellStart"/>
+      <w:r>
+        <w:rPr>
+          <w:rFonts w:cstheme="minorHAnsi"/>
+          <w:sz w:val="22"/>
+          <w:szCs w:val="22"/>
+        </w:rPr>
+        <w:t>netTime</w:t>
+      </w:r>
+      <w:proofErr w:type="spellEnd"/>
     </w:p>
     <w:p>
       <w:pPr>
@@ -4645,7 +5832,15 @@
       <w:jc w:val="right"/>
     </w:pPr>
     <w:r>
-      <w:t>Steven Hayden, Kevin Mendonsa,</w:t>
+      <w:t xml:space="preserve">Steven Hayden, Kevin </w:t>
+    </w:r>
+    <w:proofErr w:type="spellStart"/>
+    <w:r>
+      <w:t>Mendonsa</w:t>
+    </w:r>
+    <w:proofErr w:type="spellEnd"/>
+    <w:r>
+      <w:t>,</w:t>
     </w:r>
   </w:p>
   <w:p>
@@ -4654,7 +5849,15 @@
       <w:jc w:val="right"/>
     </w:pPr>
     <w:r>
-      <w:t>Joe Schueder, Nicole Wittlin</w:t>
+      <w:t xml:space="preserve">Joe </w:t>
+    </w:r>
+    <w:proofErr w:type="spellStart"/>
+    <w:r>
+      <w:t>Schueder</w:t>
+    </w:r>
+    <w:proofErr w:type="spellEnd"/>
+    <w:r>
+      <w:t>, Nicole Wittlin</w:t>
     </w:r>
   </w:p>
   <w:p>
@@ -5126,7 +6329,7 @@
   <w:abstractNum w:abstractNumId="4" w15:restartNumberingAfterBreak="0">
     <w:nsid w:val="1E8D3814"/>
     <w:multiLevelType w:val="hybridMultilevel"/>
-    <w:tmpl w:val="49443FAA"/>
+    <w:tmpl w:val="CE3C5766"/>
     <w:lvl w:ilvl="0" w:tplc="04090001">
       <w:start w:val="1"/>
       <w:numFmt w:val="bullet"/>

</xml_diff>

<commit_message>
Update Case Study Write Up
</commit_message>
<xml_diff>
--- a/Case Study 2/Case Study #2.docx
+++ b/Case Study 2/Case Study #2.docx
@@ -603,27 +603,7 @@
           <w:sz w:val="22"/>
           <w:szCs w:val="22"/>
         </w:rPr>
-        <w:t xml:space="preserve"> node worked while for 2000 we had to use the //font node to obtain the data. Furthermore, for 1999 the linefeed carriage </w:t>
-      </w:r>
-      <w:proofErr w:type="gramStart"/>
-      <w:r>
-        <w:rPr>
-          <w:rFonts w:ascii="Calibri" w:hAnsi="Calibri" w:cs="Calibri"/>
-          <w:color w:val="201F1E"/>
-          <w:sz w:val="22"/>
-          <w:szCs w:val="22"/>
-        </w:rPr>
-        <w:t>return</w:t>
-      </w:r>
-      <w:proofErr w:type="gramEnd"/>
-      <w:r>
-        <w:rPr>
-          <w:rFonts w:ascii="Calibri" w:hAnsi="Calibri" w:cs="Calibri"/>
-          <w:color w:val="201F1E"/>
-          <w:sz w:val="22"/>
-          <w:szCs w:val="22"/>
-        </w:rPr>
-        <w:t xml:space="preserve"> character “\r” was missing so the newline character “\n” was used instead.</w:t>
+        <w:t xml:space="preserve"> node worked while for 2000 we had to use the //font node to obtain the data. Furthermore, for 1999 the linefeed carriage return character “\r” was missing so the newline character “\n” was used instead.</w:t>
       </w:r>
     </w:p>
     <w:p>
@@ -939,6 +919,7 @@
           <w:rFonts w:cstheme="minorHAnsi"/>
           <w:sz w:val="22"/>
           <w:szCs w:val="22"/>
+          <w:highlight w:val="yellow"/>
         </w:rPr>
       </w:pPr>
       <w:r>
@@ -946,6 +927,7 @@
           <w:rFonts w:cstheme="minorHAnsi"/>
           <w:sz w:val="22"/>
           <w:szCs w:val="22"/>
+          <w:highlight w:val="yellow"/>
         </w:rPr>
         <w:t>Used “Time” when available; for runners with multiple time entries, used “Net Time” then “Gun Time” then “Comb Time” for time variable.</w:t>
       </w:r>
@@ -1390,6 +1372,14 @@
         <w:lastRenderedPageBreak/>
         <w:t>QQ Plots</w:t>
       </w:r>
+      <w:r>
+        <w:rPr>
+          <w:rFonts w:asciiTheme="minorHAnsi" w:hAnsiTheme="minorHAnsi" w:cstheme="minorHAnsi"/>
+          <w:sz w:val="22"/>
+          <w:szCs w:val="22"/>
+        </w:rPr>
+        <w:t xml:space="preserve"> – move QQ to with the Statistic … </w:t>
+      </w:r>
     </w:p>
     <w:p>
       <w:pPr>
@@ -1636,6 +1626,36 @@
           <w:rFonts w:asciiTheme="minorHAnsi" w:hAnsiTheme="minorHAnsi" w:cstheme="minorHAnsi"/>
           <w:sz w:val="22"/>
           <w:szCs w:val="22"/>
+        </w:rPr>
+      </w:pPr>
+      <w:r>
+        <w:rPr>
+          <w:rFonts w:asciiTheme="minorHAnsi" w:hAnsiTheme="minorHAnsi" w:cstheme="minorHAnsi"/>
+          <w:sz w:val="22"/>
+          <w:szCs w:val="22"/>
+        </w:rPr>
+        <w:t xml:space="preserve">Let’s use both; </w:t>
+      </w:r>
+    </w:p>
+    <w:p>
+      <w:pPr>
+        <w:pStyle w:val="NormalWeb"/>
+        <w:spacing w:before="0" w:beforeAutospacing="0" w:after="0" w:afterAutospacing="0"/>
+        <w:rPr>
+          <w:rFonts w:asciiTheme="minorHAnsi" w:hAnsiTheme="minorHAnsi" w:cstheme="minorHAnsi"/>
+          <w:sz w:val="22"/>
+          <w:szCs w:val="22"/>
+        </w:rPr>
+      </w:pPr>
+    </w:p>
+    <w:p>
+      <w:pPr>
+        <w:pStyle w:val="NormalWeb"/>
+        <w:spacing w:before="0" w:beforeAutospacing="0" w:after="0" w:afterAutospacing="0"/>
+        <w:rPr>
+          <w:rFonts w:asciiTheme="minorHAnsi" w:hAnsiTheme="minorHAnsi" w:cstheme="minorHAnsi"/>
+          <w:sz w:val="22"/>
+          <w:szCs w:val="22"/>
           <w:u w:val="single"/>
         </w:rPr>
       </w:pPr>
@@ -1840,6 +1860,189 @@
           <w:u w:val="single"/>
         </w:rPr>
       </w:pPr>
+      <w:r>
+        <w:rPr>
+          <w:rFonts w:asciiTheme="minorHAnsi" w:hAnsiTheme="minorHAnsi" w:cstheme="minorHAnsi"/>
+          <w:sz w:val="22"/>
+          <w:szCs w:val="22"/>
+          <w:u w:val="single"/>
+        </w:rPr>
+        <w:t>For time the high peak, is better per</w:t>
+      </w:r>
+    </w:p>
+    <w:p>
+      <w:pPr>
+        <w:pStyle w:val="NormalWeb"/>
+        <w:spacing w:before="0" w:beforeAutospacing="0" w:after="0" w:afterAutospacing="0"/>
+        <w:rPr>
+          <w:rFonts w:asciiTheme="minorHAnsi" w:hAnsiTheme="minorHAnsi" w:cstheme="minorHAnsi"/>
+          <w:sz w:val="22"/>
+          <w:szCs w:val="22"/>
+          <w:u w:val="single"/>
+        </w:rPr>
+      </w:pPr>
+      <w:r>
+        <w:rPr>
+          <w:rFonts w:asciiTheme="minorHAnsi" w:hAnsiTheme="minorHAnsi" w:cstheme="minorHAnsi"/>
+          <w:sz w:val="22"/>
+          <w:szCs w:val="22"/>
+          <w:u w:val="single"/>
+        </w:rPr>
+        <w:t xml:space="preserve">What is the density of participants at each </w:t>
+      </w:r>
+    </w:p>
+    <w:p>
+      <w:pPr>
+        <w:pStyle w:val="NormalWeb"/>
+        <w:spacing w:before="0" w:beforeAutospacing="0" w:after="0" w:afterAutospacing="0"/>
+        <w:rPr>
+          <w:rFonts w:asciiTheme="minorHAnsi" w:hAnsiTheme="minorHAnsi" w:cstheme="minorHAnsi"/>
+          <w:sz w:val="22"/>
+          <w:szCs w:val="22"/>
+          <w:u w:val="single"/>
+        </w:rPr>
+      </w:pPr>
+    </w:p>
+    <w:p>
+      <w:pPr>
+        <w:pStyle w:val="NormalWeb"/>
+        <w:spacing w:before="0" w:beforeAutospacing="0" w:after="0" w:afterAutospacing="0"/>
+        <w:rPr>
+          <w:rFonts w:asciiTheme="minorHAnsi" w:hAnsiTheme="minorHAnsi" w:cstheme="minorHAnsi"/>
+          <w:sz w:val="22"/>
+          <w:szCs w:val="22"/>
+          <w:u w:val="single"/>
+        </w:rPr>
+      </w:pPr>
+      <w:r>
+        <w:rPr>
+          <w:rFonts w:asciiTheme="minorHAnsi" w:hAnsiTheme="minorHAnsi" w:cstheme="minorHAnsi"/>
+          <w:sz w:val="22"/>
+          <w:szCs w:val="22"/>
+          <w:u w:val="single"/>
+        </w:rPr>
+        <w:t xml:space="preserve">Skew left – faster people, </w:t>
+      </w:r>
+    </w:p>
+    <w:p>
+      <w:pPr>
+        <w:pStyle w:val="NormalWeb"/>
+        <w:spacing w:before="0" w:beforeAutospacing="0" w:after="0" w:afterAutospacing="0"/>
+        <w:rPr>
+          <w:rFonts w:asciiTheme="minorHAnsi" w:hAnsiTheme="minorHAnsi" w:cstheme="minorHAnsi"/>
+          <w:sz w:val="22"/>
+          <w:szCs w:val="22"/>
+          <w:u w:val="single"/>
+        </w:rPr>
+      </w:pPr>
+      <w:r>
+        <w:rPr>
+          <w:rFonts w:asciiTheme="minorHAnsi" w:hAnsiTheme="minorHAnsi" w:cstheme="minorHAnsi"/>
+          <w:sz w:val="22"/>
+          <w:szCs w:val="22"/>
+          <w:u w:val="single"/>
+        </w:rPr>
+        <w:t>Balance – about average,</w:t>
+      </w:r>
+    </w:p>
+    <w:p>
+      <w:pPr>
+        <w:pStyle w:val="NormalWeb"/>
+        <w:spacing w:before="0" w:beforeAutospacing="0" w:after="0" w:afterAutospacing="0"/>
+        <w:rPr>
+          <w:rFonts w:asciiTheme="minorHAnsi" w:hAnsiTheme="minorHAnsi" w:cstheme="minorHAnsi"/>
+          <w:sz w:val="22"/>
+          <w:szCs w:val="22"/>
+          <w:u w:val="single"/>
+        </w:rPr>
+      </w:pPr>
+      <w:r>
+        <w:rPr>
+          <w:rFonts w:asciiTheme="minorHAnsi" w:hAnsiTheme="minorHAnsi" w:cstheme="minorHAnsi"/>
+          <w:sz w:val="22"/>
+          <w:szCs w:val="22"/>
+          <w:u w:val="single"/>
+        </w:rPr>
+        <w:t>Skew Right – slower people</w:t>
+      </w:r>
+    </w:p>
+    <w:p>
+      <w:pPr>
+        <w:pStyle w:val="NormalWeb"/>
+        <w:spacing w:before="0" w:beforeAutospacing="0" w:after="0" w:afterAutospacing="0"/>
+        <w:rPr>
+          <w:rFonts w:asciiTheme="minorHAnsi" w:hAnsiTheme="minorHAnsi" w:cstheme="minorHAnsi"/>
+          <w:sz w:val="22"/>
+          <w:szCs w:val="22"/>
+          <w:u w:val="single"/>
+        </w:rPr>
+      </w:pPr>
+    </w:p>
+    <w:p>
+      <w:pPr>
+        <w:pStyle w:val="NormalWeb"/>
+        <w:spacing w:before="0" w:beforeAutospacing="0" w:after="0" w:afterAutospacing="0"/>
+        <w:rPr>
+          <w:rFonts w:asciiTheme="minorHAnsi" w:hAnsiTheme="minorHAnsi" w:cstheme="minorHAnsi"/>
+          <w:sz w:val="22"/>
+          <w:szCs w:val="22"/>
+          <w:u w:val="single"/>
+        </w:rPr>
+      </w:pPr>
+    </w:p>
+    <w:p>
+      <w:pPr>
+        <w:pStyle w:val="NormalWeb"/>
+        <w:spacing w:before="0" w:beforeAutospacing="0" w:after="0" w:afterAutospacing="0"/>
+        <w:rPr>
+          <w:rFonts w:asciiTheme="minorHAnsi" w:hAnsiTheme="minorHAnsi" w:cstheme="minorHAnsi"/>
+          <w:sz w:val="22"/>
+          <w:szCs w:val="22"/>
+          <w:u w:val="single"/>
+        </w:rPr>
+      </w:pPr>
+      <w:r>
+        <w:rPr>
+          <w:rFonts w:asciiTheme="minorHAnsi" w:hAnsiTheme="minorHAnsi" w:cstheme="minorHAnsi"/>
+          <w:sz w:val="22"/>
+          <w:szCs w:val="22"/>
+          <w:u w:val="single"/>
+        </w:rPr>
+        <w:t>Answers – are people getting older.</w:t>
+      </w:r>
+    </w:p>
+    <w:p>
+      <w:pPr>
+        <w:pStyle w:val="NormalWeb"/>
+        <w:spacing w:before="0" w:beforeAutospacing="0" w:after="0" w:afterAutospacing="0"/>
+        <w:rPr>
+          <w:rFonts w:asciiTheme="minorHAnsi" w:hAnsiTheme="minorHAnsi" w:cstheme="minorHAnsi"/>
+          <w:sz w:val="22"/>
+          <w:szCs w:val="22"/>
+          <w:u w:val="single"/>
+        </w:rPr>
+      </w:pPr>
+    </w:p>
+    <w:p>
+      <w:pPr>
+        <w:pStyle w:val="NormalWeb"/>
+        <w:spacing w:before="0" w:beforeAutospacing="0" w:after="0" w:afterAutospacing="0"/>
+        <w:rPr>
+          <w:rFonts w:asciiTheme="minorHAnsi" w:hAnsiTheme="minorHAnsi" w:cstheme="minorHAnsi"/>
+          <w:sz w:val="22"/>
+          <w:szCs w:val="22"/>
+          <w:u w:val="single"/>
+        </w:rPr>
+      </w:pPr>
+      <w:r>
+        <w:rPr>
+          <w:rFonts w:asciiTheme="minorHAnsi" w:hAnsiTheme="minorHAnsi" w:cstheme="minorHAnsi"/>
+          <w:sz w:val="22"/>
+          <w:szCs w:val="22"/>
+          <w:u w:val="single"/>
+        </w:rPr>
+        <w:t>RUN EVERYTHING IN MINUTES</w:t>
+      </w:r>
     </w:p>
     <w:p>
       <w:pPr>
@@ -2001,17 +2204,272 @@
       </w:pPr>
       <w:r>
         <w:rPr>
+          <w:rFonts w:asciiTheme="minorHAnsi" w:hAnsiTheme="minorHAnsi" w:cstheme="minorHAnsi"/>
+          <w:sz w:val="22"/>
+          <w:szCs w:val="22"/>
+        </w:rPr>
+        <w:lastRenderedPageBreak/>
+        <w:t>Histograms – Age and Years</w:t>
+      </w:r>
+      <w:r>
+        <w:rPr>
+          <w:rFonts w:asciiTheme="minorHAnsi" w:hAnsiTheme="minorHAnsi" w:cstheme="minorHAnsi"/>
+          <w:sz w:val="22"/>
+          <w:szCs w:val="22"/>
+        </w:rPr>
+        <w:t xml:space="preserve"> – KEEP, </w:t>
+      </w:r>
+    </w:p>
+    <w:p>
+      <w:pPr>
+        <w:pStyle w:val="NormalWeb"/>
+        <w:spacing w:before="0" w:beforeAutospacing="0" w:after="0" w:afterAutospacing="0"/>
+        <w:rPr>
+          <w:rFonts w:asciiTheme="minorHAnsi" w:hAnsiTheme="minorHAnsi" w:cstheme="minorHAnsi"/>
+          <w:sz w:val="22"/>
+          <w:szCs w:val="22"/>
+        </w:rPr>
+      </w:pPr>
+      <w:r>
+        <w:rPr>
+          <w:rFonts w:asciiTheme="minorHAnsi" w:hAnsiTheme="minorHAnsi" w:cstheme="minorHAnsi"/>
+          <w:sz w:val="22"/>
+          <w:szCs w:val="22"/>
+        </w:rPr>
+        <w:t xml:space="preserve">Without Normalization, see trends. By age bins. </w:t>
+      </w:r>
+      <w:r>
+        <w:rPr>
+          <w:rFonts w:asciiTheme="minorHAnsi" w:hAnsiTheme="minorHAnsi" w:cstheme="minorHAnsi"/>
+          <w:sz w:val="22"/>
+          <w:szCs w:val="22"/>
+        </w:rPr>
+        <w:t>Alters data set … too much</w:t>
+      </w:r>
+    </w:p>
+    <w:p>
+      <w:pPr>
+        <w:pStyle w:val="NormalWeb"/>
+        <w:spacing w:before="0" w:beforeAutospacing="0" w:after="0" w:afterAutospacing="0"/>
+        <w:rPr>
+          <w:rFonts w:asciiTheme="minorHAnsi" w:hAnsiTheme="minorHAnsi" w:cstheme="minorHAnsi"/>
+          <w:sz w:val="22"/>
+          <w:szCs w:val="22"/>
+        </w:rPr>
+      </w:pPr>
+      <w:r>
+        <w:rPr>
+          <w:rFonts w:asciiTheme="minorHAnsi" w:hAnsiTheme="minorHAnsi" w:cstheme="minorHAnsi"/>
+          <w:sz w:val="22"/>
+          <w:szCs w:val="22"/>
+        </w:rPr>
+        <w:t xml:space="preserve">Every age group is growing, </w:t>
+      </w:r>
+    </w:p>
+    <w:p>
+      <w:pPr>
+        <w:pStyle w:val="NormalWeb"/>
+        <w:spacing w:before="0" w:beforeAutospacing="0" w:after="0" w:afterAutospacing="0"/>
+        <w:rPr>
+          <w:rFonts w:asciiTheme="minorHAnsi" w:hAnsiTheme="minorHAnsi" w:cstheme="minorHAnsi"/>
+          <w:sz w:val="22"/>
+          <w:szCs w:val="22"/>
+        </w:rPr>
+      </w:pPr>
+      <w:r>
+        <w:rPr>
+          <w:rFonts w:asciiTheme="minorHAnsi" w:hAnsiTheme="minorHAnsi" w:cstheme="minorHAnsi"/>
+          <w:sz w:val="22"/>
+          <w:szCs w:val="22"/>
+        </w:rPr>
+        <w:t xml:space="preserve">Normalized histogram, </w:t>
+      </w:r>
+    </w:p>
+    <w:p>
+      <w:pPr>
+        <w:pStyle w:val="NormalWeb"/>
+        <w:spacing w:before="0" w:beforeAutospacing="0" w:after="0" w:afterAutospacing="0"/>
+        <w:rPr>
+          <w:rFonts w:asciiTheme="minorHAnsi" w:hAnsiTheme="minorHAnsi" w:cstheme="minorHAnsi"/>
+          <w:sz w:val="22"/>
+          <w:szCs w:val="22"/>
+        </w:rPr>
+      </w:pPr>
+    </w:p>
+    <w:p>
+      <w:pPr>
+        <w:pStyle w:val="NormalWeb"/>
+        <w:spacing w:before="0" w:beforeAutospacing="0" w:after="0" w:afterAutospacing="0"/>
+        <w:rPr>
+          <w:rFonts w:asciiTheme="minorHAnsi" w:hAnsiTheme="minorHAnsi" w:cstheme="minorHAnsi"/>
+          <w:sz w:val="22"/>
+          <w:szCs w:val="22"/>
+        </w:rPr>
+      </w:pPr>
+      <w:r>
+        <w:rPr>
+          <w:rFonts w:asciiTheme="minorHAnsi" w:hAnsiTheme="minorHAnsi" w:cstheme="minorHAnsi"/>
+          <w:sz w:val="22"/>
+          <w:szCs w:val="22"/>
+        </w:rPr>
+        <w:t xml:space="preserve">Normalized – side-by-side is each histogram by year, show is </w:t>
+      </w:r>
+    </w:p>
+    <w:p>
+      <w:pPr>
+        <w:pStyle w:val="NormalWeb"/>
+        <w:spacing w:before="0" w:beforeAutospacing="0" w:after="0" w:afterAutospacing="0"/>
+        <w:rPr>
+          <w:rFonts w:asciiTheme="minorHAnsi" w:hAnsiTheme="minorHAnsi" w:cstheme="minorHAnsi"/>
+          <w:sz w:val="22"/>
+          <w:szCs w:val="22"/>
+          <w:u w:val="single"/>
+        </w:rPr>
+      </w:pPr>
+    </w:p>
+    <w:p>
+      <w:pPr>
+        <w:pStyle w:val="NormalWeb"/>
+        <w:spacing w:before="0" w:beforeAutospacing="0" w:after="0" w:afterAutospacing="0"/>
+        <w:rPr>
+          <w:rFonts w:asciiTheme="minorHAnsi" w:hAnsiTheme="minorHAnsi" w:cstheme="minorHAnsi"/>
+          <w:sz w:val="22"/>
+          <w:szCs w:val="22"/>
+          <w:u w:val="single"/>
+        </w:rPr>
+      </w:pPr>
+      <w:r>
+        <w:rPr>
+          <w:rFonts w:asciiTheme="minorHAnsi" w:hAnsiTheme="minorHAnsi" w:cstheme="minorHAnsi"/>
+          <w:sz w:val="22"/>
+          <w:szCs w:val="22"/>
+          <w:u w:val="single"/>
+        </w:rPr>
+        <w:t>Remove the Side By Side with Time</w:t>
+      </w:r>
+    </w:p>
+    <w:p>
+      <w:pPr>
+        <w:pStyle w:val="NormalWeb"/>
+        <w:spacing w:before="0" w:beforeAutospacing="0" w:after="0" w:afterAutospacing="0"/>
+        <w:rPr>
+          <w:rFonts w:asciiTheme="minorHAnsi" w:hAnsiTheme="minorHAnsi" w:cstheme="minorHAnsi"/>
+          <w:sz w:val="22"/>
+          <w:szCs w:val="22"/>
+          <w:u w:val="single"/>
+        </w:rPr>
+      </w:pPr>
+    </w:p>
+    <w:p>
+      <w:pPr>
+        <w:pStyle w:val="NormalWeb"/>
+        <w:spacing w:before="0" w:beforeAutospacing="0" w:after="0" w:afterAutospacing="0"/>
+        <w:rPr>
+          <w:rFonts w:asciiTheme="minorHAnsi" w:hAnsiTheme="minorHAnsi" w:cstheme="minorHAnsi"/>
+          <w:sz w:val="22"/>
+          <w:szCs w:val="22"/>
+          <w:u w:val="single"/>
+        </w:rPr>
+      </w:pPr>
+    </w:p>
+    <w:p>
+      <w:pPr>
+        <w:pStyle w:val="NormalWeb"/>
+        <w:spacing w:before="0" w:beforeAutospacing="0" w:after="0" w:afterAutospacing="0"/>
+        <w:rPr>
+          <w:rFonts w:asciiTheme="minorHAnsi" w:hAnsiTheme="minorHAnsi" w:cstheme="minorHAnsi"/>
+          <w:sz w:val="22"/>
+          <w:szCs w:val="22"/>
+          <w:u w:val="single"/>
+        </w:rPr>
+      </w:pPr>
+      <w:r>
+        <w:rPr>
+          <w:rFonts w:asciiTheme="minorHAnsi" w:hAnsiTheme="minorHAnsi" w:cstheme="minorHAnsi"/>
+          <w:sz w:val="22"/>
+          <w:szCs w:val="22"/>
+          <w:u w:val="single"/>
+        </w:rPr>
+        <w:t>DOUBLE CHECK THAT THERE ARE THE NUMBER OF PEOPLE….</w:t>
+      </w:r>
+    </w:p>
+    <w:p>
+      <w:pPr>
+        <w:pStyle w:val="NormalWeb"/>
+        <w:spacing w:before="0" w:beforeAutospacing="0" w:after="0" w:afterAutospacing="0"/>
+        <w:rPr>
+          <w:rFonts w:asciiTheme="minorHAnsi" w:hAnsiTheme="minorHAnsi" w:cstheme="minorHAnsi"/>
+          <w:sz w:val="22"/>
+          <w:szCs w:val="22"/>
+          <w:u w:val="single"/>
+        </w:rPr>
+      </w:pPr>
+      <w:r>
+        <w:rPr>
+          <w:rFonts w:asciiTheme="minorHAnsi" w:hAnsiTheme="minorHAnsi" w:cstheme="minorHAnsi"/>
+          <w:sz w:val="22"/>
+          <w:szCs w:val="22"/>
+          <w:u w:val="single"/>
+        </w:rPr>
+        <w:t>** Looking at participants being older, are the steeper inclines in the 40+ age groups, where is the growth – in the 30 year old age group.</w:t>
+      </w:r>
+    </w:p>
+    <w:p>
+      <w:pPr>
+        <w:pStyle w:val="NormalWeb"/>
+        <w:spacing w:before="0" w:beforeAutospacing="0" w:after="0" w:afterAutospacing="0"/>
+        <w:rPr>
+          <w:rFonts w:asciiTheme="minorHAnsi" w:hAnsiTheme="minorHAnsi" w:cstheme="minorHAnsi"/>
+          <w:sz w:val="22"/>
+          <w:szCs w:val="22"/>
+          <w:u w:val="single"/>
+        </w:rPr>
+      </w:pPr>
+    </w:p>
+    <w:p>
+      <w:pPr>
+        <w:pStyle w:val="NormalWeb"/>
+        <w:spacing w:before="0" w:beforeAutospacing="0" w:after="0" w:afterAutospacing="0"/>
+        <w:rPr>
+          <w:rFonts w:asciiTheme="minorHAnsi" w:hAnsiTheme="minorHAnsi" w:cstheme="minorHAnsi"/>
+          <w:sz w:val="22"/>
+          <w:szCs w:val="22"/>
+          <w:u w:val="single"/>
+        </w:rPr>
+      </w:pPr>
+      <w:r>
+        <w:rPr>
+          <w:rFonts w:asciiTheme="minorHAnsi" w:hAnsiTheme="minorHAnsi" w:cstheme="minorHAnsi"/>
+          <w:sz w:val="22"/>
+          <w:szCs w:val="22"/>
+          <w:u w:val="single"/>
+        </w:rPr>
+        <w:t xml:space="preserve">2012 – mostly in 30s. </w:t>
+      </w:r>
+    </w:p>
+    <w:p>
+      <w:pPr>
+        <w:pStyle w:val="NormalWeb"/>
+        <w:spacing w:before="0" w:beforeAutospacing="0" w:after="0" w:afterAutospacing="0"/>
+        <w:rPr>
+          <w:rFonts w:asciiTheme="minorHAnsi" w:hAnsiTheme="minorHAnsi" w:cstheme="minorHAnsi"/>
+          <w:sz w:val="22"/>
+          <w:szCs w:val="22"/>
+          <w:u w:val="single"/>
+        </w:rPr>
+      </w:pPr>
+      <w:r>
+        <w:rPr>
           <w:noProof/>
         </w:rPr>
-        <w:lastRenderedPageBreak/>
         <w:drawing>
-          <wp:anchor distT="0" distB="0" distL="114300" distR="114300" simplePos="0" relativeHeight="251659264" behindDoc="0" locked="0" layoutInCell="1" allowOverlap="1" wp14:anchorId="6DE16830" wp14:editId="275165A4">
+          <wp:anchor distT="0" distB="0" distL="114300" distR="114300" simplePos="0" relativeHeight="251659264" behindDoc="0" locked="0" layoutInCell="1" allowOverlap="1" wp14:anchorId="6DE16830" wp14:editId="433A8BF6">
             <wp:simplePos x="0" y="0"/>
             <wp:positionH relativeFrom="margin">
-              <wp:align>right</wp:align>
+              <wp:posOffset>-262890</wp:posOffset>
             </wp:positionH>
             <wp:positionV relativeFrom="paragraph">
-              <wp:posOffset>180975</wp:posOffset>
+              <wp:posOffset>171450</wp:posOffset>
             </wp:positionV>
             <wp:extent cx="5943600" cy="3865880"/>
             <wp:effectExtent l="0" t="0" r="0" b="1270"/>
@@ -2054,14 +2512,6 @@
           </wp:anchor>
         </w:drawing>
       </w:r>
-      <w:r>
-        <w:rPr>
-          <w:rFonts w:asciiTheme="minorHAnsi" w:hAnsiTheme="minorHAnsi" w:cstheme="minorHAnsi"/>
-          <w:sz w:val="22"/>
-          <w:szCs w:val="22"/>
-        </w:rPr>
-        <w:t>Histograms – Age and Years</w:t>
-      </w:r>
     </w:p>
     <w:p>
       <w:pPr>
@@ -2083,12 +2533,25 @@
           <w:rFonts w:asciiTheme="minorHAnsi" w:hAnsiTheme="minorHAnsi" w:cstheme="minorHAnsi"/>
           <w:sz w:val="22"/>
           <w:szCs w:val="22"/>
+          <w:u w:val="single"/>
+        </w:rPr>
+      </w:pPr>
+    </w:p>
+    <w:p>
+      <w:pPr>
+        <w:pStyle w:val="NormalWeb"/>
+        <w:spacing w:before="0" w:beforeAutospacing="0" w:after="0" w:afterAutospacing="0"/>
+        <w:rPr>
+          <w:rFonts w:asciiTheme="minorHAnsi" w:hAnsiTheme="minorHAnsi" w:cstheme="minorHAnsi"/>
+          <w:sz w:val="22"/>
+          <w:szCs w:val="22"/>
         </w:rPr>
       </w:pPr>
       <w:r>
         <w:rPr>
           <w:noProof/>
         </w:rPr>
+        <w:lastRenderedPageBreak/>
         <w:drawing>
           <wp:anchor distT="0" distB="0" distL="114300" distR="114300" simplePos="0" relativeHeight="251661312" behindDoc="0" locked="0" layoutInCell="1" allowOverlap="1" wp14:anchorId="1792D97A" wp14:editId="02374DE8">
             <wp:simplePos x="0" y="0"/>
@@ -2158,23 +2621,7 @@
           <w:sz w:val="22"/>
           <w:szCs w:val="22"/>
         </w:rPr>
-        <w:t xml:space="preserve">Histograms – </w:t>
-      </w:r>
-      <w:r>
-        <w:rPr>
-          <w:rFonts w:asciiTheme="minorHAnsi" w:hAnsiTheme="minorHAnsi" w:cstheme="minorHAnsi"/>
-          <w:sz w:val="22"/>
-          <w:szCs w:val="22"/>
-        </w:rPr>
-        <w:t>Time</w:t>
-      </w:r>
-      <w:r>
-        <w:rPr>
-          <w:rFonts w:asciiTheme="minorHAnsi" w:hAnsiTheme="minorHAnsi" w:cstheme="minorHAnsi"/>
-          <w:sz w:val="22"/>
-          <w:szCs w:val="22"/>
-        </w:rPr>
-        <w:t xml:space="preserve"> and Years</w:t>
+        <w:t>Histograms – Time and Years</w:t>
       </w:r>
     </w:p>
     <w:p>
@@ -3384,6 +3831,7 @@
           <w:sz w:val="22"/>
           <w:szCs w:val="22"/>
         </w:rPr>
+        <w:lastRenderedPageBreak/>
         <w:t>Difference between duration ran for men and women</w:t>
       </w:r>
     </w:p>
@@ -3475,7 +3923,6 @@
         <w:rPr>
           <w:noProof/>
         </w:rPr>
-        <w:lastRenderedPageBreak/>
         <w:drawing>
           <wp:inline distT="0" distB="0" distL="0" distR="0" wp14:anchorId="39285C4E" wp14:editId="34CA068C">
             <wp:extent cx="5943600" cy="3568065"/>
@@ -3538,8 +3985,117 @@
       </w:pPr>
       <w:r>
         <w:rPr>
+          <w:rFonts w:asciiTheme="minorHAnsi" w:hAnsiTheme="minorHAnsi" w:cstheme="minorHAnsi"/>
+          <w:sz w:val="22"/>
+          <w:szCs w:val="22"/>
+        </w:rPr>
+        <w:t xml:space="preserve">Should we put more limits on people joining the race? Over time the amount of people have grown, at the same time, are specific age groups… some of the age groups are growing and some are remaining constant. </w:t>
+      </w:r>
+    </w:p>
+    <w:p>
+      <w:pPr>
+        <w:pStyle w:val="NormalWeb"/>
+        <w:spacing w:before="0" w:beforeAutospacing="0" w:after="0" w:afterAutospacing="0"/>
+        <w:rPr>
+          <w:rFonts w:asciiTheme="minorHAnsi" w:hAnsiTheme="minorHAnsi" w:cstheme="minorHAnsi"/>
+          <w:i/>
+          <w:iCs/>
+          <w:sz w:val="22"/>
+          <w:szCs w:val="22"/>
+        </w:rPr>
+      </w:pPr>
+    </w:p>
+    <w:p>
+      <w:pPr>
+        <w:pStyle w:val="NormalWeb"/>
+        <w:spacing w:before="0" w:beforeAutospacing="0" w:after="0" w:afterAutospacing="0"/>
+        <w:rPr>
+          <w:rFonts w:asciiTheme="minorHAnsi" w:hAnsiTheme="minorHAnsi" w:cstheme="minorHAnsi"/>
+          <w:sz w:val="22"/>
+          <w:szCs w:val="22"/>
+        </w:rPr>
+      </w:pPr>
+      <w:r>
+        <w:rPr>
+          <w:rFonts w:asciiTheme="minorHAnsi" w:hAnsiTheme="minorHAnsi" w:cstheme="minorHAnsi"/>
+          <w:sz w:val="22"/>
+          <w:szCs w:val="22"/>
+        </w:rPr>
+        <w:t xml:space="preserve">Quantity of people…may be influencing, other methods rely on normal data. </w:t>
+      </w:r>
+    </w:p>
+    <w:p>
+      <w:pPr>
+        <w:pStyle w:val="NormalWeb"/>
+        <w:spacing w:before="0" w:beforeAutospacing="0" w:after="0" w:afterAutospacing="0"/>
+        <w:rPr>
+          <w:rFonts w:asciiTheme="minorHAnsi" w:hAnsiTheme="minorHAnsi" w:cstheme="minorHAnsi"/>
+          <w:sz w:val="22"/>
+          <w:szCs w:val="22"/>
+        </w:rPr>
+      </w:pPr>
+      <w:r>
+        <w:rPr>
+          <w:rFonts w:asciiTheme="minorHAnsi" w:hAnsiTheme="minorHAnsi" w:cstheme="minorHAnsi"/>
+          <w:sz w:val="22"/>
+          <w:szCs w:val="22"/>
+        </w:rPr>
+        <w:t xml:space="preserve">Each bar at 100% … looking at breakdown of age within each bar. </w:t>
+      </w:r>
+    </w:p>
+    <w:p>
+      <w:pPr>
+        <w:pStyle w:val="NormalWeb"/>
+        <w:spacing w:before="0" w:beforeAutospacing="0" w:after="0" w:afterAutospacing="0"/>
+        <w:rPr>
+          <w:rFonts w:asciiTheme="minorHAnsi" w:hAnsiTheme="minorHAnsi" w:cstheme="minorHAnsi"/>
+          <w:sz w:val="22"/>
+          <w:szCs w:val="22"/>
+        </w:rPr>
+      </w:pPr>
+    </w:p>
+    <w:p>
+      <w:pPr>
+        <w:pStyle w:val="NormalWeb"/>
+        <w:spacing w:before="0" w:beforeAutospacing="0" w:after="0" w:afterAutospacing="0"/>
+        <w:rPr>
+          <w:rFonts w:asciiTheme="minorHAnsi" w:hAnsiTheme="minorHAnsi" w:cstheme="minorHAnsi"/>
+          <w:sz w:val="22"/>
+          <w:szCs w:val="22"/>
+        </w:rPr>
+      </w:pPr>
+      <w:r>
+        <w:rPr>
+          <w:rFonts w:asciiTheme="minorHAnsi" w:hAnsiTheme="minorHAnsi" w:cstheme="minorHAnsi"/>
+          <w:sz w:val="22"/>
+          <w:szCs w:val="22"/>
+        </w:rPr>
+        <w:t>TRY SPLITTING THEM UP</w:t>
+      </w:r>
+      <w:r>
+        <w:rPr>
+          <w:rFonts w:asciiTheme="minorHAnsi" w:hAnsiTheme="minorHAnsi" w:cstheme="minorHAnsi"/>
+          <w:sz w:val="22"/>
+          <w:szCs w:val="22"/>
+        </w:rPr>
+        <w:t xml:space="preserve">, add to the Men and Women separately,…and then have together. </w:t>
+      </w:r>
+    </w:p>
+    <w:p>
+      <w:pPr>
+        <w:pStyle w:val="NormalWeb"/>
+        <w:spacing w:before="0" w:beforeAutospacing="0" w:after="0" w:afterAutospacing="0"/>
+        <w:rPr>
+          <w:rFonts w:asciiTheme="minorHAnsi" w:hAnsiTheme="minorHAnsi" w:cstheme="minorHAnsi"/>
+          <w:sz w:val="22"/>
+          <w:szCs w:val="22"/>
+        </w:rPr>
+      </w:pPr>
+      <w:r>
+        <w:rPr>
           <w:noProof/>
         </w:rPr>
+        <w:lastRenderedPageBreak/>
         <w:drawing>
           <wp:inline distT="0" distB="0" distL="0" distR="0" wp14:anchorId="3A4BB6BF" wp14:editId="05AE8E3D">
             <wp:extent cx="5810250" cy="4238625"/>
@@ -3587,17 +4143,101 @@
           <w:szCs w:val="22"/>
         </w:rPr>
       </w:pPr>
-    </w:p>
-    <w:p>
-      <w:pPr>
-        <w:pStyle w:val="NormalWeb"/>
-        <w:spacing w:before="0" w:beforeAutospacing="0" w:after="0" w:afterAutospacing="0"/>
-        <w:rPr>
-          <w:rFonts w:asciiTheme="minorHAnsi" w:hAnsiTheme="minorHAnsi" w:cstheme="minorHAnsi"/>
-          <w:sz w:val="22"/>
-          <w:szCs w:val="22"/>
-        </w:rPr>
-      </w:pPr>
+      <w:r>
+        <w:rPr>
+          <w:rFonts w:asciiTheme="minorHAnsi" w:hAnsiTheme="minorHAnsi" w:cstheme="minorHAnsi"/>
+          <w:sz w:val="22"/>
+          <w:szCs w:val="22"/>
+        </w:rPr>
+        <w:t xml:space="preserve">Joe’s question: use Raw Age for histograms. </w:t>
+      </w:r>
+    </w:p>
+    <w:p>
+      <w:pPr>
+        <w:pStyle w:val="NormalWeb"/>
+        <w:spacing w:before="0" w:beforeAutospacing="0" w:after="0" w:afterAutospacing="0"/>
+        <w:rPr>
+          <w:rFonts w:asciiTheme="minorHAnsi" w:hAnsiTheme="minorHAnsi" w:cstheme="minorHAnsi"/>
+          <w:sz w:val="22"/>
+          <w:szCs w:val="22"/>
+        </w:rPr>
+      </w:pPr>
+    </w:p>
+    <w:p>
+      <w:pPr>
+        <w:pStyle w:val="NormalWeb"/>
+        <w:spacing w:before="0" w:beforeAutospacing="0" w:after="0" w:afterAutospacing="0"/>
+        <w:rPr>
+          <w:rFonts w:asciiTheme="minorHAnsi" w:hAnsiTheme="minorHAnsi" w:cstheme="minorHAnsi"/>
+          <w:sz w:val="22"/>
+          <w:szCs w:val="22"/>
+        </w:rPr>
+      </w:pPr>
+      <w:r>
+        <w:rPr>
+          <w:rFonts w:asciiTheme="minorHAnsi" w:hAnsiTheme="minorHAnsi" w:cstheme="minorHAnsi"/>
+          <w:sz w:val="22"/>
+          <w:szCs w:val="22"/>
+        </w:rPr>
+        <w:t xml:space="preserve">Time is more interesting, </w:t>
+      </w:r>
+      <w:r>
+        <w:rPr>
+          <w:rFonts w:asciiTheme="minorHAnsi" w:hAnsiTheme="minorHAnsi" w:cstheme="minorHAnsi"/>
+          <w:sz w:val="22"/>
+          <w:szCs w:val="22"/>
+        </w:rPr>
+        <w:t xml:space="preserve">Men are more spread out the curve is flatter; </w:t>
+      </w:r>
+    </w:p>
+    <w:p>
+      <w:pPr>
+        <w:pStyle w:val="NormalWeb"/>
+        <w:spacing w:before="0" w:beforeAutospacing="0" w:after="0" w:afterAutospacing="0"/>
+        <w:rPr>
+          <w:rFonts w:asciiTheme="minorHAnsi" w:hAnsiTheme="minorHAnsi" w:cstheme="minorHAnsi"/>
+          <w:sz w:val="22"/>
+          <w:szCs w:val="22"/>
+        </w:rPr>
+      </w:pPr>
+    </w:p>
+    <w:p>
+      <w:pPr>
+        <w:pStyle w:val="NormalWeb"/>
+        <w:spacing w:before="0" w:beforeAutospacing="0" w:after="0" w:afterAutospacing="0"/>
+        <w:rPr>
+          <w:rFonts w:asciiTheme="minorHAnsi" w:hAnsiTheme="minorHAnsi" w:cstheme="minorHAnsi"/>
+          <w:sz w:val="22"/>
+          <w:szCs w:val="22"/>
+        </w:rPr>
+      </w:pPr>
+      <w:r>
+        <w:rPr>
+          <w:rFonts w:asciiTheme="minorHAnsi" w:hAnsiTheme="minorHAnsi" w:cstheme="minorHAnsi"/>
+          <w:sz w:val="22"/>
+          <w:szCs w:val="22"/>
+        </w:rPr>
+        <w:t xml:space="preserve">COMBINED HISTOGRAM: </w:t>
+      </w:r>
+    </w:p>
+    <w:p>
+      <w:pPr>
+        <w:pStyle w:val="NormalWeb"/>
+        <w:spacing w:before="0" w:beforeAutospacing="0" w:after="0" w:afterAutospacing="0"/>
+        <w:rPr>
+          <w:rFonts w:asciiTheme="minorHAnsi" w:hAnsiTheme="minorHAnsi" w:cstheme="minorHAnsi"/>
+          <w:sz w:val="22"/>
+          <w:szCs w:val="22"/>
+        </w:rPr>
+      </w:pPr>
+      <w:r>
+        <w:rPr>
+          <w:rFonts w:asciiTheme="minorHAnsi" w:hAnsiTheme="minorHAnsi" w:cstheme="minorHAnsi"/>
+          <w:sz w:val="22"/>
+          <w:szCs w:val="22"/>
+        </w:rPr>
+        <w:t>Try with Big Bins</w:t>
+      </w:r>
     </w:p>
     <w:p>
       <w:pPr>
@@ -3613,6 +4253,7 @@
         <w:rPr>
           <w:noProof/>
         </w:rPr>
+        <w:lastRenderedPageBreak/>
         <w:drawing>
           <wp:inline distT="0" distB="0" distL="0" distR="0" wp14:anchorId="7431BB4A" wp14:editId="32EAFF58">
             <wp:extent cx="5810250" cy="4181475"/>
@@ -3663,11 +4304,7 @@
           <w:u w:val="single"/>
         </w:rPr>
       </w:pPr>
-    </w:p>
-    <w:p>
-      <w:pPr>
-        <w:pStyle w:val="NormalWeb"/>
-        <w:spacing w:before="0" w:beforeAutospacing="0" w:after="0" w:afterAutospacing="0"/>
+      <w:r>
         <w:rPr>
           <w:rFonts w:asciiTheme="minorHAnsi" w:hAnsiTheme="minorHAnsi" w:cstheme="minorHAnsi"/>
           <w:b/>
@@ -3676,8 +4313,51 @@
           <w:szCs w:val="22"/>
           <w:u w:val="single"/>
         </w:rPr>
-      </w:pPr>
-      <w:r>
+        <w:t xml:space="preserve">** Changes to Minutes </w:t>
+      </w:r>
+    </w:p>
+    <w:p>
+      <w:pPr>
+        <w:pStyle w:val="NormalWeb"/>
+        <w:spacing w:before="0" w:beforeAutospacing="0" w:after="0" w:afterAutospacing="0"/>
+        <w:rPr>
+          <w:rFonts w:asciiTheme="minorHAnsi" w:hAnsiTheme="minorHAnsi" w:cstheme="minorHAnsi"/>
+          <w:sz w:val="22"/>
+          <w:szCs w:val="22"/>
+        </w:rPr>
+      </w:pPr>
+      <w:r>
+        <w:rPr>
+          <w:rFonts w:asciiTheme="minorHAnsi" w:hAnsiTheme="minorHAnsi" w:cstheme="minorHAnsi"/>
+          <w:sz w:val="22"/>
+          <w:szCs w:val="22"/>
+        </w:rPr>
+        <w:t xml:space="preserve">Can we also answer this statistically – checked normality with the QQ Plots, </w:t>
+      </w:r>
+    </w:p>
+    <w:p>
+      <w:pPr>
+        <w:pStyle w:val="NormalWeb"/>
+        <w:spacing w:before="0" w:beforeAutospacing="0" w:after="0" w:afterAutospacing="0"/>
+        <w:rPr>
+          <w:rFonts w:asciiTheme="minorHAnsi" w:hAnsiTheme="minorHAnsi" w:cstheme="minorHAnsi"/>
+          <w:sz w:val="22"/>
+          <w:szCs w:val="22"/>
+        </w:rPr>
+      </w:pPr>
+      <w:r>
+        <w:rPr>
+          <w:rFonts w:asciiTheme="minorHAnsi" w:hAnsiTheme="minorHAnsi" w:cstheme="minorHAnsi"/>
+          <w:sz w:val="22"/>
+          <w:szCs w:val="22"/>
+        </w:rPr>
+        <w:t xml:space="preserve">Basic OLS regression to understand – is age significant, gender, year. Coded Age … all were significant, in relation to time. Is this a meaningful significant? Year is going up, </w:t>
+      </w:r>
+    </w:p>
+    <w:p>
+      <w:pPr>
+        <w:pStyle w:val="NormalWeb"/>
+        <w:spacing w:before="0" w:beforeAutospacing="0" w:after="0" w:afterAutospacing="0"/>
         <w:rPr>
           <w:rFonts w:asciiTheme="minorHAnsi" w:hAnsiTheme="minorHAnsi" w:cstheme="minorHAnsi"/>
           <w:b/>
@@ -3686,8 +4366,7 @@
           <w:szCs w:val="22"/>
           <w:u w:val="single"/>
         </w:rPr>
-        <w:t>Recommendation and Conclusion</w:t>
-      </w:r>
+      </w:pPr>
     </w:p>
     <w:p>
       <w:pPr>
@@ -3709,6 +4388,45 @@
         <w:spacing w:before="0" w:beforeAutospacing="0" w:after="0" w:afterAutospacing="0"/>
         <w:rPr>
           <w:rFonts w:asciiTheme="minorHAnsi" w:hAnsiTheme="minorHAnsi" w:cstheme="minorHAnsi"/>
+          <w:b/>
+          <w:bCs/>
+          <w:sz w:val="22"/>
+          <w:szCs w:val="22"/>
+          <w:u w:val="single"/>
+        </w:rPr>
+      </w:pPr>
+      <w:r>
+        <w:rPr>
+          <w:rFonts w:asciiTheme="minorHAnsi" w:hAnsiTheme="minorHAnsi" w:cstheme="minorHAnsi"/>
+          <w:b/>
+          <w:bCs/>
+          <w:sz w:val="22"/>
+          <w:szCs w:val="22"/>
+          <w:u w:val="single"/>
+        </w:rPr>
+        <w:t>Recommendation and Conclusion</w:t>
+      </w:r>
+    </w:p>
+    <w:p>
+      <w:pPr>
+        <w:pStyle w:val="NormalWeb"/>
+        <w:spacing w:before="0" w:beforeAutospacing="0" w:after="0" w:afterAutospacing="0"/>
+        <w:rPr>
+          <w:rFonts w:asciiTheme="minorHAnsi" w:hAnsiTheme="minorHAnsi" w:cstheme="minorHAnsi"/>
+          <w:b/>
+          <w:bCs/>
+          <w:sz w:val="22"/>
+          <w:szCs w:val="22"/>
+          <w:u w:val="single"/>
+        </w:rPr>
+      </w:pPr>
+    </w:p>
+    <w:p>
+      <w:pPr>
+        <w:pStyle w:val="NormalWeb"/>
+        <w:spacing w:before="0" w:beforeAutospacing="0" w:after="0" w:afterAutospacing="0"/>
+        <w:rPr>
+          <w:rFonts w:asciiTheme="minorHAnsi" w:hAnsiTheme="minorHAnsi" w:cstheme="minorHAnsi"/>
           <w:sz w:val="22"/>
           <w:szCs w:val="22"/>
         </w:rPr>
@@ -3926,6 +4644,7 @@
           <w:sz w:val="22"/>
           <w:szCs w:val="22"/>
         </w:rPr>
+        <w:lastRenderedPageBreak/>
         <w:t xml:space="preserve">** R change point model – converted from Python. Not super helpful </w:t>
       </w:r>
     </w:p>
@@ -3964,7 +4683,6 @@
           <w:sz w:val="22"/>
           <w:szCs w:val="22"/>
         </w:rPr>
-        <w:lastRenderedPageBreak/>
         <w:t xml:space="preserve">** Regression line from Age to Time, straight linear regression model – are there different slopes for different age groups? </w:t>
       </w:r>
     </w:p>
@@ -4003,25 +4721,7 @@
           <w:sz w:val="22"/>
           <w:szCs w:val="22"/>
         </w:rPr>
-        <w:t xml:space="preserve">** Extra testing </w:t>
-      </w:r>
-      <w:proofErr w:type="gramStart"/>
-      <w:r>
-        <w:rPr>
-          <w:rFonts w:asciiTheme="minorHAnsi" w:hAnsiTheme="minorHAnsi" w:cstheme="minorHAnsi"/>
-          <w:sz w:val="22"/>
-          <w:szCs w:val="22"/>
-        </w:rPr>
-        <w:t>are</w:t>
-      </w:r>
-      <w:proofErr w:type="gramEnd"/>
-      <w:r>
-        <w:rPr>
-          <w:rFonts w:asciiTheme="minorHAnsi" w:hAnsiTheme="minorHAnsi" w:cstheme="minorHAnsi"/>
-          <w:sz w:val="22"/>
-          <w:szCs w:val="22"/>
-        </w:rPr>
-        <w:t xml:space="preserve"> t-test … </w:t>
+        <w:t xml:space="preserve">** Extra testing are t-test … </w:t>
       </w:r>
       <w:proofErr w:type="spellStart"/>
       <w:r>
@@ -4099,25 +4799,7 @@
           <w:sz w:val="22"/>
           <w:szCs w:val="22"/>
         </w:rPr>
-        <w:t xml:space="preserve">** Violin plots – with Men and Women, men </w:t>
-      </w:r>
-      <w:proofErr w:type="gramStart"/>
-      <w:r>
-        <w:rPr>
-          <w:rFonts w:asciiTheme="minorHAnsi" w:hAnsiTheme="minorHAnsi" w:cstheme="minorHAnsi"/>
-          <w:sz w:val="22"/>
-          <w:szCs w:val="22"/>
-        </w:rPr>
-        <w:t>is</w:t>
-      </w:r>
-      <w:proofErr w:type="gramEnd"/>
-      <w:r>
-        <w:rPr>
-          <w:rFonts w:asciiTheme="minorHAnsi" w:hAnsiTheme="minorHAnsi" w:cstheme="minorHAnsi"/>
-          <w:sz w:val="22"/>
-          <w:szCs w:val="22"/>
-        </w:rPr>
-        <w:t xml:space="preserve"> slightly flatter than women, spread on men’s curve is wider, the variation on the women’s side is a little less, and men are more spread out. Looked at normalcy – the variance between the groups are different…</w:t>
+        <w:t>** Violin plots – with Men and Women, men is slightly flatter than women, spread on men’s curve is wider, the variation on the women’s side is a little less, and men are more spread out. Looked at normalcy – the variance between the groups are different…</w:t>
       </w:r>
     </w:p>
     <w:p>
@@ -6849,7 +7531,7 @@
   <w:abstractNum w:abstractNumId="4" w15:restartNumberingAfterBreak="0">
     <w:nsid w:val="19CA0FBC"/>
     <w:multiLevelType w:val="multilevel"/>
-    <w:tmpl w:val="C2D4DA46"/>
+    <w:tmpl w:val="775C778E"/>
     <w:lvl w:ilvl="0">
       <w:start w:val="1"/>
       <w:numFmt w:val="bullet"/>
@@ -6865,17 +7547,17 @@
         <w:rFonts w:ascii="Symbol" w:hAnsi="Symbol" w:hint="default"/>
       </w:rPr>
     </w:lvl>
-    <w:lvl w:ilvl="1" w:tentative="1">
-      <w:start w:val="1"/>
-      <w:numFmt w:val="decimal"/>
-      <w:lvlText w:val="%2."/>
-      <w:lvlJc w:val="left"/>
-      <w:pPr>
-        <w:tabs>
-          <w:tab w:val="num" w:pos="1440"/>
-        </w:tabs>
+    <w:lvl w:ilvl="1">
+      <w:start w:val="2012"/>
+      <w:numFmt w:val="bullet"/>
+      <w:lvlText w:val=""/>
+      <w:lvlJc w:val="left"/>
+      <w:pPr>
         <w:ind w:left="1440" w:hanging="360"/>
       </w:pPr>
+      <w:rPr>
+        <w:rFonts w:ascii="Wingdings" w:eastAsia="Times New Roman" w:hAnsi="Wingdings" w:cstheme="minorHAnsi" w:hint="default"/>
+      </w:rPr>
     </w:lvl>
     <w:lvl w:ilvl="2" w:tentative="1">
       <w:start w:val="1"/>

</xml_diff>